<commit_message>
Alinhamento de todos os documentos do tcc (documentation) e do portella
</commit_message>
<xml_diff>
--- a/documentation/finais/descricao_casos_de_uso/descricao_UC_administracao_web.docx
+++ b/documentation/finais/descricao_casos_de_uso/descricao_UC_administracao_web.docx
@@ -1,6 +1,6 @@
 
 <file path=word/document.xml><?xml version="1.0" encoding="utf-8"?>
-<w:document xmlns:wpc="http://schemas.microsoft.com/office/word/2010/wordprocessingCanvas" xmlns:mc="http://schemas.openxmlformats.org/markup-compatibility/2006" xmlns:o="urn:schemas-microsoft-com:office:office" xmlns:r="http://schemas.openxmlformats.org/officeDocument/2006/relationships" xmlns:m="http://schemas.openxmlformats.org/officeDocument/2006/math" xmlns:v="urn:schemas-microsoft-com:vml" xmlns:wp14="http://schemas.microsoft.com/office/word/2010/wordprocessingDrawing" xmlns:wp="http://schemas.openxmlformats.org/drawingml/2006/wordprocessingDrawing" xmlns:w10="urn:schemas-microsoft-com:office:word" xmlns:w="http://schemas.openxmlformats.org/wordprocessingml/2006/main" xmlns:w14="http://schemas.microsoft.com/office/word/2010/wordml" xmlns:wpg="http://schemas.microsoft.com/office/word/2010/wordprocessingGroup" xmlns:wpi="http://schemas.microsoft.com/office/word/2010/wordprocessingInk" xmlns:wne="http://schemas.microsoft.com/office/word/2006/wordml" xmlns:wps="http://schemas.microsoft.com/office/word/2010/wordprocessingShape" mc:Ignorable="w14 wp14">
+<w:document xmlns:ve="http://schemas.openxmlformats.org/markup-compatibility/2006" xmlns:o="urn:schemas-microsoft-com:office:office" xmlns:r="http://schemas.openxmlformats.org/officeDocument/2006/relationships" xmlns:m="http://schemas.openxmlformats.org/officeDocument/2006/math" xmlns:v="urn:schemas-microsoft-com:vml" xmlns:wp="http://schemas.openxmlformats.org/drawingml/2006/wordprocessingDrawing" xmlns:w10="urn:schemas-microsoft-com:office:word" xmlns:w="http://schemas.openxmlformats.org/wordprocessingml/2006/main" xmlns:wne="http://schemas.microsoft.com/office/word/2006/wordml">
   <w:body>
     <w:p>
       <w:pPr>
@@ -49,7 +49,7 @@
           <w:left w:w="10" w:type="dxa"/>
           <w:right w:w="10" w:type="dxa"/>
         </w:tblCellMar>
-        <w:tblLook w:val="0000" w:firstRow="0" w:lastRow="0" w:firstColumn="0" w:lastColumn="0" w:noHBand="0" w:noVBand="0"/>
+        <w:tblLook w:val="0000"/>
       </w:tblPr>
       <w:tblGrid>
         <w:gridCol w:w="4480"/>
@@ -122,19 +122,37 @@
           <w:p>
             <w:pPr>
               <w:spacing w:after="0" w:line="240" w:lineRule="exact"/>
-              <w:rPr>
-                <w:lang w:val="pt-BR"/>
-              </w:rPr>
-            </w:pPr>
-            <w:r>
-              <w:rPr>
-                <w:rFonts w:ascii="Calibri" w:eastAsia="Calibri" w:hAnsi="Calibri" w:cs="Calibri"/>
+              <w:jc w:val="both"/>
+              <w:rPr>
+                <w:rFonts w:cs="Times New Roman"/>
+                <w:lang w:val="pt-BR"/>
+              </w:rPr>
+            </w:pPr>
+            <w:r>
+              <w:rPr>
+                <w:rFonts w:eastAsia="Calibri" w:cs="Times New Roman"/>
                 <w:color w:val="00000A"/>
-                <w:sz w:val="22"/>
-                <w:shd w:val="clear" w:color="auto" w:fill="FFFFFF"/>
-                <w:lang w:val="pt-BR"/>
-              </w:rPr>
-              <w:t xml:space="preserve"> 1 – Cadastrar empresa</w:t>
+                <w:shd w:val="clear" w:color="auto" w:fill="FFFFFF"/>
+                <w:lang w:val="pt-BR"/>
+              </w:rPr>
+              <w:t xml:space="preserve"> </w:t>
+            </w:r>
+            <w:r>
+              <w:rPr>
+                <w:rFonts w:eastAsia="Calibri" w:cs="Times New Roman"/>
+                <w:color w:val="00000A"/>
+                <w:shd w:val="clear" w:color="auto" w:fill="FFFFFF"/>
+              </w:rPr>
+              <w:t xml:space="preserve">UC-01: </w:t>
+            </w:r>
+            <w:r>
+              <w:rPr>
+                <w:rFonts w:eastAsia="Calibri" w:cs="Times New Roman"/>
+                <w:color w:val="00000A"/>
+                <w:shd w:val="clear" w:color="auto" w:fill="FFFFFF"/>
+                <w:lang w:val="pt-BR"/>
+              </w:rPr>
+              <w:t>Cadastrar empresa</w:t>
             </w:r>
           </w:p>
         </w:tc>
@@ -750,21 +768,7 @@
               <w:rPr>
                 <w:lang w:val="pt-BR"/>
               </w:rPr>
-              <w:t xml:space="preserve">Gerar </w:t>
-            </w:r>
-            <w:proofErr w:type="gramStart"/>
-            <w:r>
-              <w:rPr>
-                <w:lang w:val="pt-BR"/>
-              </w:rPr>
-              <w:t>estatística custo x</w:t>
-            </w:r>
-            <w:proofErr w:type="gramEnd"/>
-            <w:r>
-              <w:rPr>
-                <w:lang w:val="pt-BR"/>
-              </w:rPr>
-              <w:t xml:space="preserve"> lucro</w:t>
+              <w:t>Gerar estatística custo x lucro</w:t>
             </w:r>
           </w:p>
           <w:p>
@@ -1067,7 +1071,7 @@
           </w:tcPr>
           <w:p>
             <w:pPr>
-              <w:pStyle w:val="PargrafodaLista"/>
+              <w:pStyle w:val="ListParagraph"/>
               <w:numPr>
                 <w:ilvl w:val="0"/>
                 <w:numId w:val="65"/>
@@ -1162,7 +1166,7 @@
           </w:tcPr>
           <w:p>
             <w:pPr>
-              <w:pStyle w:val="PargrafodaLista"/>
+              <w:pStyle w:val="ListParagraph"/>
               <w:numPr>
                 <w:ilvl w:val="0"/>
                 <w:numId w:val="65"/>
@@ -1207,7 +1211,7 @@
           </w:tcPr>
           <w:p>
             <w:pPr>
-              <w:pStyle w:val="PargrafodaLista"/>
+              <w:pStyle w:val="ListParagraph"/>
               <w:numPr>
                 <w:ilvl w:val="0"/>
                 <w:numId w:val="65"/>
@@ -1275,7 +1279,7 @@
           </w:tcPr>
           <w:p>
             <w:pPr>
-              <w:pStyle w:val="PargrafodaLista"/>
+              <w:pStyle w:val="ListParagraph"/>
               <w:numPr>
                 <w:ilvl w:val="0"/>
                 <w:numId w:val="65"/>
@@ -1312,7 +1316,7 @@
           </w:tcPr>
           <w:p>
             <w:pPr>
-              <w:pStyle w:val="PargrafodaLista"/>
+              <w:pStyle w:val="ListParagraph"/>
               <w:spacing w:after="0" w:line="240" w:lineRule="exact"/>
               <w:ind w:left="1440"/>
               <w:rPr>
@@ -1371,7 +1375,7 @@
           </w:tcPr>
           <w:p>
             <w:pPr>
-              <w:pStyle w:val="PargrafodaLista"/>
+              <w:pStyle w:val="ListParagraph"/>
               <w:numPr>
                 <w:ilvl w:val="0"/>
                 <w:numId w:val="65"/>
@@ -1439,7 +1443,7 @@
           </w:tcPr>
           <w:p>
             <w:pPr>
-              <w:pStyle w:val="PargrafodaLista"/>
+              <w:pStyle w:val="ListParagraph"/>
               <w:numPr>
                 <w:ilvl w:val="0"/>
                 <w:numId w:val="65"/>
@@ -1608,7 +1612,7 @@
           </w:tcPr>
           <w:p>
             <w:pPr>
-              <w:pStyle w:val="PargrafodaLista"/>
+              <w:pStyle w:val="ListParagraph"/>
               <w:numPr>
                 <w:ilvl w:val="0"/>
                 <w:numId w:val="65"/>
@@ -1703,7 +1707,7 @@
           </w:tcPr>
           <w:p>
             <w:pPr>
-              <w:pStyle w:val="PargrafodaLista"/>
+              <w:pStyle w:val="ListParagraph"/>
               <w:numPr>
                 <w:ilvl w:val="0"/>
                 <w:numId w:val="65"/>
@@ -1758,7 +1762,7 @@
           </w:tcPr>
           <w:p>
             <w:pPr>
-              <w:pStyle w:val="PargrafodaLista"/>
+              <w:pStyle w:val="ListParagraph"/>
               <w:numPr>
                 <w:ilvl w:val="0"/>
                 <w:numId w:val="65"/>
@@ -1827,7 +1831,7 @@
           </w:tcPr>
           <w:p>
             <w:pPr>
-              <w:pStyle w:val="PargrafodaLista"/>
+              <w:pStyle w:val="ListParagraph"/>
               <w:numPr>
                 <w:ilvl w:val="0"/>
                 <w:numId w:val="65"/>
@@ -1864,7 +1868,7 @@
           </w:tcPr>
           <w:p>
             <w:pPr>
-              <w:pStyle w:val="PargrafodaLista"/>
+              <w:pStyle w:val="ListParagraph"/>
               <w:spacing w:after="0" w:line="240" w:lineRule="exact"/>
               <w:ind w:left="1440"/>
               <w:rPr>
@@ -1923,7 +1927,7 @@
           </w:tcPr>
           <w:p>
             <w:pPr>
-              <w:pStyle w:val="PargrafodaLista"/>
+              <w:pStyle w:val="ListParagraph"/>
               <w:numPr>
                 <w:ilvl w:val="0"/>
                 <w:numId w:val="65"/>
@@ -1991,7 +1995,7 @@
           </w:tcPr>
           <w:p>
             <w:pPr>
-              <w:pStyle w:val="PargrafodaLista"/>
+              <w:pStyle w:val="ListParagraph"/>
               <w:numPr>
                 <w:ilvl w:val="0"/>
                 <w:numId w:val="65"/>
@@ -2063,7 +2067,7 @@
           <w:left w:w="10" w:type="dxa"/>
           <w:right w:w="10" w:type="dxa"/>
         </w:tblCellMar>
-        <w:tblLook w:val="0000" w:firstRow="0" w:lastRow="0" w:firstColumn="0" w:lastColumn="0" w:noHBand="0" w:noVBand="0"/>
+        <w:tblLook w:val="0000"/>
       </w:tblPr>
       <w:tblGrid>
         <w:gridCol w:w="4496"/>
@@ -2136,29 +2140,28 @@
           <w:p>
             <w:pPr>
               <w:spacing w:after="0" w:line="240" w:lineRule="exact"/>
-              <w:rPr>
-                <w:lang w:val="pt-BR"/>
-              </w:rPr>
-            </w:pPr>
-            <w:r>
-              <w:rPr>
-                <w:rFonts w:ascii="Calibri" w:eastAsia="Calibri" w:hAnsi="Calibri" w:cs="Calibri"/>
+              <w:jc w:val="both"/>
+              <w:rPr>
+                <w:rFonts w:cs="Times New Roman"/>
+                <w:lang w:val="pt-BR"/>
+              </w:rPr>
+            </w:pPr>
+            <w:r>
+              <w:rPr>
+                <w:rFonts w:eastAsia="Calibri" w:cs="Times New Roman"/>
                 <w:color w:val="00000A"/>
-                <w:sz w:val="22"/>
-                <w:shd w:val="clear" w:color="auto" w:fill="FFFFFF"/>
-                <w:lang w:val="pt-BR"/>
-              </w:rPr>
-              <w:t>2</w:t>
-            </w:r>
-            <w:r>
-              <w:rPr>
-                <w:rFonts w:ascii="Calibri" w:eastAsia="Calibri" w:hAnsi="Calibri" w:cs="Calibri"/>
+                <w:shd w:val="clear" w:color="auto" w:fill="FFFFFF"/>
+              </w:rPr>
+              <w:t xml:space="preserve">UC-02: </w:t>
+            </w:r>
+            <w:r>
+              <w:rPr>
+                <w:rFonts w:eastAsia="Calibri" w:cs="Times New Roman"/>
                 <w:color w:val="00000A"/>
-                <w:sz w:val="22"/>
-                <w:shd w:val="clear" w:color="auto" w:fill="FFFFFF"/>
-                <w:lang w:val="pt-BR"/>
-              </w:rPr>
-              <w:t xml:space="preserve"> - Acessar sistema</w:t>
+                <w:shd w:val="clear" w:color="auto" w:fill="FFFFFF"/>
+                <w:lang w:val="pt-BR"/>
+              </w:rPr>
+              <w:t>Acessar sistema</w:t>
             </w:r>
           </w:p>
         </w:tc>
@@ -2838,21 +2841,7 @@
               <w:rPr>
                 <w:lang w:val="pt-BR"/>
               </w:rPr>
-              <w:t xml:space="preserve">Gerar </w:t>
-            </w:r>
-            <w:proofErr w:type="gramStart"/>
-            <w:r>
-              <w:rPr>
-                <w:lang w:val="pt-BR"/>
-              </w:rPr>
-              <w:t>estatística custo x</w:t>
-            </w:r>
-            <w:proofErr w:type="gramEnd"/>
-            <w:r>
-              <w:rPr>
-                <w:lang w:val="pt-BR"/>
-              </w:rPr>
-              <w:t xml:space="preserve"> lucro</w:t>
+              <w:t>Gerar estatística custo x lucro</w:t>
             </w:r>
           </w:p>
           <w:p>
@@ -3021,27 +3010,7 @@
                 <w:shd w:val="clear" w:color="auto" w:fill="FFFFFF"/>
                 <w:lang w:val="pt-BR"/>
               </w:rPr>
-              <w:t xml:space="preserve">senha </w:t>
-            </w:r>
-            <w:proofErr w:type="gramStart"/>
-            <w:r>
-              <w:rPr>
-                <w:rFonts w:eastAsia="Times New Roman" w:cs="Times New Roman"/>
-                <w:color w:val="000000"/>
-                <w:shd w:val="clear" w:color="auto" w:fill="FFFFFF"/>
-                <w:lang w:val="pt-BR"/>
-              </w:rPr>
-              <w:t>informados no momento da autenticação</w:t>
-            </w:r>
-            <w:proofErr w:type="gramEnd"/>
-            <w:r>
-              <w:rPr>
-                <w:rFonts w:eastAsia="Times New Roman" w:cs="Times New Roman"/>
-                <w:color w:val="000000"/>
-                <w:shd w:val="clear" w:color="auto" w:fill="FFFFFF"/>
-                <w:lang w:val="pt-BR"/>
-              </w:rPr>
-              <w:t xml:space="preserve"> devem ser os mesmos presentes no cadastro do usuário.</w:t>
+              <w:t>senha informados no momento da autenticação devem ser os mesmos presentes no cadastro do usuário.</w:t>
             </w:r>
           </w:p>
         </w:tc>
@@ -3371,27 +3340,7 @@
                 <w:shd w:val="clear" w:color="auto" w:fill="FFFFFF"/>
                 <w:lang w:val="pt-BR"/>
               </w:rPr>
-              <w:t xml:space="preserve"> e senha </w:t>
-            </w:r>
-            <w:proofErr w:type="gramStart"/>
-            <w:r>
-              <w:rPr>
-                <w:rFonts w:eastAsia="Times New Roman" w:cs="Times New Roman"/>
-                <w:color w:val="000000"/>
-                <w:shd w:val="clear" w:color="auto" w:fill="FFFFFF"/>
-                <w:lang w:val="pt-BR"/>
-              </w:rPr>
-              <w:t>corretos</w:t>
-            </w:r>
-            <w:proofErr w:type="gramEnd"/>
-            <w:r>
-              <w:rPr>
-                <w:rFonts w:eastAsia="Times New Roman" w:cs="Times New Roman"/>
-                <w:color w:val="000000"/>
-                <w:shd w:val="clear" w:color="auto" w:fill="FFFFFF"/>
-                <w:lang w:val="pt-BR"/>
-              </w:rPr>
-              <w:t>.</w:t>
+              <w:t xml:space="preserve"> e senha corretos.</w:t>
             </w:r>
           </w:p>
         </w:tc>
@@ -3826,27 +3775,7 @@
                 <w:shd w:val="clear" w:color="auto" w:fill="D9D9D9" w:themeFill="background1" w:themeFillShade="D9"/>
                 <w:lang w:val="pt-BR"/>
               </w:rPr>
-              <w:t xml:space="preserve">Fluxo Alternativo I </w:t>
-            </w:r>
-            <w:proofErr w:type="gramStart"/>
-            <w:r>
-              <w:rPr>
-                <w:rFonts w:eastAsia="Times New Roman" w:cs="Times New Roman"/>
-                <w:color w:val="000000"/>
-                <w:shd w:val="clear" w:color="auto" w:fill="D9D9D9" w:themeFill="background1" w:themeFillShade="D9"/>
-                <w:lang w:val="pt-BR"/>
-              </w:rPr>
-              <w:t xml:space="preserve">( </w:t>
-            </w:r>
-            <w:proofErr w:type="gramEnd"/>
-            <w:r>
-              <w:rPr>
-                <w:rFonts w:eastAsia="Times New Roman" w:cs="Times New Roman"/>
-                <w:color w:val="000000"/>
-                <w:shd w:val="clear" w:color="auto" w:fill="D9D9D9" w:themeFill="background1" w:themeFillShade="D9"/>
-                <w:lang w:val="pt-BR"/>
-              </w:rPr>
-              <w:t>2a - Recuperar dados de acesso</w:t>
+              <w:t>Fluxo Alternativo I ( 2a - Recuperar dados de acesso</w:t>
             </w:r>
             <w:r>
               <w:rPr>
@@ -6648,7 +6577,7 @@
           <w:left w:w="10" w:type="dxa"/>
           <w:right w:w="10" w:type="dxa"/>
         </w:tblCellMar>
-        <w:tblLook w:val="0000" w:firstRow="0" w:lastRow="0" w:firstColumn="0" w:lastColumn="0" w:noHBand="0" w:noVBand="0"/>
+        <w:tblLook w:val="0000"/>
       </w:tblPr>
       <w:tblGrid>
         <w:gridCol w:w="4480"/>
@@ -6722,29 +6651,54 @@
           <w:p>
             <w:pPr>
               <w:spacing w:after="0" w:line="240" w:lineRule="exact"/>
-              <w:rPr>
-                <w:lang w:val="pt-BR"/>
-              </w:rPr>
-            </w:pPr>
+              <w:jc w:val="both"/>
+              <w:rPr>
+                <w:rFonts w:cs="Times New Roman"/>
+                <w:lang w:val="pt-BR"/>
+              </w:rPr>
+            </w:pPr>
+            <w:r>
+              <w:rPr>
+                <w:rFonts w:eastAsia="Calibri" w:cs="Times New Roman"/>
+                <w:color w:val="00000A"/>
+                <w:shd w:val="clear" w:color="auto" w:fill="FFFFFF"/>
+                <w:lang w:val="pt-BR"/>
+              </w:rPr>
+              <w:t xml:space="preserve"> </w:t>
+            </w:r>
             <w:r>
               <w:rPr>
                 <w:rFonts w:ascii="Calibri" w:eastAsia="Calibri" w:hAnsi="Calibri" w:cs="Calibri"/>
                 <w:color w:val="00000A"/>
-                <w:sz w:val="22"/>
-                <w:shd w:val="clear" w:color="auto" w:fill="FFFFFF"/>
-                <w:lang w:val="pt-BR"/>
-              </w:rPr>
-              <w:t xml:space="preserve"> 3 – </w:t>
-            </w:r>
-            <w:r>
-              <w:rPr>
-                <w:rFonts w:ascii="Calibri" w:eastAsia="Calibri" w:hAnsi="Calibri" w:cs="Calibri"/>
+                <w:shd w:val="clear" w:color="auto" w:fill="FFFFFF"/>
+              </w:rPr>
+              <w:t xml:space="preserve"> </w:t>
+            </w:r>
+            <w:r>
+              <w:rPr>
+                <w:rFonts w:eastAsia="Calibri" w:cs="Times New Roman"/>
                 <w:color w:val="00000A"/>
-                <w:sz w:val="22"/>
-                <w:shd w:val="clear" w:color="auto" w:fill="FFFFFF"/>
-                <w:lang w:val="pt-BR"/>
-              </w:rPr>
-              <w:t>Manter passageiros</w:t>
+                <w:shd w:val="clear" w:color="auto" w:fill="FFFFFF"/>
+              </w:rPr>
+              <w:t xml:space="preserve">UC-03: </w:t>
+            </w:r>
+            <w:r>
+              <w:rPr>
+                <w:rFonts w:eastAsia="Calibri" w:cs="Times New Roman"/>
+                <w:color w:val="00000A"/>
+                <w:shd w:val="clear" w:color="auto" w:fill="FFFFFF"/>
+                <w:lang w:val="pt-BR"/>
+              </w:rPr>
+              <w:t>Manter</w:t>
+            </w:r>
+            <w:r>
+              <w:rPr>
+                <w:rFonts w:eastAsia="Calibri" w:cs="Times New Roman"/>
+                <w:color w:val="00000A"/>
+                <w:shd w:val="clear" w:color="auto" w:fill="FFFFFF"/>
+                <w:lang w:val="pt-BR"/>
+              </w:rPr>
+              <w:t xml:space="preserve"> passageiros</w:t>
             </w:r>
           </w:p>
         </w:tc>
@@ -7014,27 +6968,7 @@
                 <w:shd w:val="clear" w:color="auto" w:fill="FFFFFF"/>
                 <w:lang w:val="pt-BR"/>
               </w:rPr>
-              <w:t xml:space="preserve">do </w:t>
-            </w:r>
-            <w:proofErr w:type="gramStart"/>
-            <w:r>
-              <w:rPr>
-                <w:rFonts w:eastAsia="Times New Roman" w:cs="Times New Roman"/>
-                <w:color w:val="000000"/>
-                <w:shd w:val="clear" w:color="auto" w:fill="FFFFFF"/>
-                <w:lang w:val="pt-BR"/>
-              </w:rPr>
-              <w:t>menu</w:t>
-            </w:r>
-            <w:proofErr w:type="gramEnd"/>
-            <w:r>
-              <w:rPr>
-                <w:rFonts w:eastAsia="Times New Roman" w:cs="Times New Roman"/>
-                <w:color w:val="000000"/>
-                <w:shd w:val="clear" w:color="auto" w:fill="FFFFFF"/>
-                <w:lang w:val="pt-BR"/>
-              </w:rPr>
-              <w:t xml:space="preserve"> passageiros da ferramenta </w:t>
+              <w:t xml:space="preserve">do menu passageiros da ferramenta </w:t>
             </w:r>
           </w:p>
         </w:tc>
@@ -7468,7 +7402,6 @@
               </w:rPr>
               <w:t>Cadastrar/editar passageiro</w:t>
             </w:r>
-            <w:proofErr w:type="gramStart"/>
             <w:r>
               <w:rPr>
                 <w:rFonts w:eastAsia="Times New Roman" w:cs="Times New Roman"/>
@@ -7476,9 +7409,8 @@
                 <w:shd w:val="clear" w:color="auto" w:fill="D9D9D9" w:themeFill="background1" w:themeFillShade="D9"/>
                 <w:lang w:val="pt-BR"/>
               </w:rPr>
-              <w:t xml:space="preserve">  </w:t>
-            </w:r>
-            <w:proofErr w:type="gramEnd"/>
+              <w:t xml:space="preserve">  com sucesso</w:t>
+            </w:r>
             <w:r>
               <w:rPr>
                 <w:rFonts w:eastAsia="Times New Roman" w:cs="Times New Roman"/>
@@ -7486,15 +7418,6 @@
                 <w:shd w:val="clear" w:color="auto" w:fill="D9D9D9" w:themeFill="background1" w:themeFillShade="D9"/>
                 <w:lang w:val="pt-BR"/>
               </w:rPr>
-              <w:t>com sucesso</w:t>
-            </w:r>
-            <w:r>
-              <w:rPr>
-                <w:rFonts w:eastAsia="Times New Roman" w:cs="Times New Roman"/>
-                <w:color w:val="000000"/>
-                <w:shd w:val="clear" w:color="auto" w:fill="D9D9D9" w:themeFill="background1" w:themeFillShade="D9"/>
-                <w:lang w:val="pt-BR"/>
-              </w:rPr>
               <w:t>)</w:t>
             </w:r>
           </w:p>
@@ -7600,7 +7523,7 @@
           </w:tcPr>
           <w:p>
             <w:pPr>
-              <w:pStyle w:val="PargrafodaLista"/>
+              <w:pStyle w:val="ListParagraph"/>
               <w:numPr>
                 <w:ilvl w:val="0"/>
                 <w:numId w:val="65"/>
@@ -7701,7 +7624,7 @@
           </w:tcPr>
           <w:p>
             <w:pPr>
-              <w:pStyle w:val="PargrafodaLista"/>
+              <w:pStyle w:val="ListParagraph"/>
               <w:numPr>
                 <w:ilvl w:val="0"/>
                 <w:numId w:val="65"/>
@@ -7755,7 +7678,7 @@
           </w:tcPr>
           <w:p>
             <w:pPr>
-              <w:pStyle w:val="PargrafodaLista"/>
+              <w:pStyle w:val="ListParagraph"/>
               <w:numPr>
                 <w:ilvl w:val="0"/>
                 <w:numId w:val="65"/>
@@ -7823,7 +7746,7 @@
           </w:tcPr>
           <w:p>
             <w:pPr>
-              <w:pStyle w:val="PargrafodaLista"/>
+              <w:pStyle w:val="ListParagraph"/>
               <w:spacing w:after="0" w:line="240" w:lineRule="exact"/>
               <w:ind w:left="1440"/>
               <w:rPr>
@@ -7851,7 +7774,7 @@
           </w:tcPr>
           <w:p>
             <w:pPr>
-              <w:pStyle w:val="PargrafodaLista"/>
+              <w:pStyle w:val="ListParagraph"/>
               <w:numPr>
                 <w:ilvl w:val="0"/>
                 <w:numId w:val="65"/>
@@ -7931,7 +7854,7 @@
           </w:tcPr>
           <w:p>
             <w:pPr>
-              <w:pStyle w:val="PargrafodaLista"/>
+              <w:pStyle w:val="ListParagraph"/>
               <w:numPr>
                 <w:ilvl w:val="0"/>
                 <w:numId w:val="65"/>
@@ -8005,7 +7928,7 @@
           </w:tcPr>
           <w:p>
             <w:pPr>
-              <w:pStyle w:val="PargrafodaLista"/>
+              <w:pStyle w:val="ListParagraph"/>
               <w:numPr>
                 <w:ilvl w:val="0"/>
                 <w:numId w:val="65"/>
@@ -8201,7 +8124,7 @@
           </w:tcPr>
           <w:p>
             <w:pPr>
-              <w:pStyle w:val="PargrafodaLista"/>
+              <w:pStyle w:val="ListParagraph"/>
               <w:numPr>
                 <w:ilvl w:val="0"/>
                 <w:numId w:val="65"/>
@@ -8302,7 +8225,7 @@
           </w:tcPr>
           <w:p>
             <w:pPr>
-              <w:pStyle w:val="PargrafodaLista"/>
+              <w:pStyle w:val="ListParagraph"/>
               <w:numPr>
                 <w:ilvl w:val="0"/>
                 <w:numId w:val="65"/>
@@ -8356,7 +8279,7 @@
           </w:tcPr>
           <w:p>
             <w:pPr>
-              <w:pStyle w:val="PargrafodaLista"/>
+              <w:pStyle w:val="ListParagraph"/>
               <w:numPr>
                 <w:ilvl w:val="0"/>
                 <w:numId w:val="65"/>
@@ -8424,7 +8347,7 @@
           </w:tcPr>
           <w:p>
             <w:pPr>
-              <w:pStyle w:val="PargrafodaLista"/>
+              <w:pStyle w:val="ListParagraph"/>
               <w:spacing w:after="0" w:line="240" w:lineRule="exact"/>
               <w:ind w:left="1440"/>
               <w:rPr>
@@ -8452,7 +8375,7 @@
           </w:tcPr>
           <w:p>
             <w:pPr>
-              <w:pStyle w:val="PargrafodaLista"/>
+              <w:pStyle w:val="ListParagraph"/>
               <w:numPr>
                 <w:ilvl w:val="0"/>
                 <w:numId w:val="65"/>
@@ -8497,7 +8420,7 @@
           </w:tcPr>
           <w:p>
             <w:pPr>
-              <w:pStyle w:val="PargrafodaLista"/>
+              <w:pStyle w:val="ListParagraph"/>
               <w:numPr>
                 <w:ilvl w:val="0"/>
                 <w:numId w:val="65"/>
@@ -8534,7 +8457,7 @@
           </w:tcPr>
           <w:p>
             <w:pPr>
-              <w:pStyle w:val="PargrafodaLista"/>
+              <w:pStyle w:val="ListParagraph"/>
               <w:spacing w:after="0" w:line="240" w:lineRule="exact"/>
               <w:ind w:left="1440"/>
               <w:rPr>
@@ -8593,7 +8516,7 @@
           </w:tcPr>
           <w:p>
             <w:pPr>
-              <w:pStyle w:val="PargrafodaLista"/>
+              <w:pStyle w:val="ListParagraph"/>
               <w:numPr>
                 <w:ilvl w:val="0"/>
                 <w:numId w:val="65"/>
@@ -8635,7 +8558,7 @@
           </w:tcPr>
           <w:p>
             <w:pPr>
-              <w:pStyle w:val="PargrafodaLista"/>
+              <w:pStyle w:val="ListParagraph"/>
               <w:numPr>
                 <w:ilvl w:val="0"/>
                 <w:numId w:val="65"/>
@@ -8672,7 +8595,7 @@
           </w:tcPr>
           <w:p>
             <w:pPr>
-              <w:pStyle w:val="PargrafodaLista"/>
+              <w:pStyle w:val="ListParagraph"/>
               <w:spacing w:after="0" w:line="240" w:lineRule="exact"/>
               <w:ind w:left="1440"/>
               <w:rPr>
@@ -8731,7 +8654,7 @@
           </w:tcPr>
           <w:p>
             <w:pPr>
-              <w:pStyle w:val="PargrafodaLista"/>
+              <w:pStyle w:val="ListParagraph"/>
               <w:numPr>
                 <w:ilvl w:val="0"/>
                 <w:numId w:val="65"/>
@@ -8927,7 +8850,7 @@
           </w:tcPr>
           <w:p>
             <w:pPr>
-              <w:pStyle w:val="PargrafodaLista"/>
+              <w:pStyle w:val="ListParagraph"/>
               <w:numPr>
                 <w:ilvl w:val="0"/>
                 <w:numId w:val="65"/>
@@ -9028,7 +8951,7 @@
           </w:tcPr>
           <w:p>
             <w:pPr>
-              <w:pStyle w:val="PargrafodaLista"/>
+              <w:pStyle w:val="ListParagraph"/>
               <w:numPr>
                 <w:ilvl w:val="0"/>
                 <w:numId w:val="65"/>
@@ -9082,7 +9005,7 @@
           </w:tcPr>
           <w:p>
             <w:pPr>
-              <w:pStyle w:val="PargrafodaLista"/>
+              <w:pStyle w:val="ListParagraph"/>
               <w:numPr>
                 <w:ilvl w:val="0"/>
                 <w:numId w:val="65"/>
@@ -9150,7 +9073,7 @@
           </w:tcPr>
           <w:p>
             <w:pPr>
-              <w:pStyle w:val="PargrafodaLista"/>
+              <w:pStyle w:val="ListParagraph"/>
               <w:spacing w:after="0" w:line="240" w:lineRule="exact"/>
               <w:ind w:left="1440"/>
               <w:rPr>
@@ -9178,7 +9101,7 @@
           </w:tcPr>
           <w:p>
             <w:pPr>
-              <w:pStyle w:val="PargrafodaLista"/>
+              <w:pStyle w:val="ListParagraph"/>
               <w:numPr>
                 <w:ilvl w:val="0"/>
                 <w:numId w:val="65"/>
@@ -9276,7 +9199,7 @@
           </w:tcPr>
           <w:p>
             <w:pPr>
-              <w:pStyle w:val="PargrafodaLista"/>
+              <w:pStyle w:val="ListParagraph"/>
               <w:numPr>
                 <w:ilvl w:val="0"/>
                 <w:numId w:val="65"/>
@@ -9350,7 +9273,7 @@
           </w:tcPr>
           <w:p>
             <w:pPr>
-              <w:pStyle w:val="PargrafodaLista"/>
+              <w:pStyle w:val="ListParagraph"/>
               <w:numPr>
                 <w:ilvl w:val="0"/>
                 <w:numId w:val="65"/>
@@ -9415,7 +9338,7 @@
           <w:left w:w="10" w:type="dxa"/>
           <w:right w:w="10" w:type="dxa"/>
         </w:tblCellMar>
-        <w:tblLook w:val="0000" w:firstRow="0" w:lastRow="0" w:firstColumn="0" w:lastColumn="0" w:noHBand="0" w:noVBand="0"/>
+        <w:tblLook w:val="0000"/>
       </w:tblPr>
       <w:tblGrid>
         <w:gridCol w:w="4480"/>
@@ -9489,39 +9412,45 @@
           <w:p>
             <w:pPr>
               <w:spacing w:after="0" w:line="240" w:lineRule="exact"/>
-              <w:rPr>
-                <w:lang w:val="pt-BR"/>
-              </w:rPr>
-            </w:pPr>
-            <w:r>
-              <w:rPr>
-                <w:rFonts w:ascii="Calibri" w:eastAsia="Calibri" w:hAnsi="Calibri" w:cs="Calibri"/>
+              <w:jc w:val="both"/>
+              <w:rPr>
+                <w:rFonts w:cs="Times New Roman"/>
+                <w:lang w:val="pt-BR"/>
+              </w:rPr>
+            </w:pPr>
+            <w:r>
+              <w:rPr>
+                <w:rFonts w:eastAsia="Calibri" w:cs="Times New Roman"/>
                 <w:color w:val="00000A"/>
-                <w:sz w:val="22"/>
-                <w:shd w:val="clear" w:color="auto" w:fill="FFFFFF"/>
-                <w:lang w:val="pt-BR"/>
-              </w:rPr>
-              <w:t xml:space="preserve"> 4</w:t>
-            </w:r>
-            <w:r>
-              <w:rPr>
-                <w:rFonts w:ascii="Calibri" w:eastAsia="Calibri" w:hAnsi="Calibri" w:cs="Calibri"/>
+                <w:shd w:val="clear" w:color="auto" w:fill="FFFFFF"/>
+                <w:lang w:val="pt-BR"/>
+              </w:rPr>
+              <w:t xml:space="preserve"> </w:t>
+            </w:r>
+            <w:r>
+              <w:rPr>
+                <w:rFonts w:eastAsia="Calibri" w:cs="Times New Roman"/>
                 <w:color w:val="00000A"/>
-                <w:sz w:val="22"/>
-                <w:shd w:val="clear" w:color="auto" w:fill="FFFFFF"/>
-                <w:lang w:val="pt-BR"/>
-              </w:rPr>
-              <w:t xml:space="preserve"> –</w:t>
-            </w:r>
-            <w:r>
-              <w:rPr>
-                <w:rFonts w:ascii="Calibri" w:eastAsia="Calibri" w:hAnsi="Calibri" w:cs="Calibri"/>
+                <w:shd w:val="clear" w:color="auto" w:fill="FFFFFF"/>
+              </w:rPr>
+              <w:t xml:space="preserve"> UC-04:</w:t>
+            </w:r>
+            <w:r>
+              <w:rPr>
+                <w:rFonts w:eastAsia="Calibri" w:cs="Times New Roman"/>
                 <w:color w:val="00000A"/>
-                <w:sz w:val="22"/>
-                <w:shd w:val="clear" w:color="auto" w:fill="FFFFFF"/>
-                <w:lang w:val="pt-BR"/>
-              </w:rPr>
-              <w:t xml:space="preserve"> Manter destinos</w:t>
+                <w:shd w:val="clear" w:color="auto" w:fill="FFFFFF"/>
+              </w:rPr>
+              <w:t xml:space="preserve"> </w:t>
+            </w:r>
+            <w:r>
+              <w:rPr>
+                <w:rFonts w:eastAsia="Calibri" w:cs="Times New Roman"/>
+                <w:color w:val="00000A"/>
+                <w:shd w:val="clear" w:color="auto" w:fill="FFFFFF"/>
+                <w:lang w:val="pt-BR"/>
+              </w:rPr>
+              <w:t>Manter destinos</w:t>
             </w:r>
           </w:p>
         </w:tc>
@@ -9800,19 +9729,8 @@
                 <w:shd w:val="clear" w:color="auto" w:fill="FFFFFF"/>
                 <w:lang w:val="pt-BR"/>
               </w:rPr>
-              <w:t xml:space="preserve">do </w:t>
-            </w:r>
-            <w:proofErr w:type="gramStart"/>
-            <w:r>
-              <w:rPr>
-                <w:rFonts w:eastAsia="Times New Roman" w:cs="Times New Roman"/>
-                <w:color w:val="000000"/>
-                <w:shd w:val="clear" w:color="auto" w:fill="FFFFFF"/>
-                <w:lang w:val="pt-BR"/>
-              </w:rPr>
-              <w:t>menu</w:t>
-            </w:r>
-            <w:proofErr w:type="gramEnd"/>
+              <w:t>do menu</w:t>
+            </w:r>
             <w:r>
               <w:rPr>
                 <w:rFonts w:eastAsia="Times New Roman" w:cs="Times New Roman"/>
@@ -10290,7 +10208,6 @@
               </w:rPr>
               <w:t>Cadastrar/editar destino</w:t>
             </w:r>
-            <w:proofErr w:type="gramStart"/>
             <w:r>
               <w:rPr>
                 <w:rFonts w:eastAsia="Times New Roman" w:cs="Times New Roman"/>
@@ -10298,9 +10215,8 @@
                 <w:shd w:val="clear" w:color="auto" w:fill="D9D9D9" w:themeFill="background1" w:themeFillShade="D9"/>
                 <w:lang w:val="pt-BR"/>
               </w:rPr>
-              <w:t xml:space="preserve">  </w:t>
-            </w:r>
-            <w:proofErr w:type="gramEnd"/>
+              <w:t xml:space="preserve">  com sucesso</w:t>
+            </w:r>
             <w:r>
               <w:rPr>
                 <w:rFonts w:eastAsia="Times New Roman" w:cs="Times New Roman"/>
@@ -10308,15 +10224,6 @@
                 <w:shd w:val="clear" w:color="auto" w:fill="D9D9D9" w:themeFill="background1" w:themeFillShade="D9"/>
                 <w:lang w:val="pt-BR"/>
               </w:rPr>
-              <w:t>com sucesso</w:t>
-            </w:r>
-            <w:r>
-              <w:rPr>
-                <w:rFonts w:eastAsia="Times New Roman" w:cs="Times New Roman"/>
-                <w:color w:val="000000"/>
-                <w:shd w:val="clear" w:color="auto" w:fill="D9D9D9" w:themeFill="background1" w:themeFillShade="D9"/>
-                <w:lang w:val="pt-BR"/>
-              </w:rPr>
               <w:t>)</w:t>
             </w:r>
           </w:p>
@@ -10422,7 +10329,7 @@
           </w:tcPr>
           <w:p>
             <w:pPr>
-              <w:pStyle w:val="PargrafodaLista"/>
+              <w:pStyle w:val="ListParagraph"/>
               <w:numPr>
                 <w:ilvl w:val="0"/>
                 <w:numId w:val="65"/>
@@ -10523,7 +10430,7 @@
           </w:tcPr>
           <w:p>
             <w:pPr>
-              <w:pStyle w:val="PargrafodaLista"/>
+              <w:pStyle w:val="ListParagraph"/>
               <w:numPr>
                 <w:ilvl w:val="0"/>
                 <w:numId w:val="65"/>
@@ -10595,7 +10502,7 @@
           </w:tcPr>
           <w:p>
             <w:pPr>
-              <w:pStyle w:val="PargrafodaLista"/>
+              <w:pStyle w:val="ListParagraph"/>
               <w:numPr>
                 <w:ilvl w:val="0"/>
                 <w:numId w:val="65"/>
@@ -10675,7 +10582,7 @@
           </w:tcPr>
           <w:p>
             <w:pPr>
-              <w:pStyle w:val="PargrafodaLista"/>
+              <w:pStyle w:val="ListParagraph"/>
               <w:spacing w:after="0" w:line="240" w:lineRule="exact"/>
               <w:ind w:left="1440"/>
               <w:rPr>
@@ -10703,7 +10610,7 @@
           </w:tcPr>
           <w:p>
             <w:pPr>
-              <w:pStyle w:val="PargrafodaLista"/>
+              <w:pStyle w:val="ListParagraph"/>
               <w:numPr>
                 <w:ilvl w:val="0"/>
                 <w:numId w:val="65"/>
@@ -10819,7 +10726,7 @@
           </w:tcPr>
           <w:p>
             <w:pPr>
-              <w:pStyle w:val="PargrafodaLista"/>
+              <w:pStyle w:val="ListParagraph"/>
               <w:numPr>
                 <w:ilvl w:val="0"/>
                 <w:numId w:val="65"/>
@@ -10893,7 +10800,7 @@
           </w:tcPr>
           <w:p>
             <w:pPr>
-              <w:pStyle w:val="PargrafodaLista"/>
+              <w:pStyle w:val="ListParagraph"/>
               <w:numPr>
                 <w:ilvl w:val="0"/>
                 <w:numId w:val="65"/>
@@ -11089,7 +10996,7 @@
           </w:tcPr>
           <w:p>
             <w:pPr>
-              <w:pStyle w:val="PargrafodaLista"/>
+              <w:pStyle w:val="ListParagraph"/>
               <w:numPr>
                 <w:ilvl w:val="0"/>
                 <w:numId w:val="65"/>
@@ -11190,7 +11097,7 @@
           </w:tcPr>
           <w:p>
             <w:pPr>
-              <w:pStyle w:val="PargrafodaLista"/>
+              <w:pStyle w:val="ListParagraph"/>
               <w:numPr>
                 <w:ilvl w:val="0"/>
                 <w:numId w:val="65"/>
@@ -11262,7 +11169,7 @@
           </w:tcPr>
           <w:p>
             <w:pPr>
-              <w:pStyle w:val="PargrafodaLista"/>
+              <w:pStyle w:val="ListParagraph"/>
               <w:numPr>
                 <w:ilvl w:val="0"/>
                 <w:numId w:val="65"/>
@@ -11276,14 +11183,7 @@
               <w:rPr>
                 <w:lang w:val="pt-BR"/>
               </w:rPr>
-              <w:t xml:space="preserve">Selecionar </w:t>
-            </w:r>
-            <w:proofErr w:type="gramStart"/>
-            <w:r>
-              <w:rPr>
-                <w:lang w:val="pt-BR"/>
-              </w:rPr>
-              <w:t xml:space="preserve">um </w:t>
+              <w:t xml:space="preserve">Selecionar um </w:t>
             </w:r>
             <w:r>
               <w:rPr>
@@ -11291,7 +11191,6 @@
               </w:rPr>
               <w:t>destinos</w:t>
             </w:r>
-            <w:proofErr w:type="gramEnd"/>
             <w:r>
               <w:rPr>
                 <w:lang w:val="pt-BR"/>
@@ -11350,7 +11249,7 @@
           </w:tcPr>
           <w:p>
             <w:pPr>
-              <w:pStyle w:val="PargrafodaLista"/>
+              <w:pStyle w:val="ListParagraph"/>
               <w:spacing w:after="0" w:line="240" w:lineRule="exact"/>
               <w:ind w:left="1440"/>
               <w:rPr>
@@ -11378,7 +11277,7 @@
           </w:tcPr>
           <w:p>
             <w:pPr>
-              <w:pStyle w:val="PargrafodaLista"/>
+              <w:pStyle w:val="ListParagraph"/>
               <w:numPr>
                 <w:ilvl w:val="0"/>
                 <w:numId w:val="65"/>
@@ -11459,7 +11358,7 @@
           </w:tcPr>
           <w:p>
             <w:pPr>
-              <w:pStyle w:val="PargrafodaLista"/>
+              <w:pStyle w:val="ListParagraph"/>
               <w:numPr>
                 <w:ilvl w:val="0"/>
                 <w:numId w:val="65"/>
@@ -11508,7 +11407,7 @@
           </w:tcPr>
           <w:p>
             <w:pPr>
-              <w:pStyle w:val="PargrafodaLista"/>
+              <w:pStyle w:val="ListParagraph"/>
               <w:spacing w:after="0" w:line="240" w:lineRule="exact"/>
               <w:ind w:left="1440"/>
               <w:rPr>
@@ -11567,7 +11466,7 @@
           </w:tcPr>
           <w:p>
             <w:pPr>
-              <w:pStyle w:val="PargrafodaLista"/>
+              <w:pStyle w:val="ListParagraph"/>
               <w:numPr>
                 <w:ilvl w:val="0"/>
                 <w:numId w:val="65"/>
@@ -11633,7 +11532,7 @@
           </w:tcPr>
           <w:p>
             <w:pPr>
-              <w:pStyle w:val="PargrafodaLista"/>
+              <w:pStyle w:val="ListParagraph"/>
               <w:numPr>
                 <w:ilvl w:val="0"/>
                 <w:numId w:val="65"/>
@@ -11677,7 +11576,7 @@
           </w:tcPr>
           <w:p>
             <w:pPr>
-              <w:pStyle w:val="PargrafodaLista"/>
+              <w:pStyle w:val="ListParagraph"/>
               <w:spacing w:after="0" w:line="240" w:lineRule="exact"/>
               <w:ind w:left="1440"/>
               <w:rPr>
@@ -11736,7 +11635,7 @@
           </w:tcPr>
           <w:p>
             <w:pPr>
-              <w:pStyle w:val="PargrafodaLista"/>
+              <w:pStyle w:val="ListParagraph"/>
               <w:numPr>
                 <w:ilvl w:val="0"/>
                 <w:numId w:val="65"/>
@@ -11956,7 +11855,7 @@
           </w:tcPr>
           <w:p>
             <w:pPr>
-              <w:pStyle w:val="PargrafodaLista"/>
+              <w:pStyle w:val="ListParagraph"/>
               <w:numPr>
                 <w:ilvl w:val="0"/>
                 <w:numId w:val="65"/>
@@ -12057,7 +11956,7 @@
           </w:tcPr>
           <w:p>
             <w:pPr>
-              <w:pStyle w:val="PargrafodaLista"/>
+              <w:pStyle w:val="ListParagraph"/>
               <w:numPr>
                 <w:ilvl w:val="0"/>
                 <w:numId w:val="65"/>
@@ -12111,7 +12010,7 @@
           </w:tcPr>
           <w:p>
             <w:pPr>
-              <w:pStyle w:val="PargrafodaLista"/>
+              <w:pStyle w:val="ListParagraph"/>
               <w:numPr>
                 <w:ilvl w:val="0"/>
                 <w:numId w:val="65"/>
@@ -12179,7 +12078,7 @@
           </w:tcPr>
           <w:p>
             <w:pPr>
-              <w:pStyle w:val="PargrafodaLista"/>
+              <w:pStyle w:val="ListParagraph"/>
               <w:spacing w:after="0" w:line="240" w:lineRule="exact"/>
               <w:ind w:left="1440"/>
               <w:rPr>
@@ -12207,7 +12106,7 @@
           </w:tcPr>
           <w:p>
             <w:pPr>
-              <w:pStyle w:val="PargrafodaLista"/>
+              <w:pStyle w:val="ListParagraph"/>
               <w:numPr>
                 <w:ilvl w:val="0"/>
                 <w:numId w:val="65"/>
@@ -12297,7 +12196,7 @@
           </w:tcPr>
           <w:p>
             <w:pPr>
-              <w:pStyle w:val="PargrafodaLista"/>
+              <w:pStyle w:val="ListParagraph"/>
               <w:numPr>
                 <w:ilvl w:val="0"/>
                 <w:numId w:val="65"/>
@@ -12334,7 +12233,7 @@
           </w:tcPr>
           <w:p>
             <w:pPr>
-              <w:pStyle w:val="PargrafodaLista"/>
+              <w:pStyle w:val="ListParagraph"/>
               <w:spacing w:after="0" w:line="240" w:lineRule="exact"/>
               <w:ind w:left="1440"/>
               <w:rPr>
@@ -12393,7 +12292,7 @@
           </w:tcPr>
           <w:p>
             <w:pPr>
-              <w:pStyle w:val="PargrafodaLista"/>
+              <w:pStyle w:val="ListParagraph"/>
               <w:numPr>
                 <w:ilvl w:val="0"/>
                 <w:numId w:val="65"/>
@@ -12435,7 +12334,7 @@
           </w:tcPr>
           <w:p>
             <w:pPr>
-              <w:pStyle w:val="PargrafodaLista"/>
+              <w:pStyle w:val="ListParagraph"/>
               <w:numPr>
                 <w:ilvl w:val="0"/>
                 <w:numId w:val="65"/>
@@ -12484,7 +12383,7 @@
           </w:tcPr>
           <w:p>
             <w:pPr>
-              <w:pStyle w:val="PargrafodaLista"/>
+              <w:pStyle w:val="ListParagraph"/>
               <w:spacing w:after="0" w:line="240" w:lineRule="exact"/>
               <w:ind w:left="1440"/>
               <w:rPr>
@@ -12543,7 +12442,7 @@
           </w:tcPr>
           <w:p>
             <w:pPr>
-              <w:pStyle w:val="PargrafodaLista"/>
+              <w:pStyle w:val="ListParagraph"/>
               <w:numPr>
                 <w:ilvl w:val="0"/>
                 <w:numId w:val="65"/>
@@ -12748,7 +12647,7 @@
           </w:tcPr>
           <w:p>
             <w:pPr>
-              <w:pStyle w:val="PargrafodaLista"/>
+              <w:pStyle w:val="ListParagraph"/>
               <w:numPr>
                 <w:ilvl w:val="0"/>
                 <w:numId w:val="65"/>
@@ -12849,7 +12748,7 @@
           </w:tcPr>
           <w:p>
             <w:pPr>
-              <w:pStyle w:val="PargrafodaLista"/>
+              <w:pStyle w:val="ListParagraph"/>
               <w:numPr>
                 <w:ilvl w:val="0"/>
                 <w:numId w:val="65"/>
@@ -12903,7 +12802,7 @@
           </w:tcPr>
           <w:p>
             <w:pPr>
-              <w:pStyle w:val="PargrafodaLista"/>
+              <w:pStyle w:val="ListParagraph"/>
               <w:numPr>
                 <w:ilvl w:val="0"/>
                 <w:numId w:val="65"/>
@@ -12971,7 +12870,7 @@
           </w:tcPr>
           <w:p>
             <w:pPr>
-              <w:pStyle w:val="PargrafodaLista"/>
+              <w:pStyle w:val="ListParagraph"/>
               <w:spacing w:after="0" w:line="240" w:lineRule="exact"/>
               <w:ind w:left="1440"/>
               <w:rPr>
@@ -12999,7 +12898,7 @@
           </w:tcPr>
           <w:p>
             <w:pPr>
-              <w:pStyle w:val="PargrafodaLista"/>
+              <w:pStyle w:val="ListParagraph"/>
               <w:numPr>
                 <w:ilvl w:val="0"/>
                 <w:numId w:val="65"/>
@@ -13080,7 +12979,7 @@
           </w:tcPr>
           <w:p>
             <w:pPr>
-              <w:pStyle w:val="PargrafodaLista"/>
+              <w:pStyle w:val="ListParagraph"/>
               <w:numPr>
                 <w:ilvl w:val="0"/>
                 <w:numId w:val="65"/>
@@ -13129,7 +13028,7 @@
           </w:tcPr>
           <w:p>
             <w:pPr>
-              <w:pStyle w:val="PargrafodaLista"/>
+              <w:pStyle w:val="ListParagraph"/>
               <w:spacing w:after="0" w:line="240" w:lineRule="exact"/>
               <w:ind w:left="1440"/>
               <w:rPr>
@@ -13188,7 +13087,7 @@
           </w:tcPr>
           <w:p>
             <w:pPr>
-              <w:pStyle w:val="PargrafodaLista"/>
+              <w:pStyle w:val="ListParagraph"/>
               <w:numPr>
                 <w:ilvl w:val="0"/>
                 <w:numId w:val="65"/>
@@ -13236,7 +13135,7 @@
           </w:tcPr>
           <w:p>
             <w:pPr>
-              <w:pStyle w:val="PargrafodaLista"/>
+              <w:pStyle w:val="ListParagraph"/>
               <w:numPr>
                 <w:ilvl w:val="0"/>
                 <w:numId w:val="65"/>
@@ -13279,7 +13178,7 @@
           </w:tcPr>
           <w:p>
             <w:pPr>
-              <w:pStyle w:val="PargrafodaLista"/>
+              <w:pStyle w:val="ListParagraph"/>
               <w:spacing w:after="0" w:line="240" w:lineRule="exact"/>
               <w:ind w:left="1440"/>
               <w:rPr>
@@ -13338,7 +13237,7 @@
           </w:tcPr>
           <w:p>
             <w:pPr>
-              <w:pStyle w:val="PargrafodaLista"/>
+              <w:pStyle w:val="ListParagraph"/>
               <w:numPr>
                 <w:ilvl w:val="0"/>
                 <w:numId w:val="65"/>
@@ -13546,7 +13445,7 @@
           </w:tcPr>
           <w:p>
             <w:pPr>
-              <w:pStyle w:val="PargrafodaLista"/>
+              <w:pStyle w:val="ListParagraph"/>
               <w:numPr>
                 <w:ilvl w:val="0"/>
                 <w:numId w:val="65"/>
@@ -13647,7 +13546,7 @@
           </w:tcPr>
           <w:p>
             <w:pPr>
-              <w:pStyle w:val="PargrafodaLista"/>
+              <w:pStyle w:val="ListParagraph"/>
               <w:numPr>
                 <w:ilvl w:val="0"/>
                 <w:numId w:val="65"/>
@@ -13701,7 +13600,7 @@
           </w:tcPr>
           <w:p>
             <w:pPr>
-              <w:pStyle w:val="PargrafodaLista"/>
+              <w:pStyle w:val="ListParagraph"/>
               <w:numPr>
                 <w:ilvl w:val="0"/>
                 <w:numId w:val="65"/>
@@ -13769,7 +13668,7 @@
           </w:tcPr>
           <w:p>
             <w:pPr>
-              <w:pStyle w:val="PargrafodaLista"/>
+              <w:pStyle w:val="ListParagraph"/>
               <w:spacing w:after="0" w:line="240" w:lineRule="exact"/>
               <w:ind w:left="1440"/>
               <w:rPr>
@@ -13797,7 +13696,7 @@
           </w:tcPr>
           <w:p>
             <w:pPr>
-              <w:pStyle w:val="PargrafodaLista"/>
+              <w:pStyle w:val="ListParagraph"/>
               <w:numPr>
                 <w:ilvl w:val="0"/>
                 <w:numId w:val="65"/>
@@ -13878,7 +13777,7 @@
           </w:tcPr>
           <w:p>
             <w:pPr>
-              <w:pStyle w:val="PargrafodaLista"/>
+              <w:pStyle w:val="ListParagraph"/>
               <w:numPr>
                 <w:ilvl w:val="0"/>
                 <w:numId w:val="65"/>
@@ -13921,7 +13820,7 @@
           </w:tcPr>
           <w:p>
             <w:pPr>
-              <w:pStyle w:val="PargrafodaLista"/>
+              <w:pStyle w:val="ListParagraph"/>
               <w:spacing w:after="0" w:line="240" w:lineRule="exact"/>
               <w:ind w:left="1440"/>
               <w:rPr>
@@ -13980,7 +13879,7 @@
           </w:tcPr>
           <w:p>
             <w:pPr>
-              <w:pStyle w:val="PargrafodaLista"/>
+              <w:pStyle w:val="ListParagraph"/>
               <w:numPr>
                 <w:ilvl w:val="0"/>
                 <w:numId w:val="65"/>
@@ -14046,7 +13945,7 @@
           </w:tcPr>
           <w:p>
             <w:pPr>
-              <w:pStyle w:val="PargrafodaLista"/>
+              <w:pStyle w:val="ListParagraph"/>
               <w:numPr>
                 <w:ilvl w:val="0"/>
                 <w:numId w:val="65"/>
@@ -14089,7 +13988,7 @@
           </w:tcPr>
           <w:p>
             <w:pPr>
-              <w:pStyle w:val="PargrafodaLista"/>
+              <w:pStyle w:val="ListParagraph"/>
               <w:spacing w:after="0" w:line="240" w:lineRule="exact"/>
               <w:ind w:left="1440"/>
               <w:rPr>
@@ -14148,7 +14047,7 @@
           </w:tcPr>
           <w:p>
             <w:pPr>
-              <w:pStyle w:val="PargrafodaLista"/>
+              <w:pStyle w:val="ListParagraph"/>
               <w:numPr>
                 <w:ilvl w:val="0"/>
                 <w:numId w:val="65"/>
@@ -14347,7 +14246,7 @@
           </w:tcPr>
           <w:p>
             <w:pPr>
-              <w:pStyle w:val="PargrafodaLista"/>
+              <w:pStyle w:val="ListParagraph"/>
               <w:numPr>
                 <w:ilvl w:val="0"/>
                 <w:numId w:val="65"/>
@@ -14448,7 +14347,7 @@
           </w:tcPr>
           <w:p>
             <w:pPr>
-              <w:pStyle w:val="PargrafodaLista"/>
+              <w:pStyle w:val="ListParagraph"/>
               <w:numPr>
                 <w:ilvl w:val="0"/>
                 <w:numId w:val="65"/>
@@ -14502,7 +14401,7 @@
           </w:tcPr>
           <w:p>
             <w:pPr>
-              <w:pStyle w:val="PargrafodaLista"/>
+              <w:pStyle w:val="ListParagraph"/>
               <w:numPr>
                 <w:ilvl w:val="0"/>
                 <w:numId w:val="65"/>
@@ -14570,7 +14469,7 @@
           </w:tcPr>
           <w:p>
             <w:pPr>
-              <w:pStyle w:val="PargrafodaLista"/>
+              <w:pStyle w:val="ListParagraph"/>
               <w:spacing w:after="0" w:line="240" w:lineRule="exact"/>
               <w:ind w:left="1440"/>
               <w:rPr>
@@ -14598,7 +14497,7 @@
           </w:tcPr>
           <w:p>
             <w:pPr>
-              <w:pStyle w:val="PargrafodaLista"/>
+              <w:pStyle w:val="ListParagraph"/>
               <w:numPr>
                 <w:ilvl w:val="0"/>
                 <w:numId w:val="65"/>
@@ -14615,36 +14514,16 @@
                 <w:shd w:val="clear" w:color="auto" w:fill="FFFFFF"/>
                 <w:lang w:val="pt-BR"/>
               </w:rPr>
-              <w:t>Exibir formulário de dados</w:t>
-            </w:r>
-            <w:proofErr w:type="gramStart"/>
-            <w:r>
-              <w:rPr>
-                <w:rFonts w:eastAsia="Times New Roman" w:cs="Times New Roman"/>
-                <w:color w:val="000000"/>
-                <w:shd w:val="clear" w:color="auto" w:fill="FFFFFF"/>
-                <w:lang w:val="pt-BR"/>
-              </w:rPr>
-              <w:t xml:space="preserve"> </w:t>
-            </w:r>
-            <w:r>
-              <w:rPr>
-                <w:rFonts w:eastAsia="Times New Roman" w:cs="Times New Roman"/>
-                <w:color w:val="000000"/>
-                <w:shd w:val="clear" w:color="auto" w:fill="FFFFFF"/>
-                <w:lang w:val="pt-BR"/>
-              </w:rPr>
-              <w:t xml:space="preserve"> </w:t>
-            </w:r>
-            <w:proofErr w:type="gramEnd"/>
-            <w:r>
-              <w:rPr>
-                <w:rFonts w:eastAsia="Times New Roman" w:cs="Times New Roman"/>
-                <w:color w:val="000000"/>
-                <w:shd w:val="clear" w:color="auto" w:fill="FFFFFF"/>
-                <w:lang w:val="pt-BR"/>
-              </w:rPr>
-              <w:t xml:space="preserve">cadastrados </w:t>
+              <w:t xml:space="preserve">Exibir formulário de dados </w:t>
+            </w:r>
+            <w:r>
+              <w:rPr>
+                <w:rFonts w:eastAsia="Times New Roman" w:cs="Times New Roman"/>
+                <w:color w:val="000000"/>
+                <w:shd w:val="clear" w:color="auto" w:fill="FFFFFF"/>
+                <w:lang w:val="pt-BR"/>
+              </w:rPr>
+              <w:t xml:space="preserve"> cadastrados </w:t>
             </w:r>
             <w:r>
               <w:rPr>
@@ -14699,7 +14578,7 @@
           </w:tcPr>
           <w:p>
             <w:pPr>
-              <w:pStyle w:val="PargrafodaLista"/>
+              <w:pStyle w:val="ListParagraph"/>
               <w:numPr>
                 <w:ilvl w:val="0"/>
                 <w:numId w:val="65"/>
@@ -14742,7 +14621,7 @@
           </w:tcPr>
           <w:p>
             <w:pPr>
-              <w:pStyle w:val="PargrafodaLista"/>
+              <w:pStyle w:val="ListParagraph"/>
               <w:spacing w:after="0" w:line="240" w:lineRule="exact"/>
               <w:ind w:left="1440"/>
               <w:rPr>
@@ -14801,7 +14680,7 @@
           </w:tcPr>
           <w:p>
             <w:pPr>
-              <w:pStyle w:val="PargrafodaLista"/>
+              <w:pStyle w:val="ListParagraph"/>
               <w:numPr>
                 <w:ilvl w:val="0"/>
                 <w:numId w:val="65"/>
@@ -14855,7 +14734,7 @@
           </w:tcPr>
           <w:p>
             <w:pPr>
-              <w:pStyle w:val="PargrafodaLista"/>
+              <w:pStyle w:val="ListParagraph"/>
               <w:numPr>
                 <w:ilvl w:val="0"/>
                 <w:numId w:val="65"/>
@@ -14898,7 +14777,7 @@
           </w:tcPr>
           <w:p>
             <w:pPr>
-              <w:pStyle w:val="PargrafodaLista"/>
+              <w:pStyle w:val="ListParagraph"/>
               <w:spacing w:after="0" w:line="240" w:lineRule="exact"/>
               <w:ind w:left="1440"/>
               <w:rPr>
@@ -14957,7 +14836,7 @@
           </w:tcPr>
           <w:p>
             <w:pPr>
-              <w:pStyle w:val="PargrafodaLista"/>
+              <w:pStyle w:val="ListParagraph"/>
               <w:numPr>
                 <w:ilvl w:val="0"/>
                 <w:numId w:val="65"/>
@@ -15017,7 +14896,6 @@
                 <w:lang w:val="pt-BR"/>
               </w:rPr>
             </w:pPr>
-            <w:proofErr w:type="gramStart"/>
             <w:r>
               <w:rPr>
                 <w:rFonts w:eastAsia="Times New Roman" w:cs="Times New Roman"/>
@@ -15036,7 +14914,6 @@
               </w:rPr>
               <w:t>I</w:t>
             </w:r>
-            <w:proofErr w:type="gramEnd"/>
             <w:r>
               <w:rPr>
                 <w:rFonts w:eastAsia="Times New Roman" w:cs="Times New Roman"/>
@@ -15167,7 +15044,7 @@
           </w:tcPr>
           <w:p>
             <w:pPr>
-              <w:pStyle w:val="PargrafodaLista"/>
+              <w:pStyle w:val="ListParagraph"/>
               <w:numPr>
                 <w:ilvl w:val="0"/>
                 <w:numId w:val="65"/>
@@ -15268,7 +15145,7 @@
           </w:tcPr>
           <w:p>
             <w:pPr>
-              <w:pStyle w:val="PargrafodaLista"/>
+              <w:pStyle w:val="ListParagraph"/>
               <w:numPr>
                 <w:ilvl w:val="0"/>
                 <w:numId w:val="65"/>
@@ -15340,7 +15217,7 @@
           </w:tcPr>
           <w:p>
             <w:pPr>
-              <w:pStyle w:val="PargrafodaLista"/>
+              <w:pStyle w:val="ListParagraph"/>
               <w:numPr>
                 <w:ilvl w:val="0"/>
                 <w:numId w:val="65"/>
@@ -15420,7 +15297,7 @@
           </w:tcPr>
           <w:p>
             <w:pPr>
-              <w:pStyle w:val="PargrafodaLista"/>
+              <w:pStyle w:val="ListParagraph"/>
               <w:spacing w:after="0" w:line="240" w:lineRule="exact"/>
               <w:ind w:left="1440"/>
               <w:rPr>
@@ -15448,7 +15325,7 @@
           </w:tcPr>
           <w:p>
             <w:pPr>
-              <w:pStyle w:val="PargrafodaLista"/>
+              <w:pStyle w:val="ListParagraph"/>
               <w:numPr>
                 <w:ilvl w:val="0"/>
                 <w:numId w:val="65"/>
@@ -15546,7 +15423,7 @@
           </w:tcPr>
           <w:p>
             <w:pPr>
-              <w:pStyle w:val="PargrafodaLista"/>
+              <w:pStyle w:val="ListParagraph"/>
               <w:numPr>
                 <w:ilvl w:val="0"/>
                 <w:numId w:val="65"/>
@@ -15620,7 +15497,7 @@
           </w:tcPr>
           <w:p>
             <w:pPr>
-              <w:pStyle w:val="PargrafodaLista"/>
+              <w:pStyle w:val="ListParagraph"/>
               <w:numPr>
                 <w:ilvl w:val="0"/>
                 <w:numId w:val="65"/>
@@ -15673,7 +15550,7 @@
           <w:left w:w="10" w:type="dxa"/>
           <w:right w:w="10" w:type="dxa"/>
         </w:tblCellMar>
-        <w:tblLook w:val="0000" w:firstRow="0" w:lastRow="0" w:firstColumn="0" w:lastColumn="0" w:noHBand="0" w:noVBand="0"/>
+        <w:tblLook w:val="0000"/>
       </w:tblPr>
       <w:tblGrid>
         <w:gridCol w:w="4480"/>
@@ -15747,49 +15624,60 @@
           <w:p>
             <w:pPr>
               <w:spacing w:after="0" w:line="240" w:lineRule="exact"/>
-              <w:rPr>
-                <w:lang w:val="pt-BR"/>
-              </w:rPr>
-            </w:pPr>
-            <w:r>
-              <w:rPr>
-                <w:rFonts w:ascii="Calibri" w:eastAsia="Calibri" w:hAnsi="Calibri" w:cs="Calibri"/>
+              <w:jc w:val="both"/>
+              <w:rPr>
+                <w:rFonts w:cs="Times New Roman"/>
+                <w:lang w:val="pt-BR"/>
+              </w:rPr>
+            </w:pPr>
+            <w:r>
+              <w:rPr>
+                <w:rFonts w:eastAsia="Calibri" w:cs="Times New Roman"/>
                 <w:color w:val="00000A"/>
-                <w:sz w:val="22"/>
-                <w:shd w:val="clear" w:color="auto" w:fill="FFFFFF"/>
-                <w:lang w:val="pt-BR"/>
+                <w:shd w:val="clear" w:color="auto" w:fill="FFFFFF"/>
               </w:rPr>
               <w:t xml:space="preserve"> </w:t>
             </w:r>
             <w:r>
               <w:rPr>
-                <w:rFonts w:ascii="Calibri" w:eastAsia="Calibri" w:hAnsi="Calibri" w:cs="Calibri"/>
+                <w:rFonts w:eastAsia="Calibri" w:cs="Times New Roman"/>
                 <w:color w:val="00000A"/>
-                <w:sz w:val="22"/>
-                <w:shd w:val="clear" w:color="auto" w:fill="FFFFFF"/>
-                <w:lang w:val="pt-BR"/>
-              </w:rPr>
-              <w:t xml:space="preserve"> 5 </w:t>
-            </w:r>
-            <w:r>
-              <w:rPr>
-                <w:rFonts w:ascii="Calibri" w:eastAsia="Calibri" w:hAnsi="Calibri" w:cs="Calibri"/>
+                <w:shd w:val="clear" w:color="auto" w:fill="FFFFFF"/>
+              </w:rPr>
+              <w:t>U</w:t>
+            </w:r>
+            <w:r>
+              <w:rPr>
+                <w:rFonts w:eastAsia="Calibri" w:cs="Times New Roman"/>
                 <w:color w:val="00000A"/>
-                <w:sz w:val="22"/>
-                <w:shd w:val="clear" w:color="auto" w:fill="FFFFFF"/>
-                <w:lang w:val="pt-BR"/>
-              </w:rPr>
-              <w:t>–</w:t>
-            </w:r>
-            <w:r>
-              <w:rPr>
-                <w:rFonts w:ascii="Calibri" w:eastAsia="Calibri" w:hAnsi="Calibri" w:cs="Calibri"/>
+                <w:shd w:val="clear" w:color="auto" w:fill="FFFFFF"/>
+              </w:rPr>
+              <w:t>C-05</w:t>
+            </w:r>
+            <w:r>
+              <w:rPr>
+                <w:rFonts w:eastAsia="Calibri" w:cs="Times New Roman"/>
                 <w:color w:val="00000A"/>
-                <w:sz w:val="22"/>
-                <w:shd w:val="clear" w:color="auto" w:fill="FFFFFF"/>
-                <w:lang w:val="pt-BR"/>
-              </w:rPr>
-              <w:t xml:space="preserve"> Manter empresa cliente</w:t>
+                <w:shd w:val="clear" w:color="auto" w:fill="FFFFFF"/>
+              </w:rPr>
+              <w:t>:</w:t>
+            </w:r>
+            <w:r>
+              <w:rPr>
+                <w:rFonts w:eastAsia="Calibri" w:cs="Times New Roman"/>
+                <w:color w:val="00000A"/>
+                <w:shd w:val="clear" w:color="auto" w:fill="FFFFFF"/>
+              </w:rPr>
+              <w:t xml:space="preserve"> </w:t>
+            </w:r>
+            <w:r>
+              <w:rPr>
+                <w:rFonts w:eastAsia="Calibri" w:cs="Times New Roman"/>
+                <w:color w:val="00000A"/>
+                <w:shd w:val="clear" w:color="auto" w:fill="FFFFFF"/>
+                <w:lang w:val="pt-BR"/>
+              </w:rPr>
+              <w:t>Manter empresa cliente</w:t>
             </w:r>
           </w:p>
         </w:tc>
@@ -16068,27 +15956,7 @@
                 <w:shd w:val="clear" w:color="auto" w:fill="FFFFFF"/>
                 <w:lang w:val="pt-BR"/>
               </w:rPr>
-              <w:t xml:space="preserve">do </w:t>
-            </w:r>
-            <w:proofErr w:type="gramStart"/>
-            <w:r>
-              <w:rPr>
-                <w:rFonts w:eastAsia="Times New Roman" w:cs="Times New Roman"/>
-                <w:color w:val="000000"/>
-                <w:shd w:val="clear" w:color="auto" w:fill="FFFFFF"/>
-                <w:lang w:val="pt-BR"/>
-              </w:rPr>
-              <w:t>menu</w:t>
-            </w:r>
-            <w:proofErr w:type="gramEnd"/>
-            <w:r>
-              <w:rPr>
-                <w:rFonts w:eastAsia="Times New Roman" w:cs="Times New Roman"/>
-                <w:color w:val="000000"/>
-                <w:shd w:val="clear" w:color="auto" w:fill="FFFFFF"/>
-                <w:lang w:val="pt-BR"/>
-              </w:rPr>
-              <w:t xml:space="preserve"> </w:t>
+              <w:t xml:space="preserve">do menu </w:t>
             </w:r>
             <w:r>
               <w:rPr>
@@ -16679,7 +16547,7 @@
           </w:tcPr>
           <w:p>
             <w:pPr>
-              <w:pStyle w:val="PargrafodaLista"/>
+              <w:pStyle w:val="ListParagraph"/>
               <w:numPr>
                 <w:ilvl w:val="0"/>
                 <w:numId w:val="65"/>
@@ -16786,7 +16654,7 @@
           </w:tcPr>
           <w:p>
             <w:pPr>
-              <w:pStyle w:val="PargrafodaLista"/>
+              <w:pStyle w:val="ListParagraph"/>
               <w:numPr>
                 <w:ilvl w:val="0"/>
                 <w:numId w:val="65"/>
@@ -16883,7 +16751,7 @@
           </w:tcPr>
           <w:p>
             <w:pPr>
-              <w:pStyle w:val="PargrafodaLista"/>
+              <w:pStyle w:val="ListParagraph"/>
               <w:numPr>
                 <w:ilvl w:val="0"/>
                 <w:numId w:val="65"/>
@@ -16977,7 +16845,7 @@
           </w:tcPr>
           <w:p>
             <w:pPr>
-              <w:pStyle w:val="PargrafodaLista"/>
+              <w:pStyle w:val="ListParagraph"/>
               <w:spacing w:after="0" w:line="240" w:lineRule="exact"/>
               <w:ind w:left="1440"/>
               <w:rPr>
@@ -17006,7 +16874,7 @@
           </w:tcPr>
           <w:p>
             <w:pPr>
-              <w:pStyle w:val="PargrafodaLista"/>
+              <w:pStyle w:val="ListParagraph"/>
               <w:numPr>
                 <w:ilvl w:val="0"/>
                 <w:numId w:val="65"/>
@@ -17109,7 +16977,7 @@
           </w:tcPr>
           <w:p>
             <w:pPr>
-              <w:pStyle w:val="PargrafodaLista"/>
+              <w:pStyle w:val="ListParagraph"/>
               <w:numPr>
                 <w:ilvl w:val="0"/>
                 <w:numId w:val="65"/>
@@ -17179,7 +17047,7 @@
           </w:tcPr>
           <w:p>
             <w:pPr>
-              <w:pStyle w:val="PargrafodaLista"/>
+              <w:pStyle w:val="ListParagraph"/>
               <w:numPr>
                 <w:ilvl w:val="0"/>
                 <w:numId w:val="65"/>
@@ -17385,7 +17253,7 @@
           </w:tcPr>
           <w:p>
             <w:pPr>
-              <w:pStyle w:val="PargrafodaLista"/>
+              <w:pStyle w:val="ListParagraph"/>
               <w:numPr>
                 <w:ilvl w:val="0"/>
                 <w:numId w:val="65"/>
@@ -17486,7 +17354,7 @@
           </w:tcPr>
           <w:p>
             <w:pPr>
-              <w:pStyle w:val="PargrafodaLista"/>
+              <w:pStyle w:val="ListParagraph"/>
               <w:numPr>
                 <w:ilvl w:val="0"/>
                 <w:numId w:val="65"/>
@@ -17576,7 +17444,7 @@
           </w:tcPr>
           <w:p>
             <w:pPr>
-              <w:pStyle w:val="PargrafodaLista"/>
+              <w:pStyle w:val="ListParagraph"/>
               <w:numPr>
                 <w:ilvl w:val="0"/>
                 <w:numId w:val="65"/>
@@ -17650,7 +17518,7 @@
           </w:tcPr>
           <w:p>
             <w:pPr>
-              <w:pStyle w:val="PargrafodaLista"/>
+              <w:pStyle w:val="ListParagraph"/>
               <w:spacing w:after="0" w:line="240" w:lineRule="exact"/>
               <w:ind w:left="1440"/>
               <w:rPr>
@@ -17678,7 +17546,7 @@
           </w:tcPr>
           <w:p>
             <w:pPr>
-              <w:pStyle w:val="PargrafodaLista"/>
+              <w:pStyle w:val="ListParagraph"/>
               <w:numPr>
                 <w:ilvl w:val="0"/>
                 <w:numId w:val="65"/>
@@ -17704,27 +17572,7 @@
                 <w:shd w:val="clear" w:color="auto" w:fill="FFFFFF"/>
                 <w:lang w:val="pt-BR"/>
               </w:rPr>
-              <w:t xml:space="preserve">cadastrados ou para </w:t>
-            </w:r>
-            <w:proofErr w:type="gramStart"/>
-            <w:r>
-              <w:rPr>
-                <w:rFonts w:eastAsia="Times New Roman" w:cs="Times New Roman"/>
-                <w:color w:val="000000"/>
-                <w:shd w:val="clear" w:color="auto" w:fill="FFFFFF"/>
-                <w:lang w:val="pt-BR"/>
-              </w:rPr>
-              <w:t>o nova empresa</w:t>
-            </w:r>
-            <w:proofErr w:type="gramEnd"/>
-            <w:r>
-              <w:rPr>
-                <w:rFonts w:eastAsia="Times New Roman" w:cs="Times New Roman"/>
-                <w:color w:val="000000"/>
-                <w:shd w:val="clear" w:color="auto" w:fill="FFFFFF"/>
-                <w:lang w:val="pt-BR"/>
-              </w:rPr>
-              <w:t xml:space="preserve"> cliente</w:t>
+              <w:t>cadastrados ou para o nova empresa cliente</w:t>
             </w:r>
             <w:r>
               <w:rPr>
@@ -17761,7 +17609,7 @@
           </w:tcPr>
           <w:p>
             <w:pPr>
-              <w:pStyle w:val="PargrafodaLista"/>
+              <w:pStyle w:val="ListParagraph"/>
               <w:numPr>
                 <w:ilvl w:val="0"/>
                 <w:numId w:val="65"/>
@@ -17805,7 +17653,7 @@
           </w:tcPr>
           <w:p>
             <w:pPr>
-              <w:pStyle w:val="PargrafodaLista"/>
+              <w:pStyle w:val="ListParagraph"/>
               <w:spacing w:after="0" w:line="240" w:lineRule="exact"/>
               <w:ind w:left="1440"/>
               <w:rPr>
@@ -17864,7 +17712,7 @@
           </w:tcPr>
           <w:p>
             <w:pPr>
-              <w:pStyle w:val="PargrafodaLista"/>
+              <w:pStyle w:val="ListParagraph"/>
               <w:numPr>
                 <w:ilvl w:val="0"/>
                 <w:numId w:val="65"/>
@@ -17918,7 +17766,7 @@
           </w:tcPr>
           <w:p>
             <w:pPr>
-              <w:pStyle w:val="PargrafodaLista"/>
+              <w:pStyle w:val="ListParagraph"/>
               <w:numPr>
                 <w:ilvl w:val="0"/>
                 <w:numId w:val="65"/>
@@ -17961,7 +17809,7 @@
           </w:tcPr>
           <w:p>
             <w:pPr>
-              <w:pStyle w:val="PargrafodaLista"/>
+              <w:pStyle w:val="ListParagraph"/>
               <w:spacing w:after="0" w:line="240" w:lineRule="exact"/>
               <w:ind w:left="1440"/>
               <w:rPr>
@@ -18020,7 +17868,7 @@
           </w:tcPr>
           <w:p>
             <w:pPr>
-              <w:pStyle w:val="PargrafodaLista"/>
+              <w:pStyle w:val="ListParagraph"/>
               <w:numPr>
                 <w:ilvl w:val="0"/>
                 <w:numId w:val="65"/>
@@ -18228,7 +18076,7 @@
           </w:tcPr>
           <w:p>
             <w:pPr>
-              <w:pStyle w:val="PargrafodaLista"/>
+              <w:pStyle w:val="ListParagraph"/>
               <w:numPr>
                 <w:ilvl w:val="0"/>
                 <w:numId w:val="65"/>
@@ -18329,7 +18177,7 @@
           </w:tcPr>
           <w:p>
             <w:pPr>
-              <w:pStyle w:val="PargrafodaLista"/>
+              <w:pStyle w:val="ListParagraph"/>
               <w:numPr>
                 <w:ilvl w:val="0"/>
                 <w:numId w:val="65"/>
@@ -18407,7 +18255,7 @@
           </w:tcPr>
           <w:p>
             <w:pPr>
-              <w:pStyle w:val="PargrafodaLista"/>
+              <w:pStyle w:val="ListParagraph"/>
               <w:numPr>
                 <w:ilvl w:val="0"/>
                 <w:numId w:val="65"/>
@@ -18499,7 +18347,7 @@
           </w:tcPr>
           <w:p>
             <w:pPr>
-              <w:pStyle w:val="PargrafodaLista"/>
+              <w:pStyle w:val="ListParagraph"/>
               <w:spacing w:after="0" w:line="240" w:lineRule="exact"/>
               <w:ind w:left="1440"/>
               <w:rPr>
@@ -18527,7 +18375,7 @@
           </w:tcPr>
           <w:p>
             <w:pPr>
-              <w:pStyle w:val="PargrafodaLista"/>
+              <w:pStyle w:val="ListParagraph"/>
               <w:numPr>
                 <w:ilvl w:val="0"/>
                 <w:numId w:val="65"/>
@@ -18640,7 +18488,7 @@
           </w:tcPr>
           <w:p>
             <w:pPr>
-              <w:pStyle w:val="PargrafodaLista"/>
+              <w:pStyle w:val="ListParagraph"/>
               <w:numPr>
                 <w:ilvl w:val="0"/>
                 <w:numId w:val="65"/>
@@ -18714,7 +18562,7 @@
           </w:tcPr>
           <w:p>
             <w:pPr>
-              <w:pStyle w:val="PargrafodaLista"/>
+              <w:pStyle w:val="ListParagraph"/>
               <w:numPr>
                 <w:ilvl w:val="0"/>
                 <w:numId w:val="65"/>
@@ -18767,7 +18615,7 @@
           <w:left w:w="10" w:type="dxa"/>
           <w:right w:w="10" w:type="dxa"/>
         </w:tblCellMar>
-        <w:tblLook w:val="0000" w:firstRow="0" w:lastRow="0" w:firstColumn="0" w:lastColumn="0" w:noHBand="0" w:noVBand="0"/>
+        <w:tblLook w:val="0000"/>
       </w:tblPr>
       <w:tblGrid>
         <w:gridCol w:w="4480"/>
@@ -18841,45 +18689,57 @@
           <w:p>
             <w:pPr>
               <w:spacing w:after="0" w:line="240" w:lineRule="exact"/>
-              <w:rPr>
-                <w:lang w:val="pt-BR"/>
-              </w:rPr>
-            </w:pPr>
-            <w:r>
-              <w:rPr>
-                <w:rFonts w:ascii="Calibri" w:eastAsia="Calibri" w:hAnsi="Calibri" w:cs="Calibri"/>
+              <w:jc w:val="both"/>
+              <w:rPr>
+                <w:rFonts w:cs="Times New Roman"/>
+                <w:lang w:val="pt-BR"/>
+              </w:rPr>
+            </w:pPr>
+            <w:r>
+              <w:rPr>
+                <w:rFonts w:eastAsia="Calibri" w:cs="Times New Roman"/>
                 <w:color w:val="00000A"/>
-                <w:sz w:val="22"/>
-                <w:shd w:val="clear" w:color="auto" w:fill="FFFFFF"/>
-                <w:lang w:val="pt-BR"/>
-              </w:rPr>
-              <w:t xml:space="preserve"> 6</w:t>
-            </w:r>
-            <w:r>
-              <w:rPr>
-                <w:rFonts w:ascii="Calibri" w:eastAsia="Calibri" w:hAnsi="Calibri" w:cs="Calibri"/>
+                <w:shd w:val="clear" w:color="auto" w:fill="FFFFFF"/>
+                <w:lang w:val="pt-BR"/>
+              </w:rPr>
+              <w:t xml:space="preserve"> </w:t>
+            </w:r>
+            <w:r>
+              <w:rPr>
+                <w:rFonts w:eastAsia="Calibri" w:cs="Times New Roman"/>
                 <w:color w:val="00000A"/>
-                <w:sz w:val="22"/>
-                <w:shd w:val="clear" w:color="auto" w:fill="FFFFFF"/>
-                <w:lang w:val="pt-BR"/>
-              </w:rPr>
-              <w:t xml:space="preserve"> –</w:t>
-            </w:r>
-            <w:r>
-              <w:rPr>
-                <w:rFonts w:ascii="Calibri" w:eastAsia="Calibri" w:hAnsi="Calibri" w:cs="Calibri"/>
+                <w:shd w:val="clear" w:color="auto" w:fill="FFFFFF"/>
+              </w:rPr>
+              <w:t xml:space="preserve"> U</w:t>
+            </w:r>
+            <w:r>
+              <w:rPr>
+                <w:rFonts w:eastAsia="Calibri" w:cs="Times New Roman"/>
                 <w:color w:val="00000A"/>
-                <w:sz w:val="22"/>
-                <w:shd w:val="clear" w:color="auto" w:fill="FFFFFF"/>
-                <w:lang w:val="pt-BR"/>
+                <w:shd w:val="clear" w:color="auto" w:fill="FFFFFF"/>
+              </w:rPr>
+              <w:t>C-06</w:t>
+            </w:r>
+            <w:r>
+              <w:rPr>
+                <w:rFonts w:eastAsia="Calibri" w:cs="Times New Roman"/>
+                <w:color w:val="00000A"/>
+                <w:shd w:val="clear" w:color="auto" w:fill="FFFFFF"/>
+              </w:rPr>
+              <w:t>:</w:t>
+            </w:r>
+            <w:r>
+              <w:rPr>
+                <w:rFonts w:eastAsia="Calibri" w:cs="Times New Roman"/>
+                <w:color w:val="00000A"/>
+                <w:shd w:val="clear" w:color="auto" w:fill="FFFFFF"/>
               </w:rPr>
               <w:t xml:space="preserve"> </w:t>
             </w:r>
             <w:r>
               <w:rPr>
-                <w:rFonts w:ascii="Calibri" w:eastAsia="Calibri" w:hAnsi="Calibri" w:cs="Calibri"/>
+                <w:rFonts w:eastAsia="Calibri" w:cs="Times New Roman"/>
                 <w:color w:val="00000A"/>
-                <w:sz w:val="22"/>
                 <w:shd w:val="clear" w:color="auto" w:fill="FFFFFF"/>
                 <w:lang w:val="pt-BR"/>
               </w:rPr>
@@ -19624,7 +19484,7 @@
           </w:tcPr>
           <w:p>
             <w:pPr>
-              <w:pStyle w:val="PargrafodaLista"/>
+              <w:pStyle w:val="ListParagraph"/>
               <w:numPr>
                 <w:ilvl w:val="0"/>
                 <w:numId w:val="65"/>
@@ -19725,7 +19585,7 @@
           </w:tcPr>
           <w:p>
             <w:pPr>
-              <w:pStyle w:val="PargrafodaLista"/>
+              <w:pStyle w:val="ListParagraph"/>
               <w:numPr>
                 <w:ilvl w:val="0"/>
                 <w:numId w:val="65"/>
@@ -19788,7 +19648,7 @@
           </w:tcPr>
           <w:p>
             <w:pPr>
-              <w:pStyle w:val="PargrafodaLista"/>
+              <w:pStyle w:val="ListParagraph"/>
               <w:numPr>
                 <w:ilvl w:val="0"/>
                 <w:numId w:val="65"/>
@@ -19862,7 +19722,7 @@
           </w:tcPr>
           <w:p>
             <w:pPr>
-              <w:pStyle w:val="PargrafodaLista"/>
+              <w:pStyle w:val="ListParagraph"/>
               <w:numPr>
                 <w:ilvl w:val="0"/>
                 <w:numId w:val="65"/>
@@ -19899,7 +19759,7 @@
           </w:tcPr>
           <w:p>
             <w:pPr>
-              <w:pStyle w:val="PargrafodaLista"/>
+              <w:pStyle w:val="ListParagraph"/>
               <w:spacing w:after="0" w:line="240" w:lineRule="exact"/>
               <w:ind w:left="1440"/>
               <w:rPr>
@@ -19958,7 +19818,7 @@
           </w:tcPr>
           <w:p>
             <w:pPr>
-              <w:pStyle w:val="PargrafodaLista"/>
+              <w:pStyle w:val="ListParagraph"/>
               <w:numPr>
                 <w:ilvl w:val="0"/>
                 <w:numId w:val="65"/>
@@ -20032,7 +19892,7 @@
           </w:tcPr>
           <w:p>
             <w:pPr>
-              <w:pStyle w:val="PargrafodaLista"/>
+              <w:pStyle w:val="ListParagraph"/>
               <w:numPr>
                 <w:ilvl w:val="0"/>
                 <w:numId w:val="65"/>
@@ -20216,7 +20076,7 @@
           </w:tcPr>
           <w:p>
             <w:pPr>
-              <w:pStyle w:val="PargrafodaLista"/>
+              <w:pStyle w:val="ListParagraph"/>
               <w:numPr>
                 <w:ilvl w:val="0"/>
                 <w:numId w:val="66"/>
@@ -20328,7 +20188,7 @@
           </w:tcPr>
           <w:p>
             <w:pPr>
-              <w:pStyle w:val="PargrafodaLista"/>
+              <w:pStyle w:val="ListParagraph"/>
               <w:numPr>
                 <w:ilvl w:val="0"/>
                 <w:numId w:val="66"/>
@@ -20397,7 +20257,7 @@
           <w:left w:w="10" w:type="dxa"/>
           <w:right w:w="10" w:type="dxa"/>
         </w:tblCellMar>
-        <w:tblLook w:val="0000" w:firstRow="0" w:lastRow="0" w:firstColumn="0" w:lastColumn="0" w:noHBand="0" w:noVBand="0"/>
+        <w:tblLook w:val="0000"/>
       </w:tblPr>
       <w:tblGrid>
         <w:gridCol w:w="4480"/>
@@ -20471,59 +20331,61 @@
           <w:p>
             <w:pPr>
               <w:spacing w:after="0" w:line="240" w:lineRule="exact"/>
-              <w:rPr>
-                <w:lang w:val="pt-BR"/>
-              </w:rPr>
-            </w:pPr>
-            <w:r>
-              <w:rPr>
-                <w:rFonts w:ascii="Calibri" w:eastAsia="Calibri" w:hAnsi="Calibri" w:cs="Calibri"/>
+              <w:jc w:val="both"/>
+              <w:rPr>
+                <w:rFonts w:cs="Times New Roman"/>
+                <w:lang w:val="pt-BR"/>
+              </w:rPr>
+            </w:pPr>
+            <w:r>
+              <w:rPr>
+                <w:rFonts w:eastAsia="Calibri" w:cs="Times New Roman"/>
                 <w:color w:val="00000A"/>
-                <w:sz w:val="22"/>
-                <w:shd w:val="clear" w:color="auto" w:fill="FFFFFF"/>
-                <w:lang w:val="pt-BR"/>
-              </w:rPr>
-              <w:t xml:space="preserve"> 7</w:t>
-            </w:r>
-            <w:r>
-              <w:rPr>
-                <w:rFonts w:ascii="Calibri" w:eastAsia="Calibri" w:hAnsi="Calibri" w:cs="Calibri"/>
+                <w:shd w:val="clear" w:color="auto" w:fill="FFFFFF"/>
+                <w:lang w:val="pt-BR"/>
+              </w:rPr>
+              <w:t xml:space="preserve"> </w:t>
+            </w:r>
+            <w:r>
+              <w:rPr>
+                <w:rFonts w:eastAsia="Calibri" w:cs="Times New Roman"/>
                 <w:color w:val="00000A"/>
-                <w:sz w:val="22"/>
-                <w:shd w:val="clear" w:color="auto" w:fill="FFFFFF"/>
-                <w:lang w:val="pt-BR"/>
-              </w:rPr>
-              <w:t xml:space="preserve"> –</w:t>
-            </w:r>
-            <w:r>
-              <w:rPr>
-                <w:rFonts w:ascii="Calibri" w:eastAsia="Calibri" w:hAnsi="Calibri" w:cs="Calibri"/>
+                <w:shd w:val="clear" w:color="auto" w:fill="FFFFFF"/>
+              </w:rPr>
+              <w:t xml:space="preserve"> U</w:t>
+            </w:r>
+            <w:r>
+              <w:rPr>
+                <w:rFonts w:eastAsia="Calibri" w:cs="Times New Roman"/>
                 <w:color w:val="00000A"/>
-                <w:sz w:val="22"/>
-                <w:shd w:val="clear" w:color="auto" w:fill="FFFFFF"/>
-                <w:lang w:val="pt-BR"/>
-              </w:rPr>
-              <w:t xml:space="preserve"> Visualizar estatísticas </w:t>
-            </w:r>
-            <w:r>
-              <w:rPr>
-                <w:rFonts w:ascii="Calibri" w:eastAsia="Calibri" w:hAnsi="Calibri" w:cs="Calibri"/>
+                <w:shd w:val="clear" w:color="auto" w:fill="FFFFFF"/>
+              </w:rPr>
+              <w:t>C-07</w:t>
+            </w:r>
+            <w:r>
+              <w:rPr>
+                <w:rFonts w:eastAsia="Calibri" w:cs="Times New Roman"/>
                 <w:color w:val="00000A"/>
-                <w:sz w:val="22"/>
-                <w:shd w:val="clear" w:color="auto" w:fill="FFFFFF"/>
-                <w:lang w:val="pt-BR"/>
-              </w:rPr>
-              <w:t>por</w:t>
-            </w:r>
-            <w:r>
-              <w:rPr>
-                <w:rFonts w:ascii="Calibri" w:eastAsia="Calibri" w:hAnsi="Calibri" w:cs="Calibri"/>
+                <w:shd w:val="clear" w:color="auto" w:fill="FFFFFF"/>
+              </w:rPr>
+              <w:t>:</w:t>
+            </w:r>
+            <w:r>
+              <w:rPr>
+                <w:rFonts w:eastAsia="Calibri" w:cs="Times New Roman"/>
                 <w:color w:val="00000A"/>
-                <w:sz w:val="22"/>
-                <w:shd w:val="clear" w:color="auto" w:fill="FFFFFF"/>
-                <w:lang w:val="pt-BR"/>
-              </w:rPr>
-              <w:t xml:space="preserve"> destinos</w:t>
+                <w:shd w:val="clear" w:color="auto" w:fill="FFFFFF"/>
+              </w:rPr>
+              <w:t xml:space="preserve"> </w:t>
+            </w:r>
+            <w:r>
+              <w:rPr>
+                <w:rFonts w:eastAsia="Calibri" w:cs="Times New Roman"/>
+                <w:color w:val="00000A"/>
+                <w:shd w:val="clear" w:color="auto" w:fill="FFFFFF"/>
+                <w:lang w:val="pt-BR"/>
+              </w:rPr>
+              <w:t>Visualizar estatísticas por destinos</w:t>
             </w:r>
           </w:p>
         </w:tc>
@@ -20875,25 +20737,7 @@
                 <w:shd w:val="clear" w:color="auto" w:fill="FFFFFF"/>
                 <w:lang w:val="pt-BR"/>
               </w:rPr>
-              <w:t xml:space="preserve"> acessar o sistema com seus dados de administrador e possuir ao menos um </w:t>
-            </w:r>
-            <w:r>
-              <w:rPr>
-                <w:rFonts w:eastAsia="Times New Roman" w:cs="Times New Roman"/>
-                <w:color w:val="000000"/>
-                <w:shd w:val="clear" w:color="auto" w:fill="FFFFFF"/>
-                <w:lang w:val="pt-BR"/>
-              </w:rPr>
-              <w:t>destino</w:t>
-            </w:r>
-            <w:r>
-              <w:rPr>
-                <w:rFonts w:eastAsia="Times New Roman" w:cs="Times New Roman"/>
-                <w:color w:val="000000"/>
-                <w:shd w:val="clear" w:color="auto" w:fill="FFFFFF"/>
-                <w:lang w:val="pt-BR"/>
-              </w:rPr>
-              <w:t xml:space="preserve"> cadastrado.</w:t>
+              <w:t xml:space="preserve"> acessar o sistema com seus dados de administrador e possuir ao menos um destino cadastrado.</w:t>
             </w:r>
           </w:p>
         </w:tc>
@@ -21246,7 +21090,7 @@
           </w:tcPr>
           <w:p>
             <w:pPr>
-              <w:pStyle w:val="PargrafodaLista"/>
+              <w:pStyle w:val="ListParagraph"/>
               <w:numPr>
                 <w:ilvl w:val="0"/>
                 <w:numId w:val="65"/>
@@ -21347,7 +21191,7 @@
           </w:tcPr>
           <w:p>
             <w:pPr>
-              <w:pStyle w:val="PargrafodaLista"/>
+              <w:pStyle w:val="ListParagraph"/>
               <w:numPr>
                 <w:ilvl w:val="0"/>
                 <w:numId w:val="65"/>
@@ -21373,25 +21217,7 @@
                 <w:shd w:val="clear" w:color="auto" w:fill="FFFFFF"/>
                 <w:lang w:val="pt-BR"/>
               </w:rPr>
-              <w:t xml:space="preserve"> lista de </w:t>
-            </w:r>
-            <w:r>
-              <w:rPr>
-                <w:rFonts w:eastAsia="Times New Roman" w:cs="Times New Roman"/>
-                <w:color w:val="000000"/>
-                <w:shd w:val="clear" w:color="auto" w:fill="FFFFFF"/>
-                <w:lang w:val="pt-BR"/>
-              </w:rPr>
-              <w:t>destinos</w:t>
-            </w:r>
-            <w:r>
-              <w:rPr>
-                <w:rFonts w:eastAsia="Times New Roman" w:cs="Times New Roman"/>
-                <w:color w:val="000000"/>
-                <w:shd w:val="clear" w:color="auto" w:fill="FFFFFF"/>
-                <w:lang w:val="pt-BR"/>
-              </w:rPr>
-              <w:t xml:space="preserve"> cadastrados</w:t>
+              <w:t xml:space="preserve"> lista de destinos cadastrados</w:t>
             </w:r>
             <w:r>
               <w:rPr>
@@ -21428,7 +21254,7 @@
           </w:tcPr>
           <w:p>
             <w:pPr>
-              <w:pStyle w:val="PargrafodaLista"/>
+              <w:pStyle w:val="ListParagraph"/>
               <w:numPr>
                 <w:ilvl w:val="0"/>
                 <w:numId w:val="65"/>
@@ -21442,13 +21268,7 @@
               <w:rPr>
                 <w:lang w:val="pt-BR"/>
               </w:rPr>
-              <w:t>Selecionar um</w:t>
-            </w:r>
-            <w:r>
-              <w:rPr>
-                <w:lang w:val="pt-BR"/>
-              </w:rPr>
-              <w:t xml:space="preserve"> destino</w:t>
+              <w:t>Selecionar um destino</w:t>
             </w:r>
             <w:r>
               <w:rPr>
@@ -21508,7 +21328,7 @@
           </w:tcPr>
           <w:p>
             <w:pPr>
-              <w:pStyle w:val="PargrafodaLista"/>
+              <w:pStyle w:val="ListParagraph"/>
               <w:numPr>
                 <w:ilvl w:val="0"/>
                 <w:numId w:val="65"/>
@@ -21545,7 +21365,7 @@
           </w:tcPr>
           <w:p>
             <w:pPr>
-              <w:pStyle w:val="PargrafodaLista"/>
+              <w:pStyle w:val="ListParagraph"/>
               <w:spacing w:after="0" w:line="240" w:lineRule="exact"/>
               <w:ind w:left="1440"/>
               <w:rPr>
@@ -21604,7 +21424,7 @@
           </w:tcPr>
           <w:p>
             <w:pPr>
-              <w:pStyle w:val="PargrafodaLista"/>
+              <w:pStyle w:val="ListParagraph"/>
               <w:numPr>
                 <w:ilvl w:val="0"/>
                 <w:numId w:val="65"/>
@@ -21678,7 +21498,7 @@
           </w:tcPr>
           <w:p>
             <w:pPr>
-              <w:pStyle w:val="PargrafodaLista"/>
+              <w:pStyle w:val="ListParagraph"/>
               <w:numPr>
                 <w:ilvl w:val="0"/>
                 <w:numId w:val="65"/>
@@ -21692,13 +21512,7 @@
               <w:rPr>
                 <w:lang w:val="pt-BR"/>
               </w:rPr>
-              <w:t>Exibir</w:t>
-            </w:r>
-            <w:r>
-              <w:rPr>
-                <w:lang w:val="pt-BR"/>
-              </w:rPr>
-              <w:t xml:space="preserve"> estatísticas do destino</w:t>
+              <w:t>Exibir estatísticas do destino</w:t>
             </w:r>
             <w:r>
               <w:rPr>
@@ -21725,7 +21539,7 @@
           <w:left w:w="10" w:type="dxa"/>
           <w:right w:w="10" w:type="dxa"/>
         </w:tblCellMar>
-        <w:tblLook w:val="0000" w:firstRow="0" w:lastRow="0" w:firstColumn="0" w:lastColumn="0" w:noHBand="0" w:noVBand="0"/>
+        <w:tblLook w:val="0000"/>
       </w:tblPr>
       <w:tblGrid>
         <w:gridCol w:w="4480"/>
@@ -21776,7 +21590,7 @@
                 <w:shd w:val="clear" w:color="auto" w:fill="D9D9D9" w:themeFill="background1" w:themeFillShade="D9"/>
                 <w:lang w:val="pt-BR"/>
               </w:rPr>
-              <w:t xml:space="preserve">rnativo I (Não há </w:t>
+              <w:t>rnativo I (Não há destinos cadastrados</w:t>
             </w:r>
             <w:r>
               <w:rPr>
@@ -21785,24 +21599,6 @@
                 <w:shd w:val="clear" w:color="auto" w:fill="D9D9D9" w:themeFill="background1" w:themeFillShade="D9"/>
                 <w:lang w:val="pt-BR"/>
               </w:rPr>
-              <w:t>destinos</w:t>
-            </w:r>
-            <w:r>
-              <w:rPr>
-                <w:rFonts w:eastAsia="Times New Roman" w:cs="Times New Roman"/>
-                <w:color w:val="000000"/>
-                <w:shd w:val="clear" w:color="auto" w:fill="D9D9D9" w:themeFill="background1" w:themeFillShade="D9"/>
-                <w:lang w:val="pt-BR"/>
-              </w:rPr>
-              <w:t xml:space="preserve"> cadastrados</w:t>
-            </w:r>
-            <w:r>
-              <w:rPr>
-                <w:rFonts w:eastAsia="Times New Roman" w:cs="Times New Roman"/>
-                <w:color w:val="000000"/>
-                <w:shd w:val="clear" w:color="auto" w:fill="D9D9D9" w:themeFill="background1" w:themeFillShade="D9"/>
-                <w:lang w:val="pt-BR"/>
-              </w:rPr>
               <w:t>)</w:t>
             </w:r>
           </w:p>
@@ -21908,7 +21704,7 @@
           </w:tcPr>
           <w:p>
             <w:pPr>
-              <w:pStyle w:val="PargrafodaLista"/>
+              <w:pStyle w:val="ListParagraph"/>
               <w:numPr>
                 <w:ilvl w:val="0"/>
                 <w:numId w:val="66"/>
@@ -21958,17 +21754,7 @@
                 <w:shd w:val="clear" w:color="auto" w:fill="FFFFFF"/>
                 <w:lang w:val="pt-BR"/>
               </w:rPr>
-              <w:t>por</w:t>
-            </w:r>
-            <w:r>
-              <w:rPr>
-                <w:rFonts w:eastAsia="Calibri" w:cs="Times New Roman"/>
-                <w:color w:val="00000A"/>
-                <w:sz w:val="22"/>
-                <w:shd w:val="clear" w:color="auto" w:fill="FFFFFF"/>
-                <w:lang w:val="pt-BR"/>
-              </w:rPr>
-              <w:t xml:space="preserve"> destinos</w:t>
+              <w:t>por destinos</w:t>
             </w:r>
           </w:p>
         </w:tc>
@@ -22056,7 +21842,7 @@
           </w:tcPr>
           <w:p>
             <w:pPr>
-              <w:pStyle w:val="PargrafodaLista"/>
+              <w:pStyle w:val="ListParagraph"/>
               <w:numPr>
                 <w:ilvl w:val="0"/>
                 <w:numId w:val="66"/>
@@ -22086,25 +21872,7 @@
                 <w:shd w:val="clear" w:color="auto" w:fill="FFFFFF"/>
                 <w:lang w:val="pt-BR"/>
               </w:rPr>
-              <w:t xml:space="preserve"> mensagem de ‘Nenhum </w:t>
-            </w:r>
-            <w:r>
-              <w:rPr>
-                <w:rFonts w:eastAsia="Times New Roman" w:cs="Times New Roman"/>
-                <w:color w:val="000000"/>
-                <w:shd w:val="clear" w:color="auto" w:fill="FFFFFF"/>
-                <w:lang w:val="pt-BR"/>
-              </w:rPr>
-              <w:t>destino</w:t>
-            </w:r>
-            <w:r>
-              <w:rPr>
-                <w:rFonts w:eastAsia="Times New Roman" w:cs="Times New Roman"/>
-                <w:color w:val="000000"/>
-                <w:shd w:val="clear" w:color="auto" w:fill="FFFFFF"/>
-                <w:lang w:val="pt-BR"/>
-              </w:rPr>
-              <w:t xml:space="preserve"> cadastrado’</w:t>
+              <w:t xml:space="preserve"> mensagem de ‘Nenhum destino cadastrado’</w:t>
             </w:r>
           </w:p>
         </w:tc>
@@ -22143,7 +21911,7 @@
           <w:left w:w="10" w:type="dxa"/>
           <w:right w:w="10" w:type="dxa"/>
         </w:tblCellMar>
-        <w:tblLook w:val="0000" w:firstRow="0" w:lastRow="0" w:firstColumn="0" w:lastColumn="0" w:noHBand="0" w:noVBand="0"/>
+        <w:tblLook w:val="0000"/>
       </w:tblPr>
       <w:tblGrid>
         <w:gridCol w:w="4480"/>
@@ -22217,59 +21985,61 @@
           <w:p>
             <w:pPr>
               <w:spacing w:after="0" w:line="240" w:lineRule="exact"/>
-              <w:rPr>
-                <w:lang w:val="pt-BR"/>
-              </w:rPr>
-            </w:pPr>
-            <w:r>
-              <w:rPr>
-                <w:rFonts w:ascii="Calibri" w:eastAsia="Calibri" w:hAnsi="Calibri" w:cs="Calibri"/>
+              <w:jc w:val="both"/>
+              <w:rPr>
+                <w:rFonts w:cs="Times New Roman"/>
+                <w:lang w:val="pt-BR"/>
+              </w:rPr>
+            </w:pPr>
+            <w:r>
+              <w:rPr>
+                <w:rFonts w:eastAsia="Calibri" w:cs="Times New Roman"/>
                 <w:color w:val="00000A"/>
-                <w:sz w:val="22"/>
-                <w:shd w:val="clear" w:color="auto" w:fill="FFFFFF"/>
-                <w:lang w:val="pt-BR"/>
-              </w:rPr>
-              <w:t xml:space="preserve"> 8</w:t>
-            </w:r>
-            <w:r>
-              <w:rPr>
-                <w:rFonts w:ascii="Calibri" w:eastAsia="Calibri" w:hAnsi="Calibri" w:cs="Calibri"/>
+                <w:shd w:val="clear" w:color="auto" w:fill="FFFFFF"/>
+                <w:lang w:val="pt-BR"/>
+              </w:rPr>
+              <w:t xml:space="preserve"> </w:t>
+            </w:r>
+            <w:r>
+              <w:rPr>
+                <w:rFonts w:eastAsia="Calibri" w:cs="Times New Roman"/>
                 <w:color w:val="00000A"/>
-                <w:sz w:val="22"/>
-                <w:shd w:val="clear" w:color="auto" w:fill="FFFFFF"/>
-                <w:lang w:val="pt-BR"/>
-              </w:rPr>
-              <w:t xml:space="preserve"> –</w:t>
-            </w:r>
-            <w:r>
-              <w:rPr>
-                <w:rFonts w:ascii="Calibri" w:eastAsia="Calibri" w:hAnsi="Calibri" w:cs="Calibri"/>
+                <w:shd w:val="clear" w:color="auto" w:fill="FFFFFF"/>
+              </w:rPr>
+              <w:t xml:space="preserve"> U</w:t>
+            </w:r>
+            <w:r>
+              <w:rPr>
+                <w:rFonts w:eastAsia="Calibri" w:cs="Times New Roman"/>
                 <w:color w:val="00000A"/>
-                <w:sz w:val="22"/>
-                <w:shd w:val="clear" w:color="auto" w:fill="FFFFFF"/>
-                <w:lang w:val="pt-BR"/>
+                <w:shd w:val="clear" w:color="auto" w:fill="FFFFFF"/>
+              </w:rPr>
+              <w:t>C-08</w:t>
+            </w:r>
+            <w:r>
+              <w:rPr>
+                <w:rFonts w:eastAsia="Calibri" w:cs="Times New Roman"/>
+                <w:color w:val="00000A"/>
+                <w:shd w:val="clear" w:color="auto" w:fill="FFFFFF"/>
+              </w:rPr>
+              <w:t>:</w:t>
+            </w:r>
+            <w:r>
+              <w:rPr>
+                <w:rFonts w:eastAsia="Calibri" w:cs="Times New Roman"/>
+                <w:color w:val="00000A"/>
+                <w:shd w:val="clear" w:color="auto" w:fill="FFFFFF"/>
               </w:rPr>
               <w:t xml:space="preserve"> </w:t>
             </w:r>
             <w:r>
               <w:rPr>
-                <w:rFonts w:ascii="Calibri" w:eastAsia="Calibri" w:hAnsi="Calibri" w:cs="Calibri"/>
+                <w:rFonts w:eastAsia="Calibri" w:cs="Times New Roman"/>
                 <w:color w:val="00000A"/>
-                <w:sz w:val="22"/>
-                <w:shd w:val="clear" w:color="auto" w:fill="FFFFFF"/>
-                <w:lang w:val="pt-BR"/>
-              </w:rPr>
-              <w:t>Manter pagamentos de passageiro</w:t>
-            </w:r>
-            <w:r>
-              <w:rPr>
-                <w:rFonts w:ascii="Calibri" w:eastAsia="Calibri" w:hAnsi="Calibri" w:cs="Calibri"/>
-                <w:color w:val="00000A"/>
-                <w:sz w:val="22"/>
-                <w:shd w:val="clear" w:color="auto" w:fill="FFFFFF"/>
-                <w:lang w:val="pt-BR"/>
-              </w:rPr>
-              <w:t>s</w:t>
+                <w:shd w:val="clear" w:color="auto" w:fill="FFFFFF"/>
+                <w:lang w:val="pt-BR"/>
+              </w:rPr>
+              <w:t>Manter pagamentos de passageiros</w:t>
             </w:r>
           </w:p>
         </w:tc>
@@ -22974,7 +22744,7 @@
           </w:tcPr>
           <w:p>
             <w:pPr>
-              <w:pStyle w:val="PargrafodaLista"/>
+              <w:pStyle w:val="ListParagraph"/>
               <w:numPr>
                 <w:ilvl w:val="0"/>
                 <w:numId w:val="65"/>
@@ -23089,7 +22859,7 @@
           </w:tcPr>
           <w:p>
             <w:pPr>
-              <w:pStyle w:val="PargrafodaLista"/>
+              <w:pStyle w:val="ListParagraph"/>
               <w:numPr>
                 <w:ilvl w:val="0"/>
                 <w:numId w:val="65"/>
@@ -23152,7 +22922,7 @@
           </w:tcPr>
           <w:p>
             <w:pPr>
-              <w:pStyle w:val="PargrafodaLista"/>
+              <w:pStyle w:val="ListParagraph"/>
               <w:numPr>
                 <w:ilvl w:val="0"/>
                 <w:numId w:val="65"/>
@@ -23226,7 +22996,7 @@
           </w:tcPr>
           <w:p>
             <w:pPr>
-              <w:pStyle w:val="PargrafodaLista"/>
+              <w:pStyle w:val="ListParagraph"/>
               <w:numPr>
                 <w:ilvl w:val="0"/>
                 <w:numId w:val="65"/>
@@ -23263,7 +23033,7 @@
           </w:tcPr>
           <w:p>
             <w:pPr>
-              <w:pStyle w:val="PargrafodaLista"/>
+              <w:pStyle w:val="ListParagraph"/>
               <w:spacing w:after="0" w:line="240" w:lineRule="exact"/>
               <w:ind w:left="1440"/>
               <w:rPr>
@@ -23322,7 +23092,7 @@
           </w:tcPr>
           <w:p>
             <w:pPr>
-              <w:pStyle w:val="PargrafodaLista"/>
+              <w:pStyle w:val="ListParagraph"/>
               <w:numPr>
                 <w:ilvl w:val="0"/>
                 <w:numId w:val="65"/>
@@ -23364,7 +23134,7 @@
           </w:tcPr>
           <w:p>
             <w:pPr>
-              <w:pStyle w:val="PargrafodaLista"/>
+              <w:pStyle w:val="ListParagraph"/>
               <w:numPr>
                 <w:ilvl w:val="0"/>
                 <w:numId w:val="65"/>
@@ -23401,7 +23171,7 @@
           </w:tcPr>
           <w:p>
             <w:pPr>
-              <w:pStyle w:val="PargrafodaLista"/>
+              <w:pStyle w:val="ListParagraph"/>
               <w:spacing w:after="0" w:line="240" w:lineRule="exact"/>
               <w:ind w:left="1440"/>
               <w:rPr>
@@ -23440,7 +23210,7 @@
           </w:tcPr>
           <w:p>
             <w:pPr>
-              <w:pStyle w:val="PargrafodaLista"/>
+              <w:pStyle w:val="ListParagraph"/>
               <w:numPr>
                 <w:ilvl w:val="0"/>
                 <w:numId w:val="65"/>
@@ -23477,7 +23247,7 @@
           </w:tcPr>
           <w:p>
             <w:pPr>
-              <w:pStyle w:val="PargrafodaLista"/>
+              <w:pStyle w:val="ListParagraph"/>
               <w:spacing w:after="0" w:line="240" w:lineRule="exact"/>
               <w:ind w:left="1440"/>
               <w:rPr>
@@ -23510,7 +23280,7 @@
           </w:tcPr>
           <w:p>
             <w:pPr>
-              <w:pStyle w:val="PargrafodaLista"/>
+              <w:pStyle w:val="ListParagraph"/>
               <w:spacing w:after="0" w:line="240" w:lineRule="exact"/>
               <w:ind w:left="1440"/>
               <w:rPr>
@@ -23538,7 +23308,7 @@
           </w:tcPr>
           <w:p>
             <w:pPr>
-              <w:pStyle w:val="PargrafodaLista"/>
+              <w:pStyle w:val="ListParagraph"/>
               <w:numPr>
                 <w:ilvl w:val="0"/>
                 <w:numId w:val="65"/>
@@ -23602,7 +23372,7 @@
                 <w:shd w:val="clear" w:color="auto" w:fill="D9D9D9" w:themeFill="background1" w:themeFillShade="D9"/>
                 <w:lang w:val="pt-BR"/>
               </w:rPr>
-              <w:t>rnativo I (Não há destinos</w:t>
+              <w:t>rnativo I (Não há destinos com passageiros cadastrados</w:t>
             </w:r>
             <w:r>
               <w:rPr>
@@ -23611,24 +23381,6 @@
                 <w:shd w:val="clear" w:color="auto" w:fill="D9D9D9" w:themeFill="background1" w:themeFillShade="D9"/>
                 <w:lang w:val="pt-BR"/>
               </w:rPr>
-              <w:t xml:space="preserve"> com passageiros</w:t>
-            </w:r>
-            <w:r>
-              <w:rPr>
-                <w:rFonts w:eastAsia="Times New Roman" w:cs="Times New Roman"/>
-                <w:color w:val="000000"/>
-                <w:shd w:val="clear" w:color="auto" w:fill="D9D9D9" w:themeFill="background1" w:themeFillShade="D9"/>
-                <w:lang w:val="pt-BR"/>
-              </w:rPr>
-              <w:t xml:space="preserve"> cadastrados</w:t>
-            </w:r>
-            <w:r>
-              <w:rPr>
-                <w:rFonts w:eastAsia="Times New Roman" w:cs="Times New Roman"/>
-                <w:color w:val="000000"/>
-                <w:shd w:val="clear" w:color="auto" w:fill="D9D9D9" w:themeFill="background1" w:themeFillShade="D9"/>
-                <w:lang w:val="pt-BR"/>
-              </w:rPr>
               <w:t>)</w:t>
             </w:r>
           </w:p>
@@ -23734,7 +23486,7 @@
           </w:tcPr>
           <w:p>
             <w:pPr>
-              <w:pStyle w:val="PargrafodaLista"/>
+              <w:pStyle w:val="ListParagraph"/>
               <w:numPr>
                 <w:ilvl w:val="0"/>
                 <w:numId w:val="66"/>
@@ -23791,7 +23543,7 @@
           </w:tcPr>
           <w:p>
             <w:pPr>
-              <w:pStyle w:val="PargrafodaLista"/>
+              <w:pStyle w:val="ListParagraph"/>
               <w:spacing w:after="0" w:line="240" w:lineRule="exact"/>
               <w:rPr>
                 <w:rFonts w:eastAsia="Times New Roman" w:cs="Times New Roman"/>
@@ -23856,7 +23608,7 @@
           </w:tcPr>
           <w:p>
             <w:pPr>
-              <w:pStyle w:val="PargrafodaLista"/>
+              <w:pStyle w:val="ListParagraph"/>
               <w:numPr>
                 <w:ilvl w:val="0"/>
                 <w:numId w:val="66"/>
@@ -23886,43 +23638,7 @@
                 <w:shd w:val="clear" w:color="auto" w:fill="FFFFFF"/>
                 <w:lang w:val="pt-BR"/>
               </w:rPr>
-              <w:t xml:space="preserve"> mensagem de ‘Nenhum destino</w:t>
-            </w:r>
-            <w:r>
-              <w:rPr>
-                <w:rFonts w:eastAsia="Times New Roman" w:cs="Times New Roman"/>
-                <w:color w:val="000000"/>
-                <w:shd w:val="clear" w:color="auto" w:fill="FFFFFF"/>
-                <w:lang w:val="pt-BR"/>
-              </w:rPr>
-              <w:t xml:space="preserve"> com passageiros</w:t>
-            </w:r>
-            <w:r>
-              <w:rPr>
-                <w:rFonts w:eastAsia="Times New Roman" w:cs="Times New Roman"/>
-                <w:color w:val="000000"/>
-                <w:shd w:val="clear" w:color="auto" w:fill="FFFFFF"/>
-                <w:lang w:val="pt-BR"/>
-              </w:rPr>
-              <w:t xml:space="preserve"> cadastrado</w:t>
-            </w:r>
-            <w:r>
-              <w:rPr>
-                <w:rFonts w:eastAsia="Times New Roman" w:cs="Times New Roman"/>
-                <w:color w:val="000000"/>
-                <w:shd w:val="clear" w:color="auto" w:fill="FFFFFF"/>
-                <w:lang w:val="pt-BR"/>
-              </w:rPr>
-              <w:t>s</w:t>
-            </w:r>
-            <w:r>
-              <w:rPr>
-                <w:rFonts w:eastAsia="Times New Roman" w:cs="Times New Roman"/>
-                <w:color w:val="000000"/>
-                <w:shd w:val="clear" w:color="auto" w:fill="FFFFFF"/>
-                <w:lang w:val="pt-BR"/>
-              </w:rPr>
-              <w:t>’</w:t>
+              <w:t xml:space="preserve"> mensagem de ‘Nenhum destino com passageiros cadastrados’</w:t>
             </w:r>
           </w:p>
         </w:tc>
@@ -23981,7 +23697,7 @@
           <w:left w:w="10" w:type="dxa"/>
           <w:right w:w="10" w:type="dxa"/>
         </w:tblCellMar>
-        <w:tblLook w:val="0000" w:firstRow="0" w:lastRow="0" w:firstColumn="0" w:lastColumn="0" w:noHBand="0" w:noVBand="0"/>
+        <w:tblLook w:val="0000"/>
       </w:tblPr>
       <w:tblGrid>
         <w:gridCol w:w="4480"/>
@@ -24055,45 +23771,48 @@
           <w:p>
             <w:pPr>
               <w:spacing w:after="0" w:line="240" w:lineRule="exact"/>
-              <w:rPr>
-                <w:lang w:val="pt-BR"/>
-              </w:rPr>
-            </w:pPr>
-            <w:r>
-              <w:rPr>
-                <w:rFonts w:ascii="Calibri" w:eastAsia="Calibri" w:hAnsi="Calibri" w:cs="Calibri"/>
+              <w:jc w:val="both"/>
+              <w:rPr>
+                <w:rFonts w:cs="Times New Roman"/>
+                <w:lang w:val="pt-BR"/>
+              </w:rPr>
+            </w:pPr>
+            <w:r>
+              <w:rPr>
+                <w:rFonts w:eastAsia="Calibri" w:cs="Times New Roman"/>
                 <w:color w:val="00000A"/>
-                <w:sz w:val="22"/>
-                <w:shd w:val="clear" w:color="auto" w:fill="FFFFFF"/>
-                <w:lang w:val="pt-BR"/>
-              </w:rPr>
-              <w:t>9</w:t>
-            </w:r>
-            <w:r>
-              <w:rPr>
-                <w:rFonts w:ascii="Calibri" w:eastAsia="Calibri" w:hAnsi="Calibri" w:cs="Calibri"/>
+                <w:shd w:val="clear" w:color="auto" w:fill="FFFFFF"/>
+              </w:rPr>
+              <w:t>U</w:t>
+            </w:r>
+            <w:r>
+              <w:rPr>
+                <w:rFonts w:eastAsia="Calibri" w:cs="Times New Roman"/>
                 <w:color w:val="00000A"/>
-                <w:sz w:val="22"/>
-                <w:shd w:val="clear" w:color="auto" w:fill="FFFFFF"/>
-                <w:lang w:val="pt-BR"/>
-              </w:rPr>
-              <w:t xml:space="preserve"> –</w:t>
-            </w:r>
-            <w:r>
-              <w:rPr>
-                <w:rFonts w:ascii="Calibri" w:eastAsia="Calibri" w:hAnsi="Calibri" w:cs="Calibri"/>
+                <w:shd w:val="clear" w:color="auto" w:fill="FFFFFF"/>
+              </w:rPr>
+              <w:t>C-09</w:t>
+            </w:r>
+            <w:r>
+              <w:rPr>
+                <w:rFonts w:eastAsia="Calibri" w:cs="Times New Roman"/>
                 <w:color w:val="00000A"/>
-                <w:sz w:val="22"/>
-                <w:shd w:val="clear" w:color="auto" w:fill="FFFFFF"/>
-                <w:lang w:val="pt-BR"/>
+                <w:shd w:val="clear" w:color="auto" w:fill="FFFFFF"/>
+              </w:rPr>
+              <w:t>:</w:t>
+            </w:r>
+            <w:r>
+              <w:rPr>
+                <w:rFonts w:eastAsia="Calibri" w:cs="Times New Roman"/>
+                <w:color w:val="00000A"/>
+                <w:shd w:val="clear" w:color="auto" w:fill="FFFFFF"/>
               </w:rPr>
               <w:t xml:space="preserve"> </w:t>
             </w:r>
             <w:r>
               <w:rPr>
-                <w:rFonts w:ascii="Calibri" w:eastAsia="Calibri" w:hAnsi="Calibri" w:cs="Calibri"/>
+                <w:rFonts w:eastAsia="Calibri" w:cs="Times New Roman"/>
                 <w:color w:val="00000A"/>
-                <w:sz w:val="22"/>
                 <w:shd w:val="clear" w:color="auto" w:fill="FFFFFF"/>
                 <w:lang w:val="pt-BR"/>
               </w:rPr>
@@ -24358,16 +24077,7 @@
                 <w:shd w:val="clear" w:color="auto" w:fill="FFFFFF"/>
                 <w:lang w:val="pt-BR"/>
               </w:rPr>
-              <w:t>Manter valor por destino</w:t>
-            </w:r>
-            <w:r>
-              <w:rPr>
-                <w:rFonts w:eastAsia="Calibri" w:cs="Times New Roman"/>
-                <w:color w:val="00000A"/>
-                <w:shd w:val="clear" w:color="auto" w:fill="FFFFFF"/>
-                <w:lang w:val="pt-BR"/>
-              </w:rPr>
-              <w:t xml:space="preserve"> do site</w:t>
+              <w:t>Manter valor por destino do site</w:t>
             </w:r>
           </w:p>
         </w:tc>
@@ -24851,7 +24561,7 @@
           </w:tcPr>
           <w:p>
             <w:pPr>
-              <w:pStyle w:val="PargrafodaLista"/>
+              <w:pStyle w:val="ListParagraph"/>
               <w:numPr>
                 <w:ilvl w:val="0"/>
                 <w:numId w:val="65"/>
@@ -24956,7 +24666,7 @@
           </w:tcPr>
           <w:p>
             <w:pPr>
-              <w:pStyle w:val="PargrafodaLista"/>
+              <w:pStyle w:val="ListParagraph"/>
               <w:numPr>
                 <w:ilvl w:val="0"/>
                 <w:numId w:val="65"/>
@@ -25019,7 +24729,7 @@
           </w:tcPr>
           <w:p>
             <w:pPr>
-              <w:pStyle w:val="PargrafodaLista"/>
+              <w:pStyle w:val="ListParagraph"/>
               <w:numPr>
                 <w:ilvl w:val="0"/>
                 <w:numId w:val="65"/>
@@ -25093,7 +24803,7 @@
           </w:tcPr>
           <w:p>
             <w:pPr>
-              <w:pStyle w:val="PargrafodaLista"/>
+              <w:pStyle w:val="ListParagraph"/>
               <w:numPr>
                 <w:ilvl w:val="0"/>
                 <w:numId w:val="65"/>
@@ -25130,7 +24840,7 @@
           </w:tcPr>
           <w:p>
             <w:pPr>
-              <w:pStyle w:val="PargrafodaLista"/>
+              <w:pStyle w:val="ListParagraph"/>
               <w:spacing w:after="0" w:line="240" w:lineRule="exact"/>
               <w:ind w:left="1440"/>
               <w:rPr>
@@ -25189,7 +24899,7 @@
           </w:tcPr>
           <w:p>
             <w:pPr>
-              <w:pStyle w:val="PargrafodaLista"/>
+              <w:pStyle w:val="ListParagraph"/>
               <w:numPr>
                 <w:ilvl w:val="0"/>
                 <w:numId w:val="65"/>
@@ -25231,7 +24941,7 @@
           </w:tcPr>
           <w:p>
             <w:pPr>
-              <w:pStyle w:val="PargrafodaLista"/>
+              <w:pStyle w:val="ListParagraph"/>
               <w:numPr>
                 <w:ilvl w:val="0"/>
                 <w:numId w:val="65"/>
@@ -25268,7 +24978,7 @@
           </w:tcPr>
           <w:p>
             <w:pPr>
-              <w:pStyle w:val="PargrafodaLista"/>
+              <w:pStyle w:val="ListParagraph"/>
               <w:spacing w:after="0" w:line="240" w:lineRule="exact"/>
               <w:ind w:left="1440"/>
               <w:rPr>
@@ -25301,7 +25011,7 @@
           </w:tcPr>
           <w:p>
             <w:pPr>
-              <w:pStyle w:val="PargrafodaLista"/>
+              <w:pStyle w:val="ListParagraph"/>
               <w:numPr>
                 <w:ilvl w:val="0"/>
                 <w:numId w:val="65"/>
@@ -25338,7 +25048,7 @@
           </w:tcPr>
           <w:p>
             <w:pPr>
-              <w:pStyle w:val="PargrafodaLista"/>
+              <w:pStyle w:val="ListParagraph"/>
               <w:spacing w:after="0" w:line="240" w:lineRule="exact"/>
               <w:ind w:left="1440"/>
               <w:rPr>
@@ -25371,7 +25081,7 @@
           </w:tcPr>
           <w:p>
             <w:pPr>
-              <w:pStyle w:val="PargrafodaLista"/>
+              <w:pStyle w:val="ListParagraph"/>
               <w:spacing w:after="0" w:line="240" w:lineRule="exact"/>
               <w:ind w:left="1440"/>
               <w:rPr>
@@ -25399,7 +25109,7 @@
           </w:tcPr>
           <w:p>
             <w:pPr>
-              <w:pStyle w:val="PargrafodaLista"/>
+              <w:pStyle w:val="ListParagraph"/>
               <w:numPr>
                 <w:ilvl w:val="0"/>
                 <w:numId w:val="65"/>
@@ -25466,9 +25176,8 @@
                 <w:shd w:val="clear" w:color="auto" w:fill="D9D9D9" w:themeFill="background1" w:themeFillShade="D9"/>
                 <w:lang w:val="pt-BR"/>
               </w:rPr>
-              <w:t xml:space="preserve">Fluxo Alternativo I </w:t>
-            </w:r>
-            <w:proofErr w:type="gramStart"/>
+              <w:t xml:space="preserve">Fluxo Alternativo I ( </w:t>
+            </w:r>
             <w:r>
               <w:rPr>
                 <w:rFonts w:eastAsia="Times New Roman" w:cs="Times New Roman"/>
@@ -25476,9 +25185,8 @@
                 <w:shd w:val="clear" w:color="auto" w:fill="D9D9D9" w:themeFill="background1" w:themeFillShade="D9"/>
                 <w:lang w:val="pt-BR"/>
               </w:rPr>
-              <w:t xml:space="preserve">( </w:t>
-            </w:r>
-            <w:proofErr w:type="gramEnd"/>
+              <w:t>Nenhum destino cadastrado</w:t>
+            </w:r>
             <w:r>
               <w:rPr>
                 <w:rFonts w:eastAsia="Times New Roman" w:cs="Times New Roman"/>
@@ -25486,15 +25194,6 @@
                 <w:shd w:val="clear" w:color="auto" w:fill="D9D9D9" w:themeFill="background1" w:themeFillShade="D9"/>
                 <w:lang w:val="pt-BR"/>
               </w:rPr>
-              <w:t>Nenhum destino cadastrado</w:t>
-            </w:r>
-            <w:r>
-              <w:rPr>
-                <w:rFonts w:eastAsia="Times New Roman" w:cs="Times New Roman"/>
-                <w:color w:val="000000"/>
-                <w:shd w:val="clear" w:color="auto" w:fill="D9D9D9" w:themeFill="background1" w:themeFillShade="D9"/>
-                <w:lang w:val="pt-BR"/>
-              </w:rPr>
               <w:t>)</w:t>
             </w:r>
           </w:p>
@@ -25600,7 +25299,7 @@
           </w:tcPr>
           <w:p>
             <w:pPr>
-              <w:pStyle w:val="PargrafodaLista"/>
+              <w:pStyle w:val="ListParagraph"/>
               <w:numPr>
                 <w:ilvl w:val="0"/>
                 <w:numId w:val="66"/>
@@ -25624,14 +25323,7 @@
               <w:rPr>
                 <w:lang w:val="pt-BR"/>
               </w:rPr>
-              <w:t>de</w:t>
-            </w:r>
-            <w:proofErr w:type="gramStart"/>
-            <w:r>
-              <w:rPr>
-                <w:lang w:val="pt-BR"/>
-              </w:rPr>
-              <w:t xml:space="preserve"> </w:t>
+              <w:t xml:space="preserve">de </w:t>
             </w:r>
             <w:r>
               <w:rPr>
@@ -25641,9 +25333,8 @@
                 <w:shd w:val="clear" w:color="auto" w:fill="FFFFFF"/>
                 <w:lang w:val="pt-BR"/>
               </w:rPr>
-              <w:t xml:space="preserve"> </w:t>
-            </w:r>
-            <w:proofErr w:type="gramEnd"/>
+              <w:t xml:space="preserve"> Manter valor por destino</w:t>
+            </w:r>
             <w:r>
               <w:rPr>
                 <w:rFonts w:eastAsia="Calibri" w:cs="Times New Roman"/>
@@ -25652,16 +25343,6 @@
                 <w:shd w:val="clear" w:color="auto" w:fill="FFFFFF"/>
                 <w:lang w:val="pt-BR"/>
               </w:rPr>
-              <w:t>Manter valor por destino</w:t>
-            </w:r>
-            <w:r>
-              <w:rPr>
-                <w:rFonts w:eastAsia="Calibri" w:cs="Times New Roman"/>
-                <w:color w:val="00000A"/>
-                <w:szCs w:val="24"/>
-                <w:shd w:val="clear" w:color="auto" w:fill="FFFFFF"/>
-                <w:lang w:val="pt-BR"/>
-              </w:rPr>
               <w:t>.</w:t>
             </w:r>
           </w:p>
@@ -25685,7 +25366,7 @@
           </w:tcPr>
           <w:p>
             <w:pPr>
-              <w:pStyle w:val="PargrafodaLista"/>
+              <w:pStyle w:val="ListParagraph"/>
               <w:spacing w:after="0" w:line="240" w:lineRule="exact"/>
               <w:rPr>
                 <w:rFonts w:eastAsia="Times New Roman" w:cs="Times New Roman"/>
@@ -25826,7 +25507,7 @@
           <w:left w:w="10" w:type="dxa"/>
           <w:right w:w="10" w:type="dxa"/>
         </w:tblCellMar>
-        <w:tblLook w:val="0000" w:firstRow="0" w:lastRow="0" w:firstColumn="0" w:lastColumn="0" w:noHBand="0" w:noVBand="0"/>
+        <w:tblLook w:val="0000"/>
       </w:tblPr>
       <w:tblGrid>
         <w:gridCol w:w="4480"/>
@@ -25900,59 +25581,52 @@
           <w:p>
             <w:pPr>
               <w:spacing w:after="0" w:line="240" w:lineRule="exact"/>
-              <w:rPr>
-                <w:lang w:val="pt-BR"/>
-              </w:rPr>
-            </w:pPr>
-            <w:r>
-              <w:rPr>
-                <w:rFonts w:ascii="Calibri" w:eastAsia="Calibri" w:hAnsi="Calibri" w:cs="Calibri"/>
+              <w:jc w:val="both"/>
+              <w:rPr>
+                <w:rFonts w:cs="Times New Roman"/>
+                <w:lang w:val="pt-BR"/>
+              </w:rPr>
+            </w:pPr>
+            <w:r>
+              <w:rPr>
+                <w:rFonts w:eastAsia="Calibri" w:cs="Times New Roman"/>
                 <w:color w:val="00000A"/>
-                <w:sz w:val="22"/>
-                <w:shd w:val="clear" w:color="auto" w:fill="FFFFFF"/>
-                <w:lang w:val="pt-BR"/>
-              </w:rPr>
-              <w:t>10</w:t>
-            </w:r>
-            <w:r>
-              <w:rPr>
-                <w:rFonts w:ascii="Calibri" w:eastAsia="Calibri" w:hAnsi="Calibri" w:cs="Calibri"/>
+                <w:shd w:val="clear" w:color="auto" w:fill="FFFFFF"/>
+              </w:rPr>
+              <w:t>U</w:t>
+            </w:r>
+            <w:r>
+              <w:rPr>
+                <w:rFonts w:eastAsia="Calibri" w:cs="Times New Roman"/>
                 <w:color w:val="00000A"/>
-                <w:sz w:val="22"/>
-                <w:shd w:val="clear" w:color="auto" w:fill="FFFFFF"/>
-                <w:lang w:val="pt-BR"/>
-              </w:rPr>
-              <w:t xml:space="preserve"> –</w:t>
-            </w:r>
-            <w:r>
-              <w:rPr>
-                <w:rFonts w:ascii="Calibri" w:eastAsia="Calibri" w:hAnsi="Calibri" w:cs="Calibri"/>
+                <w:shd w:val="clear" w:color="auto" w:fill="FFFFFF"/>
+              </w:rPr>
+              <w:t>C-10</w:t>
+            </w:r>
+            <w:r>
+              <w:rPr>
+                <w:rFonts w:eastAsia="Calibri" w:cs="Times New Roman"/>
                 <w:color w:val="00000A"/>
-                <w:sz w:val="22"/>
-                <w:shd w:val="clear" w:color="auto" w:fill="FFFFFF"/>
-                <w:lang w:val="pt-BR"/>
+                <w:shd w:val="clear" w:color="auto" w:fill="FFFFFF"/>
+              </w:rPr>
+              <w:t>:</w:t>
+            </w:r>
+            <w:r>
+              <w:rPr>
+                <w:rFonts w:eastAsia="Calibri" w:cs="Times New Roman"/>
+                <w:color w:val="00000A"/>
+                <w:shd w:val="clear" w:color="auto" w:fill="FFFFFF"/>
               </w:rPr>
               <w:t xml:space="preserve"> </w:t>
             </w:r>
             <w:r>
               <w:rPr>
-                <w:rFonts w:ascii="Calibri" w:eastAsia="Calibri" w:hAnsi="Calibri" w:cs="Calibri"/>
+                <w:rFonts w:eastAsia="Calibri" w:cs="Times New Roman"/>
                 <w:color w:val="00000A"/>
-                <w:sz w:val="22"/>
-                <w:shd w:val="clear" w:color="auto" w:fill="FFFFFF"/>
-                <w:lang w:val="pt-BR"/>
-              </w:rPr>
-              <w:t xml:space="preserve">Manter </w:t>
-            </w:r>
-            <w:r>
-              <w:rPr>
-                <w:rFonts w:ascii="Calibri" w:eastAsia="Calibri" w:hAnsi="Calibri" w:cs="Calibri"/>
-                <w:color w:val="00000A"/>
-                <w:sz w:val="22"/>
-                <w:shd w:val="clear" w:color="auto" w:fill="FFFFFF"/>
-                <w:lang w:val="pt-BR"/>
-              </w:rPr>
-              <w:t>custos</w:t>
+                <w:shd w:val="clear" w:color="auto" w:fill="FFFFFF"/>
+                <w:lang w:val="pt-BR"/>
+              </w:rPr>
+              <w:t>Manter custos</w:t>
             </w:r>
           </w:p>
         </w:tc>
@@ -26554,21 +26228,7 @@
               <w:rPr>
                 <w:lang w:val="pt-BR"/>
               </w:rPr>
-              <w:t xml:space="preserve">Verificar de os dados dos campos do formulário </w:t>
-            </w:r>
-            <w:proofErr w:type="gramStart"/>
-            <w:r>
-              <w:rPr>
-                <w:lang w:val="pt-BR"/>
-              </w:rPr>
-              <w:t>foram</w:t>
-            </w:r>
-            <w:proofErr w:type="gramEnd"/>
-            <w:r>
-              <w:rPr>
-                <w:lang w:val="pt-BR"/>
-              </w:rPr>
-              <w:t xml:space="preserve"> inseridos corretamente.</w:t>
+              <w:t>Verificar de os dados dos campos do formulário foram inseridos corretamente.</w:t>
             </w:r>
           </w:p>
         </w:tc>
@@ -26732,7 +26392,7 @@
           </w:tcPr>
           <w:p>
             <w:pPr>
-              <w:pStyle w:val="PargrafodaLista"/>
+              <w:pStyle w:val="ListParagraph"/>
               <w:numPr>
                 <w:ilvl w:val="0"/>
                 <w:numId w:val="65"/>
@@ -26847,7 +26507,7 @@
           </w:tcPr>
           <w:p>
             <w:pPr>
-              <w:pStyle w:val="PargrafodaLista"/>
+              <w:pStyle w:val="ListParagraph"/>
               <w:numPr>
                 <w:ilvl w:val="0"/>
                 <w:numId w:val="65"/>
@@ -26928,7 +26588,7 @@
           </w:tcPr>
           <w:p>
             <w:pPr>
-              <w:pStyle w:val="PargrafodaLista"/>
+              <w:pStyle w:val="ListParagraph"/>
               <w:numPr>
                 <w:ilvl w:val="0"/>
                 <w:numId w:val="65"/>
@@ -27008,7 +26668,7 @@
           </w:tcPr>
           <w:p>
             <w:pPr>
-              <w:pStyle w:val="PargrafodaLista"/>
+              <w:pStyle w:val="ListParagraph"/>
               <w:spacing w:after="0" w:line="240" w:lineRule="exact"/>
               <w:ind w:left="1440"/>
               <w:rPr>
@@ -27036,7 +26696,7 @@
           </w:tcPr>
           <w:p>
             <w:pPr>
-              <w:pStyle w:val="PargrafodaLista"/>
+              <w:pStyle w:val="ListParagraph"/>
               <w:numPr>
                 <w:ilvl w:val="0"/>
                 <w:numId w:val="65"/>
@@ -27071,13 +26731,7 @@
               <w:rPr>
                 <w:lang w:val="pt-BR"/>
               </w:rPr>
-              <w:t xml:space="preserve"> dados</w:t>
-            </w:r>
-            <w:r>
-              <w:rPr>
-                <w:lang w:val="pt-BR"/>
-              </w:rPr>
-              <w:t xml:space="preserve"> cadastrados ou para </w:t>
+              <w:t xml:space="preserve"> dados cadastrados ou para </w:t>
             </w:r>
             <w:r>
               <w:rPr>
@@ -27143,7 +26797,7 @@
           </w:tcPr>
           <w:p>
             <w:pPr>
-              <w:pStyle w:val="PargrafodaLista"/>
+              <w:pStyle w:val="ListParagraph"/>
               <w:numPr>
                 <w:ilvl w:val="0"/>
                 <w:numId w:val="65"/>
@@ -27191,7 +26845,7 @@
           </w:tcPr>
           <w:p>
             <w:pPr>
-              <w:pStyle w:val="PargrafodaLista"/>
+              <w:pStyle w:val="ListParagraph"/>
               <w:spacing w:after="0" w:line="240" w:lineRule="exact"/>
               <w:ind w:left="1440"/>
               <w:rPr>
@@ -27219,7 +26873,7 @@
           </w:tcPr>
           <w:p>
             <w:pPr>
-              <w:pStyle w:val="PargrafodaLista"/>
+              <w:pStyle w:val="ListParagraph"/>
               <w:numPr>
                 <w:ilvl w:val="0"/>
                 <w:numId w:val="65"/>
@@ -27272,7 +26926,7 @@
           <w:left w:w="10" w:type="dxa"/>
           <w:right w:w="10" w:type="dxa"/>
         </w:tblCellMar>
-        <w:tblLook w:val="0000" w:firstRow="0" w:lastRow="0" w:firstColumn="0" w:lastColumn="0" w:noHBand="0" w:noVBand="0"/>
+        <w:tblLook w:val="0000"/>
       </w:tblPr>
       <w:tblGrid>
         <w:gridCol w:w="4480"/>
@@ -27437,7 +27091,7 @@
           </w:tcPr>
           <w:p>
             <w:pPr>
-              <w:pStyle w:val="PargrafodaLista"/>
+              <w:pStyle w:val="ListParagraph"/>
               <w:numPr>
                 <w:ilvl w:val="0"/>
                 <w:numId w:val="65"/>
@@ -27552,7 +27206,7 @@
           </w:tcPr>
           <w:p>
             <w:pPr>
-              <w:pStyle w:val="PargrafodaLista"/>
+              <w:pStyle w:val="ListParagraph"/>
               <w:numPr>
                 <w:ilvl w:val="0"/>
                 <w:numId w:val="65"/>
@@ -27615,7 +27269,7 @@
           </w:tcPr>
           <w:p>
             <w:pPr>
-              <w:pStyle w:val="PargrafodaLista"/>
+              <w:pStyle w:val="ListParagraph"/>
               <w:numPr>
                 <w:ilvl w:val="0"/>
                 <w:numId w:val="65"/>
@@ -27689,7 +27343,7 @@
           </w:tcPr>
           <w:p>
             <w:pPr>
-              <w:pStyle w:val="PargrafodaLista"/>
+              <w:pStyle w:val="ListParagraph"/>
               <w:spacing w:after="0" w:line="240" w:lineRule="exact"/>
               <w:ind w:left="1440"/>
               <w:rPr>
@@ -27717,7 +27371,7 @@
           </w:tcPr>
           <w:p>
             <w:pPr>
-              <w:pStyle w:val="PargrafodaLista"/>
+              <w:pStyle w:val="ListParagraph"/>
               <w:numPr>
                 <w:ilvl w:val="0"/>
                 <w:numId w:val="65"/>
@@ -27794,7 +27448,7 @@
           </w:tcPr>
           <w:p>
             <w:pPr>
-              <w:pStyle w:val="PargrafodaLista"/>
+              <w:pStyle w:val="ListParagraph"/>
               <w:numPr>
                 <w:ilvl w:val="0"/>
                 <w:numId w:val="65"/>
@@ -27868,7 +27522,7 @@
           </w:tcPr>
           <w:p>
             <w:pPr>
-              <w:pStyle w:val="PargrafodaLista"/>
+              <w:pStyle w:val="ListParagraph"/>
               <w:numPr>
                 <w:ilvl w:val="0"/>
                 <w:numId w:val="65"/>
@@ -27933,7 +27587,7 @@
           <w:left w:w="10" w:type="dxa"/>
           <w:right w:w="10" w:type="dxa"/>
         </w:tblCellMar>
-        <w:tblLook w:val="0000" w:firstRow="0" w:lastRow="0" w:firstColumn="0" w:lastColumn="0" w:noHBand="0" w:noVBand="0"/>
+        <w:tblLook w:val="0000"/>
       </w:tblPr>
       <w:tblGrid>
         <w:gridCol w:w="4480"/>
@@ -28007,71 +27661,61 @@
           <w:p>
             <w:pPr>
               <w:spacing w:after="0" w:line="240" w:lineRule="exact"/>
-              <w:rPr>
-                <w:lang w:val="pt-BR"/>
-              </w:rPr>
-            </w:pPr>
-            <w:r>
-              <w:rPr>
-                <w:rFonts w:ascii="Calibri" w:eastAsia="Calibri" w:hAnsi="Calibri" w:cs="Calibri"/>
+              <w:jc w:val="both"/>
+              <w:rPr>
+                <w:rFonts w:cs="Times New Roman"/>
+                <w:lang w:val="pt-BR"/>
+              </w:rPr>
+            </w:pPr>
+            <w:r>
+              <w:rPr>
+                <w:rFonts w:eastAsia="Calibri" w:cs="Times New Roman"/>
                 <w:color w:val="00000A"/>
-                <w:sz w:val="22"/>
-                <w:shd w:val="clear" w:color="auto" w:fill="FFFFFF"/>
-                <w:lang w:val="pt-BR"/>
-              </w:rPr>
-              <w:t xml:space="preserve"> 11</w:t>
-            </w:r>
-            <w:r>
-              <w:rPr>
-                <w:rFonts w:ascii="Calibri" w:eastAsia="Calibri" w:hAnsi="Calibri" w:cs="Calibri"/>
+                <w:shd w:val="clear" w:color="auto" w:fill="FFFFFF"/>
+                <w:lang w:val="pt-BR"/>
+              </w:rPr>
+              <w:t xml:space="preserve"> </w:t>
+            </w:r>
+            <w:r>
+              <w:rPr>
+                <w:rFonts w:eastAsia="Calibri" w:cs="Times New Roman"/>
                 <w:color w:val="00000A"/>
-                <w:sz w:val="22"/>
-                <w:shd w:val="clear" w:color="auto" w:fill="FFFFFF"/>
-                <w:lang w:val="pt-BR"/>
-              </w:rPr>
-              <w:t xml:space="preserve"> –</w:t>
-            </w:r>
-            <w:r>
-              <w:rPr>
-                <w:rFonts w:ascii="Calibri" w:eastAsia="Calibri" w:hAnsi="Calibri" w:cs="Calibri"/>
+                <w:shd w:val="clear" w:color="auto" w:fill="FFFFFF"/>
+              </w:rPr>
+              <w:t xml:space="preserve"> U</w:t>
+            </w:r>
+            <w:r>
+              <w:rPr>
+                <w:rFonts w:eastAsia="Calibri" w:cs="Times New Roman"/>
                 <w:color w:val="00000A"/>
-                <w:sz w:val="22"/>
-                <w:shd w:val="clear" w:color="auto" w:fill="FFFFFF"/>
-                <w:lang w:val="pt-BR"/>
-              </w:rPr>
-              <w:t xml:space="preserve"> Gerar </w:t>
-            </w:r>
-            <w:proofErr w:type="gramStart"/>
-            <w:r>
-              <w:rPr>
-                <w:rFonts w:ascii="Calibri" w:eastAsia="Calibri" w:hAnsi="Calibri" w:cs="Calibri"/>
+                <w:shd w:val="clear" w:color="auto" w:fill="FFFFFF"/>
+              </w:rPr>
+              <w:t>C-11</w:t>
+            </w:r>
+            <w:r>
+              <w:rPr>
+                <w:rFonts w:eastAsia="Calibri" w:cs="Times New Roman"/>
                 <w:color w:val="00000A"/>
-                <w:sz w:val="22"/>
-                <w:shd w:val="clear" w:color="auto" w:fill="FFFFFF"/>
-                <w:lang w:val="pt-BR"/>
-              </w:rPr>
-              <w:t>estatística</w:t>
-            </w:r>
-            <w:r>
-              <w:rPr>
-                <w:rFonts w:ascii="Calibri" w:eastAsia="Calibri" w:hAnsi="Calibri" w:cs="Calibri"/>
+                <w:shd w:val="clear" w:color="auto" w:fill="FFFFFF"/>
+              </w:rPr>
+              <w:t>:</w:t>
+            </w:r>
+            <w:r>
+              <w:rPr>
+                <w:rFonts w:eastAsia="Calibri" w:cs="Times New Roman"/>
                 <w:color w:val="00000A"/>
-                <w:sz w:val="22"/>
-                <w:shd w:val="clear" w:color="auto" w:fill="FFFFFF"/>
-                <w:lang w:val="pt-BR"/>
-              </w:rPr>
-              <w:t xml:space="preserve"> custo x</w:t>
-            </w:r>
-            <w:proofErr w:type="gramEnd"/>
-            <w:r>
-              <w:rPr>
-                <w:rFonts w:ascii="Calibri" w:eastAsia="Calibri" w:hAnsi="Calibri" w:cs="Calibri"/>
+                <w:shd w:val="clear" w:color="auto" w:fill="FFFFFF"/>
+              </w:rPr>
+              <w:t xml:space="preserve"> </w:t>
+            </w:r>
+            <w:r>
+              <w:rPr>
+                <w:rFonts w:eastAsia="Calibri" w:cs="Times New Roman"/>
                 <w:color w:val="00000A"/>
-                <w:sz w:val="22"/>
-                <w:shd w:val="clear" w:color="auto" w:fill="FFFFFF"/>
-                <w:lang w:val="pt-BR"/>
-              </w:rPr>
-              <w:t xml:space="preserve"> lucro</w:t>
+                <w:shd w:val="clear" w:color="auto" w:fill="FFFFFF"/>
+                <w:lang w:val="pt-BR"/>
+              </w:rPr>
+              <w:t>Gerar estatística custo x lucro</w:t>
             </w:r>
           </w:p>
         </w:tc>
@@ -28323,27 +27967,7 @@
                 <w:shd w:val="clear" w:color="auto" w:fill="FFFFFF"/>
                 <w:lang w:val="pt-BR"/>
               </w:rPr>
-              <w:t xml:space="preserve">gerar estatísticas de custo x lucro, através da área de </w:t>
-            </w:r>
-            <w:proofErr w:type="gramStart"/>
-            <w:r>
-              <w:rPr>
-                <w:rFonts w:eastAsia="Times New Roman" w:cs="Times New Roman"/>
-                <w:color w:val="000000"/>
-                <w:shd w:val="clear" w:color="auto" w:fill="FFFFFF"/>
-                <w:lang w:val="pt-BR"/>
-              </w:rPr>
-              <w:t>estatísticas custo x</w:t>
-            </w:r>
-            <w:proofErr w:type="gramEnd"/>
-            <w:r>
-              <w:rPr>
-                <w:rFonts w:eastAsia="Times New Roman" w:cs="Times New Roman"/>
-                <w:color w:val="000000"/>
-                <w:shd w:val="clear" w:color="auto" w:fill="FFFFFF"/>
-                <w:lang w:val="pt-BR"/>
-              </w:rPr>
-              <w:t xml:space="preserve"> lucro do site</w:t>
+              <w:t>gerar estatísticas de custo x lucro, através da área de estatísticas custo x lucro do site</w:t>
             </w:r>
             <w:r>
               <w:rPr>
@@ -28427,25 +28051,14 @@
                 <w:lang w:val="pt-BR"/>
               </w:rPr>
             </w:pPr>
-            <w:proofErr w:type="gramStart"/>
-            <w:r>
-              <w:rPr>
-                <w:rFonts w:eastAsia="Times New Roman" w:cs="Times New Roman"/>
-                <w:color w:val="000000"/>
-                <w:shd w:val="clear" w:color="auto" w:fill="FFFFFF"/>
-                <w:lang w:val="pt-BR"/>
-              </w:rPr>
-              <w:t>Deve-se</w:t>
-            </w:r>
-            <w:proofErr w:type="gramEnd"/>
-            <w:r>
-              <w:rPr>
-                <w:rFonts w:eastAsia="Times New Roman" w:cs="Times New Roman"/>
-                <w:color w:val="000000"/>
-                <w:shd w:val="clear" w:color="auto" w:fill="FFFFFF"/>
-                <w:lang w:val="pt-BR"/>
-              </w:rPr>
-              <w:t xml:space="preserve"> possuir dados mantidos previamente em custos, destinos e pagamentos.</w:t>
+            <w:r>
+              <w:rPr>
+                <w:rFonts w:eastAsia="Times New Roman" w:cs="Times New Roman"/>
+                <w:color w:val="000000"/>
+                <w:shd w:val="clear" w:color="auto" w:fill="FFFFFF"/>
+                <w:lang w:val="pt-BR"/>
+              </w:rPr>
+              <w:t>Deve-se possuir dados mantidos previamente em custos, destinos e pagamentos.</w:t>
             </w:r>
           </w:p>
         </w:tc>
@@ -28553,21 +28166,7 @@
               <w:rPr>
                 <w:lang w:val="pt-BR"/>
               </w:rPr>
-              <w:t xml:space="preserve">Gerar </w:t>
-            </w:r>
-            <w:proofErr w:type="gramStart"/>
-            <w:r>
-              <w:rPr>
-                <w:lang w:val="pt-BR"/>
-              </w:rPr>
-              <w:t>estatística custo x</w:t>
-            </w:r>
-            <w:proofErr w:type="gramEnd"/>
-            <w:r>
-              <w:rPr>
-                <w:lang w:val="pt-BR"/>
-              </w:rPr>
-              <w:t xml:space="preserve"> lucro</w:t>
+              <w:t>Gerar estatística custo x lucro</w:t>
             </w:r>
           </w:p>
           <w:p>
@@ -28946,7 +28545,7 @@
           </w:tcPr>
           <w:p>
             <w:pPr>
-              <w:pStyle w:val="PargrafodaLista"/>
+              <w:pStyle w:val="ListParagraph"/>
               <w:numPr>
                 <w:ilvl w:val="0"/>
                 <w:numId w:val="65"/>
@@ -29000,7 +28599,7 @@
           </w:tcPr>
           <w:p>
             <w:pPr>
-              <w:pStyle w:val="PargrafodaLista"/>
+              <w:pStyle w:val="ListParagraph"/>
               <w:spacing w:after="0" w:line="240" w:lineRule="exact"/>
               <w:ind w:left="1440"/>
               <w:rPr>
@@ -29028,7 +28627,7 @@
           </w:tcPr>
           <w:p>
             <w:pPr>
-              <w:pStyle w:val="PargrafodaLista"/>
+              <w:pStyle w:val="ListParagraph"/>
               <w:numPr>
                 <w:ilvl w:val="0"/>
                 <w:numId w:val="65"/>
@@ -29206,7 +28805,7 @@
           </w:tcPr>
           <w:p>
             <w:pPr>
-              <w:pStyle w:val="PargrafodaLista"/>
+              <w:pStyle w:val="ListParagraph"/>
               <w:numPr>
                 <w:ilvl w:val="0"/>
                 <w:numId w:val="67"/>
@@ -29224,21 +28823,7 @@
               <w:rPr>
                 <w:lang w:val="pt-BR"/>
               </w:rPr>
-              <w:t xml:space="preserve">Acessar área de Gerar </w:t>
-            </w:r>
-            <w:proofErr w:type="gramStart"/>
-            <w:r>
-              <w:rPr>
-                <w:lang w:val="pt-BR"/>
-              </w:rPr>
-              <w:t>estatística custo x</w:t>
-            </w:r>
-            <w:proofErr w:type="gramEnd"/>
-            <w:r>
-              <w:rPr>
-                <w:lang w:val="pt-BR"/>
-              </w:rPr>
-              <w:t xml:space="preserve"> lucro</w:t>
+              <w:t>Acessar área de Gerar estatística custo x lucro</w:t>
             </w:r>
           </w:p>
         </w:tc>
@@ -29326,7 +28911,7 @@
           </w:tcPr>
           <w:p>
             <w:pPr>
-              <w:pStyle w:val="PargrafodaLista"/>
+              <w:pStyle w:val="ListParagraph"/>
               <w:numPr>
                 <w:ilvl w:val="0"/>
                 <w:numId w:val="67"/>
@@ -29394,7 +28979,7 @@
           <w:left w:w="10" w:type="dxa"/>
           <w:right w:w="10" w:type="dxa"/>
         </w:tblCellMar>
-        <w:tblLook w:val="0000" w:firstRow="0" w:lastRow="0" w:firstColumn="0" w:lastColumn="0" w:noHBand="0" w:noVBand="0"/>
+        <w:tblLook w:val="0000"/>
       </w:tblPr>
       <w:tblGrid>
         <w:gridCol w:w="4480"/>
@@ -29468,49 +29053,52 @@
           <w:p>
             <w:pPr>
               <w:spacing w:after="0" w:line="240" w:lineRule="exact"/>
-              <w:rPr>
-                <w:lang w:val="pt-BR"/>
-              </w:rPr>
-            </w:pPr>
-            <w:r>
-              <w:rPr>
-                <w:rFonts w:ascii="Calibri" w:eastAsia="Calibri" w:hAnsi="Calibri" w:cs="Calibri"/>
+              <w:jc w:val="both"/>
+              <w:rPr>
+                <w:rFonts w:cs="Times New Roman"/>
+                <w:lang w:val="pt-BR"/>
+              </w:rPr>
+            </w:pPr>
+            <w:r>
+              <w:rPr>
+                <w:rFonts w:eastAsia="Calibri" w:cs="Times New Roman"/>
                 <w:color w:val="00000A"/>
-                <w:sz w:val="22"/>
-                <w:shd w:val="clear" w:color="auto" w:fill="FFFFFF"/>
-                <w:lang w:val="pt-BR"/>
-              </w:rPr>
-              <w:t>12</w:t>
-            </w:r>
-            <w:r>
-              <w:rPr>
-                <w:rFonts w:ascii="Calibri" w:eastAsia="Calibri" w:hAnsi="Calibri" w:cs="Calibri"/>
+                <w:shd w:val="clear" w:color="auto" w:fill="FFFFFF"/>
+              </w:rPr>
+              <w:t>U</w:t>
+            </w:r>
+            <w:r>
+              <w:rPr>
+                <w:rFonts w:eastAsia="Calibri" w:cs="Times New Roman"/>
                 <w:color w:val="00000A"/>
-                <w:sz w:val="22"/>
-                <w:shd w:val="clear" w:color="auto" w:fill="FFFFFF"/>
-                <w:lang w:val="pt-BR"/>
-              </w:rPr>
-              <w:t xml:space="preserve"> – </w:t>
-            </w:r>
-            <w:r>
-              <w:rPr>
-                <w:rFonts w:ascii="Calibri" w:eastAsia="Calibri" w:hAnsi="Calibri" w:cs="Calibri"/>
+                <w:shd w:val="clear" w:color="auto" w:fill="FFFFFF"/>
+              </w:rPr>
+              <w:t>C-12</w:t>
+            </w:r>
+            <w:r>
+              <w:rPr>
+                <w:rFonts w:eastAsia="Calibri" w:cs="Times New Roman"/>
                 <w:color w:val="00000A"/>
-                <w:sz w:val="22"/>
-                <w:shd w:val="clear" w:color="auto" w:fill="FFFFFF"/>
-                <w:lang w:val="pt-BR"/>
-              </w:rPr>
-              <w:t xml:space="preserve">Manter </w:t>
-            </w:r>
-            <w:r>
-              <w:rPr>
-                <w:rFonts w:ascii="Calibri" w:eastAsia="Calibri" w:hAnsi="Calibri" w:cs="Calibri"/>
+                <w:shd w:val="clear" w:color="auto" w:fill="FFFFFF"/>
+              </w:rPr>
+              <w:t>:</w:t>
+            </w:r>
+            <w:r>
+              <w:rPr>
+                <w:rFonts w:eastAsia="Calibri" w:cs="Times New Roman"/>
                 <w:color w:val="00000A"/>
-                <w:sz w:val="22"/>
-                <w:shd w:val="clear" w:color="auto" w:fill="FFFFFF"/>
-                <w:lang w:val="pt-BR"/>
-              </w:rPr>
-              <w:t>motoristas</w:t>
+                <w:shd w:val="clear" w:color="auto" w:fill="FFFFFF"/>
+              </w:rPr>
+              <w:t xml:space="preserve"> </w:t>
+            </w:r>
+            <w:r>
+              <w:rPr>
+                <w:rFonts w:eastAsia="Calibri" w:cs="Times New Roman"/>
+                <w:color w:val="00000A"/>
+                <w:shd w:val="clear" w:color="auto" w:fill="FFFFFF"/>
+                <w:lang w:val="pt-BR"/>
+              </w:rPr>
+              <w:t>Manter motoristas</w:t>
             </w:r>
           </w:p>
         </w:tc>
@@ -29762,16 +29350,7 @@
                 <w:shd w:val="clear" w:color="auto" w:fill="FFFFFF"/>
                 <w:lang w:val="pt-BR"/>
               </w:rPr>
-              <w:t>manter</w:t>
-            </w:r>
-            <w:r>
-              <w:rPr>
-                <w:rFonts w:eastAsia="Times New Roman" w:cs="Times New Roman"/>
-                <w:color w:val="000000"/>
-                <w:shd w:val="clear" w:color="auto" w:fill="FFFFFF"/>
-                <w:lang w:val="pt-BR"/>
-              </w:rPr>
-              <w:t xml:space="preserve"> motoristas</w:t>
+              <w:t>manter motoristas</w:t>
             </w:r>
             <w:r>
               <w:rPr>
@@ -29789,45 +29368,7 @@
                 <w:shd w:val="clear" w:color="auto" w:fill="FFFFFF"/>
                 <w:lang w:val="pt-BR"/>
               </w:rPr>
-              <w:t xml:space="preserve">do </w:t>
-            </w:r>
-            <w:proofErr w:type="gramStart"/>
-            <w:r>
-              <w:rPr>
-                <w:rFonts w:eastAsia="Times New Roman" w:cs="Times New Roman"/>
-                <w:color w:val="000000"/>
-                <w:shd w:val="clear" w:color="auto" w:fill="FFFFFF"/>
-                <w:lang w:val="pt-BR"/>
-              </w:rPr>
-              <w:t>menu</w:t>
-            </w:r>
-            <w:proofErr w:type="gramEnd"/>
-            <w:r>
-              <w:rPr>
-                <w:rFonts w:eastAsia="Times New Roman" w:cs="Times New Roman"/>
-                <w:color w:val="000000"/>
-                <w:shd w:val="clear" w:color="auto" w:fill="FFFFFF"/>
-                <w:lang w:val="pt-BR"/>
-              </w:rPr>
-              <w:t xml:space="preserve"> </w:t>
-            </w:r>
-            <w:r>
-              <w:rPr>
-                <w:rFonts w:eastAsia="Times New Roman" w:cs="Times New Roman"/>
-                <w:color w:val="000000"/>
-                <w:shd w:val="clear" w:color="auto" w:fill="FFFFFF"/>
-                <w:lang w:val="pt-BR"/>
-              </w:rPr>
-              <w:t xml:space="preserve"> </w:t>
-            </w:r>
-            <w:r>
-              <w:rPr>
-                <w:rFonts w:eastAsia="Times New Roman" w:cs="Times New Roman"/>
-                <w:color w:val="000000"/>
-                <w:shd w:val="clear" w:color="auto" w:fill="FFFFFF"/>
-                <w:lang w:val="pt-BR"/>
-              </w:rPr>
-              <w:t>motoristas</w:t>
+              <w:t>do menu  motoristas</w:t>
             </w:r>
             <w:r>
               <w:rPr>
@@ -30304,9 +29845,8 @@
                 <w:shd w:val="clear" w:color="auto" w:fill="D9D9D9" w:themeFill="background1" w:themeFillShade="D9"/>
                 <w:lang w:val="pt-BR"/>
               </w:rPr>
-              <w:t>Cadastrar/editar passageiro</w:t>
-            </w:r>
-            <w:proofErr w:type="gramStart"/>
+              <w:t>Cadastrar/editar passageiro  com sucesso</w:t>
+            </w:r>
             <w:r>
               <w:rPr>
                 <w:rFonts w:eastAsia="Times New Roman" w:cs="Times New Roman"/>
@@ -30314,25 +29854,6 @@
                 <w:shd w:val="clear" w:color="auto" w:fill="D9D9D9" w:themeFill="background1" w:themeFillShade="D9"/>
                 <w:lang w:val="pt-BR"/>
               </w:rPr>
-              <w:t xml:space="preserve">  </w:t>
-            </w:r>
-            <w:proofErr w:type="gramEnd"/>
-            <w:r>
-              <w:rPr>
-                <w:rFonts w:eastAsia="Times New Roman" w:cs="Times New Roman"/>
-                <w:color w:val="000000"/>
-                <w:shd w:val="clear" w:color="auto" w:fill="D9D9D9" w:themeFill="background1" w:themeFillShade="D9"/>
-                <w:lang w:val="pt-BR"/>
-              </w:rPr>
-              <w:t>com sucesso</w:t>
-            </w:r>
-            <w:r>
-              <w:rPr>
-                <w:rFonts w:eastAsia="Times New Roman" w:cs="Times New Roman"/>
-                <w:color w:val="000000"/>
-                <w:shd w:val="clear" w:color="auto" w:fill="D9D9D9" w:themeFill="background1" w:themeFillShade="D9"/>
-                <w:lang w:val="pt-BR"/>
-              </w:rPr>
               <w:t>)</w:t>
             </w:r>
           </w:p>
@@ -30438,7 +29959,7 @@
           </w:tcPr>
           <w:p>
             <w:pPr>
-              <w:pStyle w:val="PargrafodaLista"/>
+              <w:pStyle w:val="ListParagraph"/>
               <w:numPr>
                 <w:ilvl w:val="0"/>
                 <w:numId w:val="65"/>
@@ -30452,42 +29973,16 @@
               <w:rPr>
                 <w:lang w:val="pt-BR"/>
               </w:rPr>
-              <w:t>Acessar área de</w:t>
-            </w:r>
-            <w:proofErr w:type="gramStart"/>
-            <w:r>
-              <w:rPr>
-                <w:lang w:val="pt-BR"/>
-              </w:rPr>
-              <w:t xml:space="preserve"> </w:t>
-            </w:r>
-            <w:r>
-              <w:rPr>
-                <w:rFonts w:eastAsia="Times New Roman" w:cs="Times New Roman"/>
-                <w:color w:val="000000"/>
-                <w:shd w:val="clear" w:color="auto" w:fill="FFFFFF"/>
-                <w:lang w:val="pt-BR"/>
-              </w:rPr>
-              <w:t xml:space="preserve"> </w:t>
-            </w:r>
-            <w:proofErr w:type="gramEnd"/>
-            <w:r>
-              <w:rPr>
-                <w:rFonts w:eastAsia="Times New Roman" w:cs="Times New Roman"/>
-                <w:color w:val="000000"/>
-                <w:shd w:val="clear" w:color="auto" w:fill="FFFFFF"/>
-                <w:lang w:val="pt-BR"/>
-              </w:rPr>
-              <w:t>motorista</w:t>
-            </w:r>
-            <w:r>
-              <w:rPr>
-                <w:rFonts w:eastAsia="Times New Roman" w:cs="Times New Roman"/>
-                <w:color w:val="000000"/>
-                <w:shd w:val="clear" w:color="auto" w:fill="FFFFFF"/>
-                <w:lang w:val="pt-BR"/>
-              </w:rPr>
-              <w:t>s</w:t>
+              <w:t xml:space="preserve">Acessar área de </w:t>
+            </w:r>
+            <w:r>
+              <w:rPr>
+                <w:rFonts w:eastAsia="Times New Roman" w:cs="Times New Roman"/>
+                <w:color w:val="000000"/>
+                <w:shd w:val="clear" w:color="auto" w:fill="FFFFFF"/>
+                <w:lang w:val="pt-BR"/>
+              </w:rPr>
+              <w:t xml:space="preserve"> motoristas</w:t>
             </w:r>
           </w:p>
         </w:tc>
@@ -30568,7 +30063,7 @@
           </w:tcPr>
           <w:p>
             <w:pPr>
-              <w:pStyle w:val="PargrafodaLista"/>
+              <w:pStyle w:val="ListParagraph"/>
               <w:numPr>
                 <w:ilvl w:val="0"/>
                 <w:numId w:val="65"/>
@@ -30594,54 +30089,7 @@
                 <w:shd w:val="clear" w:color="auto" w:fill="FFFFFF"/>
                 <w:lang w:val="pt-BR"/>
               </w:rPr>
-              <w:t>lista de</w:t>
-            </w:r>
-            <w:proofErr w:type="gramStart"/>
-            <w:r>
-              <w:rPr>
-                <w:rFonts w:eastAsia="Times New Roman" w:cs="Times New Roman"/>
-                <w:color w:val="000000"/>
-                <w:shd w:val="clear" w:color="auto" w:fill="FFFFFF"/>
-                <w:lang w:val="pt-BR"/>
-              </w:rPr>
-              <w:t xml:space="preserve"> </w:t>
-            </w:r>
-            <w:r>
-              <w:rPr>
-                <w:rFonts w:eastAsia="Times New Roman" w:cs="Times New Roman"/>
-                <w:color w:val="000000"/>
-                <w:shd w:val="clear" w:color="auto" w:fill="FFFFFF"/>
-                <w:lang w:val="pt-BR"/>
-              </w:rPr>
-              <w:t xml:space="preserve"> </w:t>
-            </w:r>
-            <w:proofErr w:type="gramEnd"/>
-            <w:r>
-              <w:rPr>
-                <w:rFonts w:eastAsia="Times New Roman" w:cs="Times New Roman"/>
-                <w:color w:val="000000"/>
-                <w:shd w:val="clear" w:color="auto" w:fill="FFFFFF"/>
-                <w:lang w:val="pt-BR"/>
-              </w:rPr>
-              <w:t>motorista</w:t>
-            </w:r>
-            <w:r>
-              <w:rPr>
-                <w:rFonts w:eastAsia="Times New Roman" w:cs="Times New Roman"/>
-                <w:color w:val="000000"/>
-                <w:shd w:val="clear" w:color="auto" w:fill="FFFFFF"/>
-                <w:lang w:val="pt-BR"/>
-              </w:rPr>
-              <w:t xml:space="preserve">s </w:t>
-            </w:r>
-            <w:r>
-              <w:rPr>
-                <w:rFonts w:eastAsia="Times New Roman" w:cs="Times New Roman"/>
-                <w:color w:val="000000"/>
-                <w:shd w:val="clear" w:color="auto" w:fill="FFFFFF"/>
-                <w:lang w:val="pt-BR"/>
-              </w:rPr>
-              <w:t>cadastrados e botões de adição e edição.</w:t>
+              <w:t>lista de  motoristas cadastrados e botões de adição e edição.</w:t>
             </w:r>
           </w:p>
         </w:tc>
@@ -30669,7 +30117,7 @@
           </w:tcPr>
           <w:p>
             <w:pPr>
-              <w:pStyle w:val="PargrafodaLista"/>
+              <w:pStyle w:val="ListParagraph"/>
               <w:numPr>
                 <w:ilvl w:val="0"/>
                 <w:numId w:val="65"/>
@@ -30692,28 +30140,13 @@
                 <w:shd w:val="clear" w:color="auto" w:fill="FFFFFF"/>
                 <w:lang w:val="pt-BR"/>
               </w:rPr>
-              <w:t xml:space="preserve"> </w:t>
-            </w:r>
-            <w:r>
-              <w:rPr>
-                <w:rFonts w:eastAsia="Times New Roman" w:cs="Times New Roman"/>
-                <w:color w:val="000000"/>
-                <w:shd w:val="clear" w:color="auto" w:fill="FFFFFF"/>
-                <w:lang w:val="pt-BR"/>
-              </w:rPr>
-              <w:t>motorista</w:t>
-            </w:r>
-            <w:r>
-              <w:rPr>
-                <w:lang w:val="pt-BR"/>
-              </w:rPr>
-              <w:t xml:space="preserve"> </w:t>
-            </w:r>
-            <w:r>
-              <w:rPr>
-                <w:lang w:val="pt-BR"/>
-              </w:rPr>
-              <w:t>para editar ou clicar em adicionar.</w:t>
+              <w:t xml:space="preserve"> motorista</w:t>
+            </w:r>
+            <w:r>
+              <w:rPr>
+                <w:lang w:val="pt-BR"/>
+              </w:rPr>
+              <w:t xml:space="preserve"> para editar ou clicar em adicionar.</w:t>
             </w:r>
           </w:p>
         </w:tc>
@@ -30767,7 +30200,7 @@
           </w:tcPr>
           <w:p>
             <w:pPr>
-              <w:pStyle w:val="PargrafodaLista"/>
+              <w:pStyle w:val="ListParagraph"/>
               <w:spacing w:after="0" w:line="240" w:lineRule="exact"/>
               <w:ind w:left="1440"/>
               <w:rPr>
@@ -30795,7 +30228,7 @@
           </w:tcPr>
           <w:p>
             <w:pPr>
-              <w:pStyle w:val="PargrafodaLista"/>
+              <w:pStyle w:val="ListParagraph"/>
               <w:numPr>
                 <w:ilvl w:val="0"/>
                 <w:numId w:val="65"/>
@@ -30821,23 +30254,12 @@
                 <w:shd w:val="clear" w:color="auto" w:fill="FFFFFF"/>
                 <w:lang w:val="pt-BR"/>
               </w:rPr>
-              <w:t>de dados do</w:t>
-            </w:r>
-            <w:proofErr w:type="gramStart"/>
-            <w:r>
-              <w:rPr>
-                <w:rFonts w:eastAsia="Times New Roman" w:cs="Times New Roman"/>
-                <w:color w:val="000000"/>
-                <w:shd w:val="clear" w:color="auto" w:fill="FFFFFF"/>
-                <w:lang w:val="pt-BR"/>
-              </w:rPr>
+              <w:t xml:space="preserve">de dados do </w:t>
+            </w:r>
+            <w:r>
               <w:t xml:space="preserve"> </w:t>
             </w:r>
             <w:r>
-              <w:t xml:space="preserve"> </w:t>
-            </w:r>
-            <w:proofErr w:type="gramEnd"/>
-            <w:r>
               <w:rPr>
                 <w:rFonts w:eastAsia="Times New Roman" w:cs="Times New Roman"/>
                 <w:color w:val="000000"/>
@@ -30907,7 +30329,7 @@
           </w:tcPr>
           <w:p>
             <w:pPr>
-              <w:pStyle w:val="PargrafodaLista"/>
+              <w:pStyle w:val="ListParagraph"/>
               <w:numPr>
                 <w:ilvl w:val="0"/>
                 <w:numId w:val="65"/>
@@ -30981,7 +30403,7 @@
           </w:tcPr>
           <w:p>
             <w:pPr>
-              <w:pStyle w:val="PargrafodaLista"/>
+              <w:pStyle w:val="ListParagraph"/>
               <w:numPr>
                 <w:ilvl w:val="0"/>
                 <w:numId w:val="65"/>
@@ -31204,7 +30626,7 @@
           </w:tcPr>
           <w:p>
             <w:pPr>
-              <w:pStyle w:val="PargrafodaLista"/>
+              <w:pStyle w:val="ListParagraph"/>
               <w:numPr>
                 <w:ilvl w:val="0"/>
                 <w:numId w:val="65"/>
@@ -31227,16 +30649,7 @@
                 <w:shd w:val="clear" w:color="auto" w:fill="FFFFFF"/>
                 <w:lang w:val="pt-BR"/>
               </w:rPr>
-              <w:t>motorista</w:t>
-            </w:r>
-            <w:r>
-              <w:rPr>
-                <w:rFonts w:eastAsia="Times New Roman" w:cs="Times New Roman"/>
-                <w:color w:val="000000"/>
-                <w:shd w:val="clear" w:color="auto" w:fill="FFFFFF"/>
-                <w:lang w:val="pt-BR"/>
-              </w:rPr>
-              <w:t>s</w:t>
+              <w:t>motoristas</w:t>
             </w:r>
           </w:p>
         </w:tc>
@@ -31317,7 +30730,7 @@
           </w:tcPr>
           <w:p>
             <w:pPr>
-              <w:pStyle w:val="PargrafodaLista"/>
+              <w:pStyle w:val="ListParagraph"/>
               <w:numPr>
                 <w:ilvl w:val="0"/>
                 <w:numId w:val="65"/>
@@ -31343,54 +30756,7 @@
                 <w:shd w:val="clear" w:color="auto" w:fill="FFFFFF"/>
                 <w:lang w:val="pt-BR"/>
               </w:rPr>
-              <w:t>lista de</w:t>
-            </w:r>
-            <w:proofErr w:type="gramStart"/>
-            <w:r>
-              <w:rPr>
-                <w:rFonts w:eastAsia="Times New Roman" w:cs="Times New Roman"/>
-                <w:color w:val="000000"/>
-                <w:shd w:val="clear" w:color="auto" w:fill="FFFFFF"/>
-                <w:lang w:val="pt-BR"/>
-              </w:rPr>
-              <w:t xml:space="preserve"> </w:t>
-            </w:r>
-            <w:r>
-              <w:rPr>
-                <w:rFonts w:eastAsia="Times New Roman" w:cs="Times New Roman"/>
-                <w:color w:val="000000"/>
-                <w:shd w:val="clear" w:color="auto" w:fill="FFFFFF"/>
-                <w:lang w:val="pt-BR"/>
-              </w:rPr>
-              <w:t xml:space="preserve"> </w:t>
-            </w:r>
-            <w:proofErr w:type="gramEnd"/>
-            <w:r>
-              <w:rPr>
-                <w:rFonts w:eastAsia="Times New Roman" w:cs="Times New Roman"/>
-                <w:color w:val="000000"/>
-                <w:shd w:val="clear" w:color="auto" w:fill="FFFFFF"/>
-                <w:lang w:val="pt-BR"/>
-              </w:rPr>
-              <w:t>motorista</w:t>
-            </w:r>
-            <w:r>
-              <w:rPr>
-                <w:rFonts w:eastAsia="Times New Roman" w:cs="Times New Roman"/>
-                <w:color w:val="000000"/>
-                <w:shd w:val="clear" w:color="auto" w:fill="FFFFFF"/>
-                <w:lang w:val="pt-BR"/>
-              </w:rPr>
-              <w:t xml:space="preserve">s </w:t>
-            </w:r>
-            <w:r>
-              <w:rPr>
-                <w:rFonts w:eastAsia="Times New Roman" w:cs="Times New Roman"/>
-                <w:color w:val="000000"/>
-                <w:shd w:val="clear" w:color="auto" w:fill="FFFFFF"/>
-                <w:lang w:val="pt-BR"/>
-              </w:rPr>
-              <w:t>cadastrados e botões de adição e edição.</w:t>
+              <w:t>lista de  motoristas cadastrados e botões de adição e edição.</w:t>
             </w:r>
           </w:p>
         </w:tc>
@@ -31418,7 +30784,7 @@
           </w:tcPr>
           <w:p>
             <w:pPr>
-              <w:pStyle w:val="PargrafodaLista"/>
+              <w:pStyle w:val="ListParagraph"/>
               <w:numPr>
                 <w:ilvl w:val="0"/>
                 <w:numId w:val="65"/>
@@ -31447,13 +30813,7 @@
               <w:rPr>
                 <w:lang w:val="pt-BR"/>
               </w:rPr>
-              <w:t xml:space="preserve"> </w:t>
-            </w:r>
-            <w:r>
-              <w:rPr>
-                <w:lang w:val="pt-BR"/>
-              </w:rPr>
-              <w:t>para editar ou clicar em adicionar.</w:t>
+              <w:t xml:space="preserve"> para editar ou clicar em adicionar.</w:t>
             </w:r>
           </w:p>
         </w:tc>
@@ -31507,7 +30867,7 @@
           </w:tcPr>
           <w:p>
             <w:pPr>
-              <w:pStyle w:val="PargrafodaLista"/>
+              <w:pStyle w:val="ListParagraph"/>
               <w:spacing w:after="0" w:line="240" w:lineRule="exact"/>
               <w:ind w:left="1440"/>
               <w:rPr>
@@ -31535,7 +30895,7 @@
           </w:tcPr>
           <w:p>
             <w:pPr>
-              <w:pStyle w:val="PargrafodaLista"/>
+              <w:pStyle w:val="ListParagraph"/>
               <w:numPr>
                 <w:ilvl w:val="0"/>
                 <w:numId w:val="65"/>
@@ -31579,16 +30939,7 @@
                 <w:shd w:val="clear" w:color="auto" w:fill="FFFFFF"/>
                 <w:lang w:val="pt-BR"/>
               </w:rPr>
-              <w:t xml:space="preserve"> </w:t>
-            </w:r>
-            <w:r>
-              <w:rPr>
-                <w:rFonts w:eastAsia="Times New Roman" w:cs="Times New Roman"/>
-                <w:color w:val="000000"/>
-                <w:shd w:val="clear" w:color="auto" w:fill="FFFFFF"/>
-                <w:lang w:val="pt-BR"/>
-              </w:rPr>
-              <w:t>motorista.</w:t>
+              <w:t xml:space="preserve"> motorista.</w:t>
             </w:r>
           </w:p>
         </w:tc>
@@ -31642,7 +30993,7 @@
           </w:tcPr>
           <w:p>
             <w:pPr>
-              <w:pStyle w:val="PargrafodaLista"/>
+              <w:pStyle w:val="ListParagraph"/>
               <w:numPr>
                 <w:ilvl w:val="0"/>
                 <w:numId w:val="65"/>
@@ -31716,7 +31067,7 @@
           </w:tcPr>
           <w:p>
             <w:pPr>
-              <w:pStyle w:val="PargrafodaLista"/>
+              <w:pStyle w:val="ListParagraph"/>
               <w:numPr>
                 <w:ilvl w:val="0"/>
                 <w:numId w:val="65"/>
@@ -31763,7 +31114,7 @@
           <w:left w:w="10" w:type="dxa"/>
           <w:right w:w="10" w:type="dxa"/>
         </w:tblCellMar>
-        <w:tblLook w:val="0000" w:firstRow="0" w:lastRow="0" w:firstColumn="0" w:lastColumn="0" w:noHBand="0" w:noVBand="0"/>
+        <w:tblLook w:val="0000"/>
       </w:tblPr>
       <w:tblGrid>
         <w:gridCol w:w="4480"/>
@@ -31836,35 +31187,48 @@
           <w:p>
             <w:pPr>
               <w:spacing w:after="0" w:line="240" w:lineRule="exact"/>
-              <w:rPr>
-                <w:lang w:val="pt-BR"/>
-              </w:rPr>
-            </w:pPr>
-            <w:r>
-              <w:rPr>
-                <w:rFonts w:ascii="Calibri" w:eastAsia="Calibri" w:hAnsi="Calibri" w:cs="Calibri"/>
+              <w:jc w:val="both"/>
+              <w:rPr>
+                <w:rFonts w:cs="Times New Roman"/>
+                <w:lang w:val="pt-BR"/>
+              </w:rPr>
+            </w:pPr>
+            <w:r>
+              <w:rPr>
+                <w:rFonts w:eastAsia="Calibri" w:cs="Times New Roman"/>
                 <w:color w:val="00000A"/>
-                <w:sz w:val="22"/>
-                <w:shd w:val="clear" w:color="auto" w:fill="FFFFFF"/>
-                <w:lang w:val="pt-BR"/>
-              </w:rPr>
-              <w:t>13</w:t>
-            </w:r>
-            <w:r>
-              <w:rPr>
-                <w:rFonts w:ascii="Calibri" w:eastAsia="Calibri" w:hAnsi="Calibri" w:cs="Calibri"/>
+                <w:shd w:val="clear" w:color="auto" w:fill="FFFFFF"/>
+              </w:rPr>
+              <w:t>U</w:t>
+            </w:r>
+            <w:r>
+              <w:rPr>
+                <w:rFonts w:eastAsia="Calibri" w:cs="Times New Roman"/>
                 <w:color w:val="00000A"/>
-                <w:sz w:val="22"/>
-                <w:shd w:val="clear" w:color="auto" w:fill="FFFFFF"/>
-                <w:lang w:val="pt-BR"/>
-              </w:rPr>
-              <w:t xml:space="preserve"> – </w:t>
-            </w:r>
-            <w:r>
-              <w:rPr>
-                <w:rFonts w:ascii="Calibri" w:eastAsia="Calibri" w:hAnsi="Calibri" w:cs="Calibri"/>
+                <w:shd w:val="clear" w:color="auto" w:fill="FFFFFF"/>
+              </w:rPr>
+              <w:t>C-13</w:t>
+            </w:r>
+            <w:r>
+              <w:rPr>
+                <w:rFonts w:eastAsia="Calibri" w:cs="Times New Roman"/>
                 <w:color w:val="00000A"/>
-                <w:sz w:val="22"/>
+                <w:shd w:val="clear" w:color="auto" w:fill="FFFFFF"/>
+              </w:rPr>
+              <w:t>:</w:t>
+            </w:r>
+            <w:r>
+              <w:rPr>
+                <w:rFonts w:eastAsia="Calibri" w:cs="Times New Roman"/>
+                <w:color w:val="00000A"/>
+                <w:shd w:val="clear" w:color="auto" w:fill="FFFFFF"/>
+              </w:rPr>
+              <w:t xml:space="preserve"> </w:t>
+            </w:r>
+            <w:r>
+              <w:rPr>
+                <w:rFonts w:eastAsia="Calibri" w:cs="Times New Roman"/>
+                <w:color w:val="00000A"/>
                 <w:shd w:val="clear" w:color="auto" w:fill="FFFFFF"/>
                 <w:lang w:val="pt-BR"/>
               </w:rPr>
@@ -32138,19 +31502,8 @@
                 <w:shd w:val="clear" w:color="auto" w:fill="FFFFFF"/>
                 <w:lang w:val="pt-BR"/>
               </w:rPr>
-              <w:t xml:space="preserve">do </w:t>
-            </w:r>
-            <w:proofErr w:type="gramStart"/>
-            <w:r>
-              <w:rPr>
-                <w:rFonts w:eastAsia="Times New Roman" w:cs="Times New Roman"/>
-                <w:color w:val="000000"/>
-                <w:shd w:val="clear" w:color="auto" w:fill="FFFFFF"/>
-                <w:lang w:val="pt-BR"/>
-              </w:rPr>
-              <w:t>menu</w:t>
-            </w:r>
-            <w:proofErr w:type="gramEnd"/>
+              <w:t>do menu</w:t>
+            </w:r>
             <w:r>
               <w:rPr>
                 <w:rFonts w:eastAsia="Times New Roman" w:cs="Times New Roman"/>
@@ -32548,9 +31901,8 @@
                 <w:shd w:val="clear" w:color="auto" w:fill="D9D9D9" w:themeFill="background1" w:themeFillShade="D9"/>
                 <w:lang w:val="pt-BR"/>
               </w:rPr>
-              <w:t>Cadastrar/editar passageiro</w:t>
-            </w:r>
-            <w:proofErr w:type="gramStart"/>
+              <w:t>Cadastrar/editar passageiro  com sucesso</w:t>
+            </w:r>
             <w:r>
               <w:rPr>
                 <w:rFonts w:eastAsia="Times New Roman" w:cs="Times New Roman"/>
@@ -32558,25 +31910,6 @@
                 <w:shd w:val="clear" w:color="auto" w:fill="D9D9D9" w:themeFill="background1" w:themeFillShade="D9"/>
                 <w:lang w:val="pt-BR"/>
               </w:rPr>
-              <w:t xml:space="preserve">  </w:t>
-            </w:r>
-            <w:proofErr w:type="gramEnd"/>
-            <w:r>
-              <w:rPr>
-                <w:rFonts w:eastAsia="Times New Roman" w:cs="Times New Roman"/>
-                <w:color w:val="000000"/>
-                <w:shd w:val="clear" w:color="auto" w:fill="D9D9D9" w:themeFill="background1" w:themeFillShade="D9"/>
-                <w:lang w:val="pt-BR"/>
-              </w:rPr>
-              <w:t>com sucesso</w:t>
-            </w:r>
-            <w:r>
-              <w:rPr>
-                <w:rFonts w:eastAsia="Times New Roman" w:cs="Times New Roman"/>
-                <w:color w:val="000000"/>
-                <w:shd w:val="clear" w:color="auto" w:fill="D9D9D9" w:themeFill="background1" w:themeFillShade="D9"/>
-                <w:lang w:val="pt-BR"/>
-              </w:rPr>
               <w:t>)</w:t>
             </w:r>
           </w:p>
@@ -32682,7 +32015,7 @@
           </w:tcPr>
           <w:p>
             <w:pPr>
-              <w:pStyle w:val="PargrafodaLista"/>
+              <w:pStyle w:val="ListParagraph"/>
               <w:numPr>
                 <w:ilvl w:val="0"/>
                 <w:numId w:val="65"/>
@@ -32786,7 +32119,7 @@
           </w:tcPr>
           <w:p>
             <w:pPr>
-              <w:pStyle w:val="PargrafodaLista"/>
+              <w:pStyle w:val="ListParagraph"/>
               <w:numPr>
                 <w:ilvl w:val="0"/>
                 <w:numId w:val="65"/>
@@ -32858,7 +32191,7 @@
           </w:tcPr>
           <w:p>
             <w:pPr>
-              <w:pStyle w:val="PargrafodaLista"/>
+              <w:pStyle w:val="ListParagraph"/>
               <w:numPr>
                 <w:ilvl w:val="0"/>
                 <w:numId w:val="65"/>
@@ -32935,7 +32268,7 @@
           </w:tcPr>
           <w:p>
             <w:pPr>
-              <w:pStyle w:val="PargrafodaLista"/>
+              <w:pStyle w:val="ListParagraph"/>
               <w:spacing w:after="0" w:line="240" w:lineRule="exact"/>
               <w:ind w:left="1440"/>
               <w:rPr>
@@ -32963,7 +32296,7 @@
           </w:tcPr>
           <w:p>
             <w:pPr>
-              <w:pStyle w:val="PargrafodaLista"/>
+              <w:pStyle w:val="ListParagraph"/>
               <w:numPr>
                 <w:ilvl w:val="0"/>
                 <w:numId w:val="65"/>
@@ -33043,7 +32376,7 @@
           </w:tcPr>
           <w:p>
             <w:pPr>
-              <w:pStyle w:val="PargrafodaLista"/>
+              <w:pStyle w:val="ListParagraph"/>
               <w:numPr>
                 <w:ilvl w:val="0"/>
                 <w:numId w:val="65"/>
@@ -33117,7 +32450,7 @@
           </w:tcPr>
           <w:p>
             <w:pPr>
-              <w:pStyle w:val="PargrafodaLista"/>
+              <w:pStyle w:val="ListParagraph"/>
               <w:numPr>
                 <w:ilvl w:val="0"/>
                 <w:numId w:val="65"/>
@@ -33319,7 +32652,7 @@
           </w:tcPr>
           <w:p>
             <w:pPr>
-              <w:pStyle w:val="PargrafodaLista"/>
+              <w:pStyle w:val="ListParagraph"/>
               <w:numPr>
                 <w:ilvl w:val="0"/>
                 <w:numId w:val="65"/>
@@ -33423,7 +32756,7 @@
           </w:tcPr>
           <w:p>
             <w:pPr>
-              <w:pStyle w:val="PargrafodaLista"/>
+              <w:pStyle w:val="ListParagraph"/>
               <w:numPr>
                 <w:ilvl w:val="0"/>
                 <w:numId w:val="65"/>
@@ -33477,7 +32810,7 @@
           </w:tcPr>
           <w:p>
             <w:pPr>
-              <w:pStyle w:val="PargrafodaLista"/>
+              <w:pStyle w:val="ListParagraph"/>
               <w:numPr>
                 <w:ilvl w:val="0"/>
                 <w:numId w:val="65"/>
@@ -33554,7 +32887,7 @@
           </w:tcPr>
           <w:p>
             <w:pPr>
-              <w:pStyle w:val="PargrafodaLista"/>
+              <w:pStyle w:val="ListParagraph"/>
               <w:spacing w:after="0" w:line="240" w:lineRule="exact"/>
               <w:ind w:left="1440"/>
               <w:rPr>
@@ -33582,7 +32915,7 @@
           </w:tcPr>
           <w:p>
             <w:pPr>
-              <w:pStyle w:val="PargrafodaLista"/>
+              <w:pStyle w:val="ListParagraph"/>
               <w:numPr>
                 <w:ilvl w:val="0"/>
                 <w:numId w:val="65"/>
@@ -33662,7 +32995,7 @@
           </w:tcPr>
           <w:p>
             <w:pPr>
-              <w:pStyle w:val="PargrafodaLista"/>
+              <w:pStyle w:val="ListParagraph"/>
               <w:numPr>
                 <w:ilvl w:val="0"/>
                 <w:numId w:val="65"/>
@@ -33736,7 +33069,7 @@
           </w:tcPr>
           <w:p>
             <w:pPr>
-              <w:pStyle w:val="PargrafodaLista"/>
+              <w:pStyle w:val="ListParagraph"/>
               <w:numPr>
                 <w:ilvl w:val="0"/>
                 <w:numId w:val="65"/>
@@ -33782,7 +33115,7 @@
 </file>
 
 <file path=word/endnotes.xml><?xml version="1.0" encoding="utf-8"?>
-<w:endnotes xmlns:wpc="http://schemas.microsoft.com/office/word/2010/wordprocessingCanvas" xmlns:mc="http://schemas.openxmlformats.org/markup-compatibility/2006" xmlns:o="urn:schemas-microsoft-com:office:office" xmlns:r="http://schemas.openxmlformats.org/officeDocument/2006/relationships" xmlns:m="http://schemas.openxmlformats.org/officeDocument/2006/math" xmlns:v="urn:schemas-microsoft-com:vml" xmlns:wp14="http://schemas.microsoft.com/office/word/2010/wordprocessingDrawing" xmlns:wp="http://schemas.openxmlformats.org/drawingml/2006/wordprocessingDrawing" xmlns:w10="urn:schemas-microsoft-com:office:word" xmlns:w="http://schemas.openxmlformats.org/wordprocessingml/2006/main" xmlns:w14="http://schemas.microsoft.com/office/word/2010/wordml" xmlns:wpg="http://schemas.microsoft.com/office/word/2010/wordprocessingGroup" xmlns:wpi="http://schemas.microsoft.com/office/word/2010/wordprocessingInk" xmlns:wne="http://schemas.microsoft.com/office/word/2006/wordml" xmlns:wps="http://schemas.microsoft.com/office/word/2010/wordprocessingShape" mc:Ignorable="w14 wp14">
+<w:endnotes xmlns:ve="http://schemas.openxmlformats.org/markup-compatibility/2006" xmlns:o="urn:schemas-microsoft-com:office:office" xmlns:r="http://schemas.openxmlformats.org/officeDocument/2006/relationships" xmlns:m="http://schemas.openxmlformats.org/officeDocument/2006/math" xmlns:v="urn:schemas-microsoft-com:vml" xmlns:wp="http://schemas.openxmlformats.org/drawingml/2006/wordprocessingDrawing" xmlns:w10="urn:schemas-microsoft-com:office:word" xmlns:w="http://schemas.openxmlformats.org/wordprocessingml/2006/main" xmlns:wne="http://schemas.microsoft.com/office/word/2006/wordml">
   <w:endnote w:type="separator" w:id="-1">
     <w:p>
       <w:pPr>
@@ -33807,7 +33140,7 @@
 </file>
 
 <file path=word/footnotes.xml><?xml version="1.0" encoding="utf-8"?>
-<w:footnotes xmlns:wpc="http://schemas.microsoft.com/office/word/2010/wordprocessingCanvas" xmlns:mc="http://schemas.openxmlformats.org/markup-compatibility/2006" xmlns:o="urn:schemas-microsoft-com:office:office" xmlns:r="http://schemas.openxmlformats.org/officeDocument/2006/relationships" xmlns:m="http://schemas.openxmlformats.org/officeDocument/2006/math" xmlns:v="urn:schemas-microsoft-com:vml" xmlns:wp14="http://schemas.microsoft.com/office/word/2010/wordprocessingDrawing" xmlns:wp="http://schemas.openxmlformats.org/drawingml/2006/wordprocessingDrawing" xmlns:w10="urn:schemas-microsoft-com:office:word" xmlns:w="http://schemas.openxmlformats.org/wordprocessingml/2006/main" xmlns:w14="http://schemas.microsoft.com/office/word/2010/wordml" xmlns:wpg="http://schemas.microsoft.com/office/word/2010/wordprocessingGroup" xmlns:wpi="http://schemas.microsoft.com/office/word/2010/wordprocessingInk" xmlns:wne="http://schemas.microsoft.com/office/word/2006/wordml" xmlns:wps="http://schemas.microsoft.com/office/word/2010/wordprocessingShape" mc:Ignorable="w14 wp14">
+<w:footnotes xmlns:ve="http://schemas.openxmlformats.org/markup-compatibility/2006" xmlns:o="urn:schemas-microsoft-com:office:office" xmlns:r="http://schemas.openxmlformats.org/officeDocument/2006/relationships" xmlns:m="http://schemas.openxmlformats.org/officeDocument/2006/math" xmlns:v="urn:schemas-microsoft-com:vml" xmlns:wp="http://schemas.openxmlformats.org/drawingml/2006/wordprocessingDrawing" xmlns:w10="urn:schemas-microsoft-com:office:word" xmlns:w="http://schemas.openxmlformats.org/wordprocessingml/2006/main" xmlns:wne="http://schemas.microsoft.com/office/word/2006/wordml">
   <w:footnote w:type="separator" w:id="-1">
     <w:p>
       <w:pPr>
@@ -33832,7 +33165,7 @@
 </file>
 
 <file path=word/numbering.xml><?xml version="1.0" encoding="utf-8"?>
-<w:numbering xmlns:wpc="http://schemas.microsoft.com/office/word/2010/wordprocessingCanvas" xmlns:mc="http://schemas.openxmlformats.org/markup-compatibility/2006" xmlns:o="urn:schemas-microsoft-com:office:office" xmlns:r="http://schemas.openxmlformats.org/officeDocument/2006/relationships" xmlns:m="http://schemas.openxmlformats.org/officeDocument/2006/math" xmlns:v="urn:schemas-microsoft-com:vml" xmlns:wp14="http://schemas.microsoft.com/office/word/2010/wordprocessingDrawing" xmlns:wp="http://schemas.openxmlformats.org/drawingml/2006/wordprocessingDrawing" xmlns:w10="urn:schemas-microsoft-com:office:word" xmlns:w="http://schemas.openxmlformats.org/wordprocessingml/2006/main" xmlns:w14="http://schemas.microsoft.com/office/word/2010/wordml" xmlns:wpg="http://schemas.microsoft.com/office/word/2010/wordprocessingGroup" xmlns:wpi="http://schemas.microsoft.com/office/word/2010/wordprocessingInk" xmlns:wne="http://schemas.microsoft.com/office/word/2006/wordml" xmlns:wps="http://schemas.microsoft.com/office/word/2010/wordprocessingShape" mc:Ignorable="w14 wp14">
+<w:numbering xmlns:ve="http://schemas.openxmlformats.org/markup-compatibility/2006" xmlns:o="urn:schemas-microsoft-com:office:office" xmlns:r="http://schemas.openxmlformats.org/officeDocument/2006/relationships" xmlns:m="http://schemas.openxmlformats.org/officeDocument/2006/math" xmlns:v="urn:schemas-microsoft-com:vml" xmlns:wp="http://schemas.openxmlformats.org/drawingml/2006/wordprocessingDrawing" xmlns:w10="urn:schemas-microsoft-com:office:word" xmlns:w="http://schemas.openxmlformats.org/wordprocessingml/2006/main" xmlns:wne="http://schemas.microsoft.com/office/word/2006/wordml">
   <w:abstractNum w:abstractNumId="0">
     <w:nsid w:val="01070DA7"/>
     <w:multiLevelType w:val="multilevel"/>
@@ -41610,7 +40943,7 @@
 </file>
 
 <file path=word/styles.xml><?xml version="1.0" encoding="utf-8"?>
-<w:styles xmlns:mc="http://schemas.openxmlformats.org/markup-compatibility/2006" xmlns:r="http://schemas.openxmlformats.org/officeDocument/2006/relationships" xmlns:w="http://schemas.openxmlformats.org/wordprocessingml/2006/main" xmlns:w14="http://schemas.microsoft.com/office/word/2010/wordml" mc:Ignorable="w14">
+<w:styles xmlns:r="http://schemas.openxmlformats.org/officeDocument/2006/relationships" xmlns:w="http://schemas.openxmlformats.org/wordprocessingml/2006/main">
   <w:docDefaults>
     <w:rPrDefault>
       <w:rPr>
@@ -41782,17 +41115,18 @@
       <w:lang w:val="en-US" w:eastAsia="zh-CN" w:bidi="hi-IN"/>
     </w:rPr>
   </w:style>
-  <w:style w:type="character" w:default="1" w:styleId="Fontepargpadro">
+  <w:style w:type="character" w:default="1" w:styleId="DefaultParagraphFont">
     <w:name w:val="Default Paragraph Font"/>
     <w:uiPriority w:val="1"/>
     <w:semiHidden/>
     <w:unhideWhenUsed/>
   </w:style>
-  <w:style w:type="table" w:default="1" w:styleId="Tabelanormal">
+  <w:style w:type="table" w:default="1" w:styleId="TableNormal">
     <w:name w:val="Normal Table"/>
     <w:uiPriority w:val="99"/>
     <w:semiHidden/>
     <w:unhideWhenUsed/>
+    <w:qFormat/>
     <w:tblPr>
       <w:tblInd w:w="0" w:type="dxa"/>
       <w:tblCellMar>
@@ -41803,7 +41137,7 @@
       </w:tblCellMar>
     </w:tblPr>
   </w:style>
-  <w:style w:type="numbering" w:default="1" w:styleId="Semlista">
+  <w:style w:type="numbering" w:default="1" w:styleId="NoList">
     <w:name w:val="No List"/>
     <w:uiPriority w:val="99"/>
     <w:semiHidden/>
@@ -41813,6 +41147,7 @@
     <w:name w:val="Heading"/>
     <w:basedOn w:val="Normal"/>
     <w:next w:val="Textbody"/>
+    <w:rsid w:val="00992723"/>
     <w:pPr>
       <w:keepNext/>
       <w:spacing w:before="240" w:after="120"/>
@@ -41826,17 +41161,20 @@
   <w:style w:type="paragraph" w:customStyle="1" w:styleId="Textbody">
     <w:name w:val="Text body"/>
     <w:basedOn w:val="Normal"/>
+    <w:rsid w:val="00992723"/>
     <w:pPr>
       <w:spacing w:after="120"/>
     </w:pPr>
   </w:style>
-  <w:style w:type="paragraph" w:styleId="Lista">
+  <w:style w:type="paragraph" w:styleId="List">
     <w:name w:val="List"/>
     <w:basedOn w:val="Textbody"/>
+    <w:rsid w:val="00992723"/>
   </w:style>
-  <w:style w:type="paragraph" w:styleId="Legenda">
+  <w:style w:type="paragraph" w:styleId="Caption">
     <w:name w:val="caption"/>
     <w:basedOn w:val="Normal"/>
+    <w:rsid w:val="00992723"/>
     <w:pPr>
       <w:suppressLineNumbers/>
       <w:spacing w:before="120" w:after="120"/>
@@ -41849,6 +41187,7 @@
   <w:style w:type="paragraph" w:customStyle="1" w:styleId="Index">
     <w:name w:val="Index"/>
     <w:basedOn w:val="Normal"/>
+    <w:rsid w:val="00992723"/>
     <w:pPr>
       <w:suppressLineNumbers/>
     </w:pPr>
@@ -41856,6 +41195,7 @@
   <w:style w:type="paragraph" w:customStyle="1" w:styleId="TableContents">
     <w:name w:val="Table Contents"/>
     <w:basedOn w:val="Normal"/>
+    <w:rsid w:val="00992723"/>
     <w:pPr>
       <w:suppressLineNumbers/>
     </w:pPr>
@@ -41863,6 +41203,7 @@
   <w:style w:type="paragraph" w:customStyle="1" w:styleId="TableHeading">
     <w:name w:val="Table Heading"/>
     <w:basedOn w:val="TableContents"/>
+    <w:rsid w:val="00992723"/>
     <w:pPr>
       <w:jc w:val="center"/>
     </w:pPr>
@@ -41871,7 +41212,7 @@
       <w:bCs/>
     </w:rPr>
   </w:style>
-  <w:style w:type="paragraph" w:styleId="PargrafodaLista">
+  <w:style w:type="paragraph" w:styleId="ListParagraph">
     <w:name w:val="List Paragraph"/>
     <w:basedOn w:val="Normal"/>
     <w:uiPriority w:val="34"/>
@@ -41886,10 +41227,10 @@
       <w:szCs w:val="21"/>
     </w:rPr>
   </w:style>
-  <w:style w:type="paragraph" w:styleId="Cabealho">
+  <w:style w:type="paragraph" w:styleId="Header">
     <w:name w:val="header"/>
     <w:basedOn w:val="Normal"/>
-    <w:link w:val="CabealhoChar"/>
+    <w:link w:val="HeaderChar"/>
     <w:uiPriority w:val="99"/>
     <w:unhideWhenUsed/>
     <w:rsid w:val="005D5E7A"/>
@@ -41906,10 +41247,10 @@
       <w:szCs w:val="21"/>
     </w:rPr>
   </w:style>
-  <w:style w:type="character" w:customStyle="1" w:styleId="CabealhoChar">
-    <w:name w:val="Cabeçalho Char"/>
-    <w:basedOn w:val="Fontepargpadro"/>
-    <w:link w:val="Cabealho"/>
+  <w:style w:type="character" w:customStyle="1" w:styleId="HeaderChar">
+    <w:name w:val="Header Char"/>
+    <w:basedOn w:val="DefaultParagraphFont"/>
+    <w:link w:val="Header"/>
     <w:uiPriority w:val="99"/>
     <w:rsid w:val="005D5E7A"/>
     <w:rPr>
@@ -41919,10 +41260,10 @@
       <w:lang w:val="en-US" w:eastAsia="zh-CN" w:bidi="hi-IN"/>
     </w:rPr>
   </w:style>
-  <w:style w:type="paragraph" w:styleId="Rodap">
+  <w:style w:type="paragraph" w:styleId="Footer">
     <w:name w:val="footer"/>
     <w:basedOn w:val="Normal"/>
-    <w:link w:val="RodapChar"/>
+    <w:link w:val="FooterChar"/>
     <w:uiPriority w:val="99"/>
     <w:unhideWhenUsed/>
     <w:rsid w:val="005D5E7A"/>
@@ -41939,10 +41280,10 @@
       <w:szCs w:val="21"/>
     </w:rPr>
   </w:style>
-  <w:style w:type="character" w:customStyle="1" w:styleId="RodapChar">
-    <w:name w:val="Rodapé Char"/>
-    <w:basedOn w:val="Fontepargpadro"/>
-    <w:link w:val="Rodap"/>
+  <w:style w:type="character" w:customStyle="1" w:styleId="FooterChar">
+    <w:name w:val="Footer Char"/>
+    <w:basedOn w:val="DefaultParagraphFont"/>
+    <w:link w:val="Footer"/>
     <w:uiPriority w:val="99"/>
     <w:rsid w:val="005D5E7A"/>
     <w:rPr>
@@ -41952,9 +41293,9 @@
       <w:lang w:val="en-US" w:eastAsia="zh-CN" w:bidi="hi-IN"/>
     </w:rPr>
   </w:style>
-  <w:style w:type="table" w:styleId="Tabelacomgrade">
+  <w:style w:type="table" w:styleId="TableGrid">
     <w:name w:val="Table Grid"/>
-    <w:basedOn w:val="Tabelanormal"/>
+    <w:basedOn w:val="TableNormal"/>
     <w:uiPriority w:val="59"/>
     <w:rsid w:val="00EB7F00"/>
     <w:pPr>

</xml_diff>